<commit_message>
Fixed table sizing to fit on one table and look nice (in Figures) still need to add to manuscript, need to set margins for each cell under paragraph.And wrote out figure and table captions.
</commit_message>
<xml_diff>
--- a/Figures.docx
+++ b/Figures.docx
@@ -373,27 +373,34 @@
     <w:tbl>
       <w:tblPr>
         <w:tblStyle w:val="TableGrid"/>
-        <w:tblpPr w:leftFromText="180" w:rightFromText="180" w:vertAnchor="text" w:tblpY="1"/>
+        <w:tblpPr w:leftFromText="180" w:rightFromText="180" w:vertAnchor="text" w:tblpX="-335" w:tblpY="1"/>
         <w:tblOverlap w:val="never"/>
-        <w:tblW w:w="5448" w:type="pct"/>
+        <w:tblW w:w="5624" w:type="pct"/>
         <w:tblLook w:val="04A0" w:firstRow="1" w:lastRow="0" w:firstColumn="1" w:lastColumn="0" w:noHBand="0" w:noVBand="1"/>
       </w:tblPr>
       <w:tblGrid>
-        <w:gridCol w:w="1555"/>
-        <w:gridCol w:w="2182"/>
-        <w:gridCol w:w="1601"/>
-        <w:gridCol w:w="1634"/>
-        <w:gridCol w:w="1910"/>
-        <w:gridCol w:w="1567"/>
+        <w:gridCol w:w="1898"/>
+        <w:gridCol w:w="17"/>
+        <w:gridCol w:w="2165"/>
+        <w:gridCol w:w="17"/>
+        <w:gridCol w:w="1584"/>
+        <w:gridCol w:w="17"/>
+        <w:gridCol w:w="1617"/>
+        <w:gridCol w:w="17"/>
+        <w:gridCol w:w="1894"/>
+        <w:gridCol w:w="17"/>
+        <w:gridCol w:w="1549"/>
+        <w:gridCol w:w="19"/>
       </w:tblGrid>
       <w:tr>
         <w:trPr>
           <w:cantSplit/>
-          <w:trHeight w:val="1508"/>
+          <w:trHeight w:val="1430"/>
         </w:trPr>
         <w:tc>
           <w:tcPr>
-            <w:tcW w:w="744" w:type="pct"/>
+            <w:tcW w:w="876" w:type="pct"/>
+            <w:gridSpan w:val="2"/>
             <w:tcMar>
               <w:left w:w="115" w:type="dxa"/>
               <w:right w:w="115" w:type="dxa"/>
@@ -403,15 +410,20 @@
           </w:tcPr>
           <w:p>
             <w:pPr>
+              <w:keepNext/>
               <w:spacing w:after="160"/>
               <w:ind w:left="113" w:right="-540"/>
               <w:rPr>
-                <w:rFonts w:eastAsia="Times New Roman"/>
-              </w:rPr>
-            </w:pPr>
-            <w:r>
-              <w:rPr>
-                <w:rFonts w:eastAsia="Times New Roman"/>
+                <w:rFonts w:ascii="Times New Roman" w:eastAsia="Times New Roman" w:hAnsi="Times New Roman"/>
+                <w:sz w:val="24"/>
+                <w:szCs w:val="24"/>
+              </w:rPr>
+            </w:pPr>
+            <w:r>
+              <w:rPr>
+                <w:rFonts w:ascii="Times New Roman" w:eastAsia="Times New Roman" w:hAnsi="Times New Roman"/>
+                <w:sz w:val="24"/>
+                <w:szCs w:val="24"/>
               </w:rPr>
               <w:lastRenderedPageBreak/>
               <w:t>Global 2</w:t>
@@ -420,7 +432,8 @@
         </w:tc>
         <w:tc>
           <w:tcPr>
-            <w:tcW w:w="1044" w:type="pct"/>
+            <w:tcW w:w="1011" w:type="pct"/>
+            <w:gridSpan w:val="2"/>
             <w:tcMar>
               <w:left w:w="115" w:type="dxa"/>
               <w:right w:w="115" w:type="dxa"/>
@@ -430,15 +443,20 @@
           </w:tcPr>
           <w:p>
             <w:pPr>
+              <w:keepNext/>
               <w:spacing w:after="160"/>
               <w:ind w:left="113" w:right="-540"/>
               <w:rPr>
-                <w:rFonts w:eastAsia="Times New Roman"/>
-              </w:rPr>
-            </w:pPr>
-            <w:r>
-              <w:rPr>
-                <w:rFonts w:eastAsia="Times New Roman"/>
+                <w:rFonts w:ascii="Times New Roman" w:eastAsia="Times New Roman" w:hAnsi="Times New Roman"/>
+                <w:sz w:val="24"/>
+                <w:szCs w:val="24"/>
+              </w:rPr>
+            </w:pPr>
+            <w:r>
+              <w:rPr>
+                <w:rFonts w:ascii="Times New Roman" w:eastAsia="Times New Roman" w:hAnsi="Times New Roman"/>
+                <w:sz w:val="24"/>
+                <w:szCs w:val="24"/>
               </w:rPr>
               <w:t>Global 1</w:t>
             </w:r>
@@ -446,7 +464,8 @@
         </w:tc>
         <w:tc>
           <w:tcPr>
-            <w:tcW w:w="766" w:type="pct"/>
+            <w:tcW w:w="742" w:type="pct"/>
+            <w:gridSpan w:val="2"/>
             <w:tcMar>
               <w:left w:w="115" w:type="dxa"/>
               <w:right w:w="115" w:type="dxa"/>
@@ -456,15 +475,20 @@
           </w:tcPr>
           <w:p>
             <w:pPr>
+              <w:keepNext/>
               <w:spacing w:after="160"/>
               <w:ind w:left="113" w:right="-540"/>
               <w:rPr>
-                <w:rFonts w:eastAsia="Times New Roman"/>
-              </w:rPr>
-            </w:pPr>
-            <w:r>
-              <w:rPr>
-                <w:rFonts w:eastAsia="Times New Roman"/>
+                <w:rFonts w:ascii="Times New Roman" w:eastAsia="Times New Roman" w:hAnsi="Times New Roman"/>
+                <w:sz w:val="24"/>
+                <w:szCs w:val="24"/>
+              </w:rPr>
+            </w:pPr>
+            <w:r>
+              <w:rPr>
+                <w:rFonts w:ascii="Times New Roman" w:eastAsia="Times New Roman" w:hAnsi="Times New Roman"/>
+                <w:sz w:val="24"/>
+                <w:szCs w:val="24"/>
               </w:rPr>
               <w:t>Human</w:t>
             </w:r>
@@ -472,7 +496,8 @@
         </w:tc>
         <w:tc>
           <w:tcPr>
-            <w:tcW w:w="782" w:type="pct"/>
+            <w:tcW w:w="757" w:type="pct"/>
+            <w:gridSpan w:val="2"/>
             <w:tcMar>
               <w:left w:w="115" w:type="dxa"/>
               <w:right w:w="115" w:type="dxa"/>
@@ -482,15 +507,20 @@
           </w:tcPr>
           <w:p>
             <w:pPr>
+              <w:keepNext/>
               <w:spacing w:after="160"/>
               <w:ind w:left="113" w:right="-540"/>
               <w:rPr>
-                <w:rFonts w:eastAsia="Times New Roman"/>
-              </w:rPr>
-            </w:pPr>
-            <w:r>
-              <w:rPr>
-                <w:rFonts w:eastAsia="Times New Roman"/>
+                <w:rFonts w:ascii="Times New Roman" w:eastAsia="Times New Roman" w:hAnsi="Times New Roman"/>
+                <w:sz w:val="24"/>
+                <w:szCs w:val="24"/>
+              </w:rPr>
+            </w:pPr>
+            <w:r>
+              <w:rPr>
+                <w:rFonts w:ascii="Times New Roman" w:eastAsia="Times New Roman" w:hAnsi="Times New Roman"/>
+                <w:sz w:val="24"/>
+                <w:szCs w:val="24"/>
               </w:rPr>
               <w:t>Habitat</w:t>
             </w:r>
@@ -498,7 +528,8 @@
         </w:tc>
         <w:tc>
           <w:tcPr>
-            <w:tcW w:w="914" w:type="pct"/>
+            <w:tcW w:w="886" w:type="pct"/>
+            <w:gridSpan w:val="2"/>
             <w:tcMar>
               <w:left w:w="115" w:type="dxa"/>
               <w:right w:w="115" w:type="dxa"/>
@@ -508,15 +539,20 @@
           </w:tcPr>
           <w:p>
             <w:pPr>
+              <w:keepNext/>
               <w:spacing w:after="160"/>
               <w:ind w:left="113" w:right="-540"/>
               <w:rPr>
-                <w:rFonts w:eastAsia="Times New Roman"/>
-              </w:rPr>
-            </w:pPr>
-            <w:r>
-              <w:rPr>
-                <w:rFonts w:eastAsia="Times New Roman"/>
+                <w:rFonts w:ascii="Times New Roman" w:eastAsia="Times New Roman" w:hAnsi="Times New Roman"/>
+                <w:sz w:val="24"/>
+                <w:szCs w:val="24"/>
+              </w:rPr>
+            </w:pPr>
+            <w:r>
+              <w:rPr>
+                <w:rFonts w:ascii="Times New Roman" w:eastAsia="Times New Roman" w:hAnsi="Times New Roman"/>
+                <w:sz w:val="24"/>
+                <w:szCs w:val="24"/>
               </w:rPr>
               <w:t>Null</w:t>
             </w:r>
@@ -524,7 +560,9 @@
         </w:tc>
         <w:tc>
           <w:tcPr>
-            <w:tcW w:w="750" w:type="pct"/>
+            <w:tcW w:w="727" w:type="pct"/>
+            <w:gridSpan w:val="2"/>
+            <w:shd w:val="clear" w:color="auto" w:fill="F2F2F2" w:themeFill="background1" w:themeFillShade="F2"/>
             <w:tcMar>
               <w:left w:w="115" w:type="dxa"/>
               <w:right w:w="115" w:type="dxa"/>
@@ -534,15 +572,20 @@
           </w:tcPr>
           <w:p>
             <w:pPr>
+              <w:keepNext/>
               <w:spacing w:after="160"/>
               <w:ind w:left="113" w:right="-540"/>
               <w:rPr>
-                <w:rFonts w:eastAsia="Times New Roman"/>
-              </w:rPr>
-            </w:pPr>
-            <w:r>
-              <w:rPr>
-                <w:rFonts w:eastAsia="Times New Roman"/>
+                <w:rFonts w:ascii="Times New Roman" w:eastAsia="Times New Roman" w:hAnsi="Times New Roman"/>
+                <w:sz w:val="24"/>
+                <w:szCs w:val="24"/>
+              </w:rPr>
+            </w:pPr>
+            <w:r>
+              <w:rPr>
+                <w:rFonts w:ascii="Times New Roman" w:eastAsia="Times New Roman" w:hAnsi="Times New Roman"/>
+                <w:sz w:val="24"/>
+                <w:szCs w:val="24"/>
               </w:rPr>
               <w:t>Model Name</w:t>
             </w:r>
@@ -556,7 +599,8 @@
         </w:trPr>
         <w:tc>
           <w:tcPr>
-            <w:tcW w:w="744" w:type="pct"/>
+            <w:tcW w:w="876" w:type="pct"/>
+            <w:gridSpan w:val="2"/>
             <w:tcMar>
               <w:left w:w="115" w:type="dxa"/>
               <w:right w:w="115" w:type="dxa"/>
@@ -567,36 +611,28 @@
           </w:tcPr>
           <w:p>
             <w:pPr>
-              <w:ind w:left="144"/>
-              <w:rPr>
-                <w:rFonts w:eastAsia="Times New Roman"/>
-              </w:rPr>
-            </w:pPr>
-            <w:r>
-              <w:rPr>
-                <w:rFonts w:eastAsia="Times New Roman"/>
-              </w:rPr>
-              <w:t xml:space="preserve">log step length + log step length² + </w:t>
-            </w:r>
-          </w:p>
-          <w:p>
-            <w:pPr>
-              <w:ind w:left="115" w:right="-547"/>
-              <w:rPr>
-                <w:rFonts w:eastAsia="Times New Roman"/>
-              </w:rPr>
-            </w:pPr>
-            <w:r>
-              <w:rPr>
-                <w:rFonts w:eastAsia="Times New Roman"/>
-              </w:rPr>
-              <w:t xml:space="preserve">cosine turn angle </w:t>
+              <w:keepNext/>
+              <w:ind w:left="115" w:right="115"/>
+              <w:rPr>
+                <w:rFonts w:ascii="Times New Roman" w:eastAsia="Times New Roman" w:hAnsi="Times New Roman"/>
+                <w:sz w:val="24"/>
+                <w:szCs w:val="24"/>
+              </w:rPr>
+            </w:pPr>
+            <w:r>
+              <w:rPr>
+                <w:rFonts w:ascii="Times New Roman" w:eastAsia="Times New Roman" w:hAnsi="Times New Roman"/>
+                <w:sz w:val="24"/>
+                <w:szCs w:val="24"/>
+              </w:rPr>
+              <w:t xml:space="preserve">log step length + log step length² + cosine turn angle </w:t>
             </w:r>
           </w:p>
         </w:tc>
         <w:tc>
           <w:tcPr>
-            <w:tcW w:w="1044" w:type="pct"/>
+            <w:tcW w:w="1011" w:type="pct"/>
+            <w:gridSpan w:val="2"/>
             <w:tcMar>
               <w:left w:w="115" w:type="dxa"/>
               <w:right w:w="115" w:type="dxa"/>
@@ -607,36 +643,28 @@
           </w:tcPr>
           <w:p>
             <w:pPr>
-              <w:ind w:left="144"/>
-              <w:rPr>
-                <w:rFonts w:eastAsia="Times New Roman"/>
-              </w:rPr>
-            </w:pPr>
-            <w:r>
-              <w:rPr>
-                <w:rFonts w:eastAsia="Times New Roman"/>
-              </w:rPr>
-              <w:t xml:space="preserve">log step length + log step length² + </w:t>
-            </w:r>
-          </w:p>
-          <w:p>
-            <w:pPr>
-              <w:ind w:left="115" w:right="-547"/>
-              <w:rPr>
-                <w:rFonts w:eastAsia="Times New Roman"/>
-              </w:rPr>
-            </w:pPr>
-            <w:r>
-              <w:rPr>
-                <w:rFonts w:eastAsia="Times New Roman"/>
-              </w:rPr>
-              <w:t xml:space="preserve">cosine turn angle </w:t>
+              <w:keepNext/>
+              <w:ind w:left="115" w:right="115"/>
+              <w:rPr>
+                <w:rFonts w:ascii="Times New Roman" w:eastAsia="Times New Roman" w:hAnsi="Times New Roman"/>
+                <w:sz w:val="24"/>
+                <w:szCs w:val="24"/>
+              </w:rPr>
+            </w:pPr>
+            <w:r>
+              <w:rPr>
+                <w:rFonts w:ascii="Times New Roman" w:eastAsia="Times New Roman" w:hAnsi="Times New Roman"/>
+                <w:sz w:val="24"/>
+                <w:szCs w:val="24"/>
+              </w:rPr>
+              <w:t xml:space="preserve">log step length + log step length² + cosine turn angle </w:t>
             </w:r>
           </w:p>
         </w:tc>
         <w:tc>
           <w:tcPr>
-            <w:tcW w:w="766" w:type="pct"/>
+            <w:tcW w:w="742" w:type="pct"/>
+            <w:gridSpan w:val="2"/>
             <w:tcMar>
               <w:left w:w="115" w:type="dxa"/>
               <w:right w:w="115" w:type="dxa"/>
@@ -647,36 +675,28 @@
           </w:tcPr>
           <w:p>
             <w:pPr>
-              <w:ind w:left="144"/>
-              <w:rPr>
-                <w:rFonts w:eastAsia="Times New Roman"/>
-              </w:rPr>
-            </w:pPr>
-            <w:r>
-              <w:rPr>
-                <w:rFonts w:eastAsia="Times New Roman"/>
-              </w:rPr>
-              <w:t xml:space="preserve">log step length + log step length² + </w:t>
-            </w:r>
-          </w:p>
-          <w:p>
-            <w:pPr>
-              <w:ind w:left="115" w:right="-547"/>
-              <w:rPr>
-                <w:rFonts w:eastAsia="Times New Roman"/>
-              </w:rPr>
-            </w:pPr>
-            <w:r>
-              <w:rPr>
-                <w:rFonts w:eastAsia="Times New Roman"/>
-              </w:rPr>
-              <w:t xml:space="preserve">cosine turn angle </w:t>
+              <w:keepNext/>
+              <w:ind w:left="115" w:right="115"/>
+              <w:rPr>
+                <w:rFonts w:ascii="Times New Roman" w:eastAsia="Times New Roman" w:hAnsi="Times New Roman"/>
+                <w:sz w:val="24"/>
+                <w:szCs w:val="24"/>
+              </w:rPr>
+            </w:pPr>
+            <w:r>
+              <w:rPr>
+                <w:rFonts w:ascii="Times New Roman" w:eastAsia="Times New Roman" w:hAnsi="Times New Roman"/>
+                <w:sz w:val="24"/>
+                <w:szCs w:val="24"/>
+              </w:rPr>
+              <w:t xml:space="preserve">log step length + log step length² + cosine turn angle </w:t>
             </w:r>
           </w:p>
         </w:tc>
         <w:tc>
           <w:tcPr>
-            <w:tcW w:w="782" w:type="pct"/>
+            <w:tcW w:w="757" w:type="pct"/>
+            <w:gridSpan w:val="2"/>
             <w:tcMar>
               <w:left w:w="115" w:type="dxa"/>
               <w:right w:w="115" w:type="dxa"/>
@@ -687,37 +707,28 @@
           </w:tcPr>
           <w:p>
             <w:pPr>
-              <w:ind w:left="144"/>
-              <w:rPr>
-                <w:rFonts w:eastAsia="Times New Roman"/>
-              </w:rPr>
-            </w:pPr>
-            <w:r>
-              <w:rPr>
-                <w:rFonts w:eastAsia="Times New Roman"/>
-              </w:rPr>
-              <w:t xml:space="preserve">log step length + log step length² + </w:t>
-            </w:r>
-          </w:p>
-          <w:p>
-            <w:pPr>
-              <w:ind w:left="144"/>
-              <w:jc w:val="center"/>
-              <w:rPr>
-                <w:rFonts w:eastAsia="Times New Roman"/>
-              </w:rPr>
-            </w:pPr>
-            <w:r>
-              <w:rPr>
-                <w:rFonts w:eastAsia="Times New Roman"/>
-              </w:rPr>
-              <w:t xml:space="preserve">cosine turn angle </w:t>
+              <w:keepNext/>
+              <w:ind w:left="115" w:right="115"/>
+              <w:rPr>
+                <w:rFonts w:ascii="Times New Roman" w:eastAsia="Times New Roman" w:hAnsi="Times New Roman"/>
+                <w:sz w:val="24"/>
+                <w:szCs w:val="24"/>
+              </w:rPr>
+            </w:pPr>
+            <w:r>
+              <w:rPr>
+                <w:rFonts w:ascii="Times New Roman" w:eastAsia="Times New Roman" w:hAnsi="Times New Roman"/>
+                <w:sz w:val="24"/>
+                <w:szCs w:val="24"/>
+              </w:rPr>
+              <w:t xml:space="preserve">log step length + log step length² + cosine turn angle </w:t>
             </w:r>
           </w:p>
         </w:tc>
         <w:tc>
           <w:tcPr>
-            <w:tcW w:w="914" w:type="pct"/>
+            <w:tcW w:w="886" w:type="pct"/>
+            <w:gridSpan w:val="2"/>
             <w:tcMar>
               <w:left w:w="115" w:type="dxa"/>
               <w:right w:w="115" w:type="dxa"/>
@@ -728,22 +739,29 @@
           </w:tcPr>
           <w:p>
             <w:pPr>
-              <w:ind w:left="144"/>
-              <w:rPr>
-                <w:rFonts w:eastAsia="Times New Roman"/>
-              </w:rPr>
-            </w:pPr>
-            <w:r>
-              <w:rPr>
-                <w:rFonts w:eastAsia="Times New Roman"/>
-              </w:rPr>
-              <w:t xml:space="preserve">log step length + log step length² +                         cosine turn angle </w:t>
+              <w:keepNext/>
+              <w:ind w:left="115" w:right="115"/>
+              <w:rPr>
+                <w:rFonts w:ascii="Times New Roman" w:eastAsia="Times New Roman" w:hAnsi="Times New Roman"/>
+                <w:sz w:val="24"/>
+                <w:szCs w:val="24"/>
+              </w:rPr>
+            </w:pPr>
+            <w:r>
+              <w:rPr>
+                <w:rFonts w:ascii="Times New Roman" w:eastAsia="Times New Roman" w:hAnsi="Times New Roman"/>
+                <w:sz w:val="24"/>
+                <w:szCs w:val="24"/>
+              </w:rPr>
+              <w:t xml:space="preserve">log step length + log step length² + cosine turn angle </w:t>
             </w:r>
           </w:p>
         </w:tc>
         <w:tc>
           <w:tcPr>
-            <w:tcW w:w="750" w:type="pct"/>
+            <w:tcW w:w="727" w:type="pct"/>
+            <w:gridSpan w:val="2"/>
+            <w:shd w:val="clear" w:color="auto" w:fill="F2F2F2" w:themeFill="background1" w:themeFillShade="F2"/>
             <w:tcMar>
               <w:left w:w="115" w:type="dxa"/>
               <w:right w:w="115" w:type="dxa"/>
@@ -753,15 +771,20 @@
           </w:tcPr>
           <w:p>
             <w:pPr>
+              <w:keepNext/>
               <w:spacing w:after="160"/>
               <w:ind w:left="113" w:right="-540"/>
               <w:rPr>
-                <w:rFonts w:eastAsia="Times New Roman"/>
-              </w:rPr>
-            </w:pPr>
-            <w:r>
-              <w:rPr>
-                <w:rFonts w:eastAsia="Times New Roman"/>
+                <w:rFonts w:ascii="Times New Roman" w:eastAsia="Times New Roman" w:hAnsi="Times New Roman"/>
+                <w:sz w:val="24"/>
+                <w:szCs w:val="24"/>
+              </w:rPr>
+            </w:pPr>
+            <w:r>
+              <w:rPr>
+                <w:rFonts w:ascii="Times New Roman" w:eastAsia="Times New Roman" w:hAnsi="Times New Roman"/>
+                <w:sz w:val="24"/>
+                <w:szCs w:val="24"/>
               </w:rPr>
               <w:t>Movement Parameters</w:t>
             </w:r>
@@ -770,12 +793,14 @@
       </w:tr>
       <w:tr>
         <w:trPr>
+          <w:gridAfter w:val="1"/>
+          <w:wAfter w:w="9" w:type="pct"/>
           <w:cantSplit/>
-          <w:trHeight w:val="3024"/>
+          <w:trHeight w:val="2987"/>
         </w:trPr>
         <w:tc>
           <w:tcPr>
-            <w:tcW w:w="744" w:type="pct"/>
+            <w:tcW w:w="868" w:type="pct"/>
             <w:tcMar>
               <w:left w:w="115" w:type="dxa"/>
               <w:right w:w="115" w:type="dxa"/>
@@ -786,58 +811,107 @@
           </w:tcPr>
           <w:p>
             <w:pPr>
-              <w:ind w:left="115" w:right="-547"/>
-              <w:rPr>
-                <w:rFonts w:eastAsia="Times New Roman"/>
-              </w:rPr>
-            </w:pPr>
-            <w:r>
-              <w:rPr>
-                <w:rFonts w:eastAsia="Times New Roman"/>
+              <w:keepNext/>
+              <w:ind w:left="115" w:right="115"/>
+              <w:rPr>
+                <w:rFonts w:ascii="Times New Roman" w:eastAsia="Times New Roman" w:hAnsi="Times New Roman"/>
+                <w:sz w:val="24"/>
+                <w:szCs w:val="24"/>
+              </w:rPr>
+            </w:pPr>
+            <w:r>
+              <w:rPr>
+                <w:rFonts w:ascii="Times New Roman" w:eastAsia="Times New Roman" w:hAnsi="Times New Roman"/>
+                <w:sz w:val="24"/>
+                <w:szCs w:val="24"/>
               </w:rPr>
               <w:t xml:space="preserve">Developed + </w:t>
             </w:r>
             <w:r>
               <w:rPr>
-                <w:rFonts w:eastAsia="Times New Roman"/>
+                <w:rFonts w:ascii="Times New Roman" w:eastAsia="Times New Roman" w:hAnsi="Times New Roman"/>
                 <w:b/>
                 <w:bCs/>
+                <w:sz w:val="24"/>
+                <w:szCs w:val="24"/>
               </w:rPr>
               <w:t>Forest</w:t>
             </w:r>
             <w:r>
               <w:rPr>
-                <w:rFonts w:eastAsia="Times New Roman"/>
-              </w:rPr>
-              <w:t xml:space="preserve"> + Herbaceous Wetlands+ </w:t>
-            </w:r>
-            <w:r>
-              <w:rPr>
-                <w:rFonts w:eastAsia="Times New Roman"/>
+                <w:rFonts w:ascii="Times New Roman" w:eastAsia="Times New Roman" w:hAnsi="Times New Roman"/>
+                <w:sz w:val="24"/>
+                <w:szCs w:val="24"/>
+              </w:rPr>
+              <w:t xml:space="preserve"> + Herbaceous </w:t>
+            </w:r>
+            <w:r>
+              <w:rPr>
+                <w:rFonts w:ascii="Times New Roman" w:eastAsia="Times New Roman" w:hAnsi="Times New Roman"/>
+                <w:sz w:val="24"/>
+                <w:szCs w:val="24"/>
+              </w:rPr>
+              <w:t xml:space="preserve">+     </w:t>
+            </w:r>
+            <w:r>
+              <w:rPr>
+                <w:rFonts w:ascii="Times New Roman" w:eastAsia="Times New Roman" w:hAnsi="Times New Roman"/>
+                <w:sz w:val="24"/>
+                <w:szCs w:val="24"/>
+              </w:rPr>
+              <w:t>Wetlands</w:t>
+            </w:r>
+            <w:r>
+              <w:rPr>
+                <w:rFonts w:ascii="Times New Roman" w:eastAsia="Times New Roman" w:hAnsi="Times New Roman"/>
+                <w:sz w:val="24"/>
+                <w:szCs w:val="24"/>
+              </w:rPr>
+              <w:t xml:space="preserve"> </w:t>
+            </w:r>
+            <w:r>
+              <w:rPr>
+                <w:rFonts w:ascii="Times New Roman" w:eastAsia="Times New Roman" w:hAnsi="Times New Roman"/>
+                <w:sz w:val="24"/>
+                <w:szCs w:val="24"/>
+              </w:rPr>
+              <w:t xml:space="preserve">+ </w:t>
+            </w:r>
+            <w:r>
+              <w:rPr>
+                <w:rFonts w:ascii="Times New Roman" w:eastAsia="Times New Roman" w:hAnsi="Times New Roman"/>
                 <w:b/>
                 <w:bCs/>
+                <w:sz w:val="24"/>
+                <w:szCs w:val="24"/>
               </w:rPr>
               <w:t>Cosine Aspect</w:t>
             </w:r>
             <w:r>
               <w:rPr>
-                <w:rFonts w:eastAsia="Times New Roman"/>
-              </w:rPr>
-              <w:t xml:space="preserve"> + </w:t>
-            </w:r>
-          </w:p>
-          <w:p>
-            <w:pPr>
+                <w:rFonts w:ascii="Times New Roman" w:eastAsia="Times New Roman" w:hAnsi="Times New Roman"/>
+                <w:sz w:val="24"/>
+                <w:szCs w:val="24"/>
+              </w:rPr>
+              <w:t xml:space="preserve"> +</w:t>
+            </w:r>
+          </w:p>
+          <w:p>
+            <w:pPr>
+              <w:keepNext/>
               <w:spacing w:after="160"/>
-              <w:ind w:left="113" w:right="-540"/>
-              <w:jc w:val="center"/>
-              <w:rPr>
-                <w:rFonts w:eastAsia="Times New Roman"/>
-              </w:rPr>
-            </w:pPr>
-            <w:r>
-              <w:rPr>
-                <w:rFonts w:eastAsia="Times New Roman"/>
+              <w:ind w:left="115" w:right="115"/>
+              <w:rPr>
+                <w:rFonts w:ascii="Times New Roman" w:eastAsia="Times New Roman" w:hAnsi="Times New Roman"/>
+                <w:sz w:val="24"/>
+                <w:szCs w:val="24"/>
+              </w:rPr>
+            </w:pPr>
+            <w:r>
+              <w:rPr>
+                <w:rFonts w:ascii="Times New Roman" w:eastAsia="Times New Roman" w:hAnsi="Times New Roman"/>
+                <w:sz w:val="24"/>
+                <w:szCs w:val="24"/>
               </w:rPr>
               <w:t>Terrain Ruggedness</w:t>
             </w:r>
@@ -845,7 +919,8 @@
         </w:tc>
         <w:tc>
           <w:tcPr>
-            <w:tcW w:w="1044" w:type="pct"/>
+            <w:tcW w:w="1011" w:type="pct"/>
+            <w:gridSpan w:val="2"/>
             <w:tcMar>
               <w:left w:w="115" w:type="dxa"/>
               <w:right w:w="115" w:type="dxa"/>
@@ -856,58 +931,107 @@
           </w:tcPr>
           <w:p>
             <w:pPr>
-              <w:ind w:left="115" w:right="-547"/>
-              <w:rPr>
-                <w:rFonts w:eastAsia="Times New Roman"/>
-              </w:rPr>
-            </w:pPr>
-            <w:r>
-              <w:rPr>
-                <w:rFonts w:eastAsia="Times New Roman"/>
+              <w:keepNext/>
+              <w:ind w:left="115" w:right="115"/>
+              <w:rPr>
+                <w:rFonts w:ascii="Times New Roman" w:eastAsia="Times New Roman" w:hAnsi="Times New Roman"/>
+                <w:sz w:val="24"/>
+                <w:szCs w:val="24"/>
+              </w:rPr>
+            </w:pPr>
+            <w:r>
+              <w:rPr>
+                <w:rFonts w:ascii="Times New Roman" w:eastAsia="Times New Roman" w:hAnsi="Times New Roman"/>
+                <w:sz w:val="24"/>
+                <w:szCs w:val="24"/>
               </w:rPr>
               <w:t xml:space="preserve">Developed + </w:t>
             </w:r>
             <w:r>
               <w:rPr>
-                <w:rFonts w:eastAsia="Times New Roman"/>
+                <w:rFonts w:ascii="Times New Roman" w:eastAsia="Times New Roman" w:hAnsi="Times New Roman"/>
                 <w:b/>
                 <w:bCs/>
+                <w:sz w:val="24"/>
+                <w:szCs w:val="24"/>
               </w:rPr>
               <w:t>Forest</w:t>
             </w:r>
             <w:r>
               <w:rPr>
-                <w:rFonts w:eastAsia="Times New Roman"/>
-              </w:rPr>
-              <w:t xml:space="preserve"> + Herbaceous Wetlands+ </w:t>
-            </w:r>
-            <w:r>
-              <w:rPr>
-                <w:rFonts w:eastAsia="Times New Roman"/>
+                <w:rFonts w:ascii="Times New Roman" w:eastAsia="Times New Roman" w:hAnsi="Times New Roman"/>
+                <w:sz w:val="24"/>
+                <w:szCs w:val="24"/>
+              </w:rPr>
+              <w:t xml:space="preserve"> + Herbaceous</w:t>
+            </w:r>
+            <w:r>
+              <w:rPr>
+                <w:rFonts w:ascii="Times New Roman" w:eastAsia="Times New Roman" w:hAnsi="Times New Roman"/>
+                <w:sz w:val="24"/>
+                <w:szCs w:val="24"/>
+              </w:rPr>
+              <w:t xml:space="preserve"> + </w:t>
+            </w:r>
+            <w:r>
+              <w:rPr>
+                <w:rFonts w:ascii="Times New Roman" w:eastAsia="Times New Roman" w:hAnsi="Times New Roman"/>
+                <w:sz w:val="24"/>
+                <w:szCs w:val="24"/>
+              </w:rPr>
+              <w:t>Wetlands</w:t>
+            </w:r>
+            <w:r>
+              <w:rPr>
+                <w:rFonts w:ascii="Times New Roman" w:eastAsia="Times New Roman" w:hAnsi="Times New Roman"/>
+                <w:sz w:val="24"/>
+                <w:szCs w:val="24"/>
+              </w:rPr>
+              <w:t xml:space="preserve"> </w:t>
+            </w:r>
+            <w:r>
+              <w:rPr>
+                <w:rFonts w:ascii="Times New Roman" w:eastAsia="Times New Roman" w:hAnsi="Times New Roman"/>
+                <w:sz w:val="24"/>
+                <w:szCs w:val="24"/>
+              </w:rPr>
+              <w:t xml:space="preserve">+ </w:t>
+            </w:r>
+            <w:r>
+              <w:rPr>
+                <w:rFonts w:ascii="Times New Roman" w:eastAsia="Times New Roman" w:hAnsi="Times New Roman"/>
                 <w:b/>
                 <w:bCs/>
+                <w:sz w:val="24"/>
+                <w:szCs w:val="24"/>
               </w:rPr>
               <w:t>Cosine Aspect</w:t>
             </w:r>
             <w:r>
               <w:rPr>
-                <w:rFonts w:eastAsia="Times New Roman"/>
-              </w:rPr>
-              <w:t xml:space="preserve"> + </w:t>
-            </w:r>
-          </w:p>
-          <w:p>
-            <w:pPr>
+                <w:rFonts w:ascii="Times New Roman" w:eastAsia="Times New Roman" w:hAnsi="Times New Roman"/>
+                <w:sz w:val="24"/>
+                <w:szCs w:val="24"/>
+              </w:rPr>
+              <w:t xml:space="preserve"> +</w:t>
+            </w:r>
+          </w:p>
+          <w:p>
+            <w:pPr>
+              <w:keepNext/>
               <w:spacing w:after="160"/>
-              <w:ind w:left="113" w:right="-540"/>
-              <w:jc w:val="center"/>
-              <w:rPr>
-                <w:rFonts w:eastAsia="Times New Roman"/>
-              </w:rPr>
-            </w:pPr>
-            <w:r>
-              <w:rPr>
-                <w:rFonts w:eastAsia="Times New Roman"/>
+              <w:ind w:left="115" w:right="115"/>
+              <w:rPr>
+                <w:rFonts w:ascii="Times New Roman" w:eastAsia="Times New Roman" w:hAnsi="Times New Roman"/>
+                <w:sz w:val="24"/>
+                <w:szCs w:val="24"/>
+              </w:rPr>
+            </w:pPr>
+            <w:r>
+              <w:rPr>
+                <w:rFonts w:ascii="Times New Roman" w:eastAsia="Times New Roman" w:hAnsi="Times New Roman"/>
+                <w:sz w:val="24"/>
+                <w:szCs w:val="24"/>
               </w:rPr>
               <w:t>Terrain Ruggedness</w:t>
             </w:r>
@@ -915,7 +1039,8 @@
         </w:tc>
         <w:tc>
           <w:tcPr>
-            <w:tcW w:w="766" w:type="pct"/>
+            <w:tcW w:w="742" w:type="pct"/>
+            <w:gridSpan w:val="2"/>
             <w:tcMar>
               <w:left w:w="115" w:type="dxa"/>
               <w:right w:w="115" w:type="dxa"/>
@@ -926,18 +1051,22 @@
           </w:tcPr>
           <w:p>
             <w:pPr>
+              <w:keepNext/>
               <w:spacing w:after="160"/>
               <w:ind w:left="113" w:right="-540"/>
               <w:jc w:val="center"/>
               <w:rPr>
-                <w:rFonts w:eastAsia="Times New Roman"/>
+                <w:rFonts w:ascii="Times New Roman" w:eastAsia="Times New Roman" w:hAnsi="Times New Roman"/>
+                <w:sz w:val="24"/>
+                <w:szCs w:val="24"/>
               </w:rPr>
             </w:pPr>
           </w:p>
         </w:tc>
         <w:tc>
           <w:tcPr>
-            <w:tcW w:w="782" w:type="pct"/>
+            <w:tcW w:w="757" w:type="pct"/>
+            <w:gridSpan w:val="2"/>
             <w:tcMar>
               <w:left w:w="115" w:type="dxa"/>
               <w:right w:w="115" w:type="dxa"/>
@@ -948,56 +1077,101 @@
           </w:tcPr>
           <w:p>
             <w:pPr>
-              <w:ind w:left="115" w:right="-547"/>
-              <w:rPr>
-                <w:rFonts w:eastAsia="Times New Roman"/>
-              </w:rPr>
-            </w:pPr>
-            <w:r>
-              <w:rPr>
-                <w:rFonts w:eastAsia="Times New Roman"/>
+              <w:keepNext/>
+              <w:ind w:left="115" w:right="115"/>
+              <w:rPr>
+                <w:rFonts w:ascii="Times New Roman" w:eastAsia="Times New Roman" w:hAnsi="Times New Roman"/>
+                <w:sz w:val="24"/>
+                <w:szCs w:val="24"/>
+              </w:rPr>
+            </w:pPr>
+            <w:r>
+              <w:rPr>
+                <w:rFonts w:ascii="Times New Roman" w:eastAsia="Times New Roman" w:hAnsi="Times New Roman"/>
+                <w:sz w:val="24"/>
+                <w:szCs w:val="24"/>
               </w:rPr>
               <w:t xml:space="preserve">Developed + </w:t>
             </w:r>
             <w:r>
               <w:rPr>
-                <w:rFonts w:eastAsia="Times New Roman"/>
+                <w:rFonts w:ascii="Times New Roman" w:eastAsia="Times New Roman" w:hAnsi="Times New Roman"/>
                 <w:b/>
                 <w:bCs/>
+                <w:sz w:val="24"/>
+                <w:szCs w:val="24"/>
               </w:rPr>
               <w:t>Forest</w:t>
             </w:r>
             <w:r>
               <w:rPr>
-                <w:rFonts w:eastAsia="Times New Roman"/>
-              </w:rPr>
-              <w:t xml:space="preserve"> + Herbaceous Wetlands+ </w:t>
-            </w:r>
-            <w:r>
-              <w:rPr>
-                <w:rFonts w:eastAsia="Times New Roman"/>
+                <w:rFonts w:ascii="Times New Roman" w:eastAsia="Times New Roman" w:hAnsi="Times New Roman"/>
+                <w:sz w:val="24"/>
+                <w:szCs w:val="24"/>
+              </w:rPr>
+              <w:t xml:space="preserve"> + Herbaceous</w:t>
+            </w:r>
+            <w:r>
+              <w:rPr>
+                <w:rFonts w:ascii="Times New Roman" w:eastAsia="Times New Roman" w:hAnsi="Times New Roman"/>
+                <w:sz w:val="24"/>
+                <w:szCs w:val="24"/>
+              </w:rPr>
+              <w:t xml:space="preserve"> + </w:t>
+            </w:r>
+            <w:r>
+              <w:rPr>
+                <w:rFonts w:ascii="Times New Roman" w:eastAsia="Times New Roman" w:hAnsi="Times New Roman"/>
+                <w:sz w:val="24"/>
+                <w:szCs w:val="24"/>
+              </w:rPr>
+              <w:t xml:space="preserve">Wetlands+ </w:t>
+            </w:r>
+          </w:p>
+          <w:p>
+            <w:pPr>
+              <w:keepNext/>
+              <w:ind w:left="115" w:right="115"/>
+              <w:rPr>
+                <w:rFonts w:ascii="Times New Roman" w:eastAsia="Times New Roman" w:hAnsi="Times New Roman"/>
+                <w:sz w:val="24"/>
+                <w:szCs w:val="24"/>
+              </w:rPr>
+            </w:pPr>
+            <w:r>
+              <w:rPr>
+                <w:rFonts w:ascii="Times New Roman" w:eastAsia="Times New Roman" w:hAnsi="Times New Roman"/>
                 <w:b/>
                 <w:bCs/>
+                <w:sz w:val="24"/>
+                <w:szCs w:val="24"/>
               </w:rPr>
               <w:t>Cosine Aspect</w:t>
             </w:r>
             <w:r>
               <w:rPr>
-                <w:rFonts w:eastAsia="Times New Roman"/>
-              </w:rPr>
-              <w:t xml:space="preserve"> + </w:t>
-            </w:r>
-          </w:p>
-          <w:p>
-            <w:pPr>
-              <w:ind w:left="115" w:right="-547"/>
-              <w:rPr>
-                <w:rFonts w:eastAsia="Times New Roman"/>
-              </w:rPr>
-            </w:pPr>
-            <w:r>
-              <w:rPr>
-                <w:rFonts w:eastAsia="Times New Roman"/>
+                <w:rFonts w:ascii="Times New Roman" w:eastAsia="Times New Roman" w:hAnsi="Times New Roman"/>
+                <w:sz w:val="24"/>
+                <w:szCs w:val="24"/>
+              </w:rPr>
+              <w:t xml:space="preserve"> +</w:t>
+            </w:r>
+          </w:p>
+          <w:p>
+            <w:pPr>
+              <w:keepNext/>
+              <w:ind w:left="115" w:right="115"/>
+              <w:rPr>
+                <w:rFonts w:ascii="Times New Roman" w:eastAsia="Times New Roman" w:hAnsi="Times New Roman"/>
+                <w:sz w:val="24"/>
+                <w:szCs w:val="24"/>
+              </w:rPr>
+            </w:pPr>
+            <w:r>
+              <w:rPr>
+                <w:rFonts w:ascii="Times New Roman" w:eastAsia="Times New Roman" w:hAnsi="Times New Roman"/>
+                <w:sz w:val="24"/>
+                <w:szCs w:val="24"/>
               </w:rPr>
               <w:t>Terrain Ruggedness</w:t>
             </w:r>
@@ -1005,7 +1179,8 @@
         </w:tc>
         <w:tc>
           <w:tcPr>
-            <w:tcW w:w="914" w:type="pct"/>
+            <w:tcW w:w="886" w:type="pct"/>
+            <w:gridSpan w:val="2"/>
             <w:tcMar>
               <w:left w:w="115" w:type="dxa"/>
               <w:right w:w="115" w:type="dxa"/>
@@ -1016,18 +1191,23 @@
           </w:tcPr>
           <w:p>
             <w:pPr>
+              <w:keepNext/>
               <w:spacing w:after="160"/>
               <w:ind w:left="113" w:right="-540"/>
               <w:jc w:val="center"/>
               <w:rPr>
-                <w:rFonts w:eastAsia="Times New Roman"/>
+                <w:rFonts w:ascii="Times New Roman" w:eastAsia="Times New Roman" w:hAnsi="Times New Roman"/>
+                <w:sz w:val="24"/>
+                <w:szCs w:val="24"/>
               </w:rPr>
             </w:pPr>
           </w:p>
         </w:tc>
         <w:tc>
           <w:tcPr>
-            <w:tcW w:w="750" w:type="pct"/>
+            <w:tcW w:w="726" w:type="pct"/>
+            <w:gridSpan w:val="2"/>
+            <w:shd w:val="clear" w:color="auto" w:fill="F2F2F2" w:themeFill="background1" w:themeFillShade="F2"/>
             <w:tcMar>
               <w:left w:w="115" w:type="dxa"/>
               <w:right w:w="115" w:type="dxa"/>
@@ -1037,15 +1217,20 @@
           </w:tcPr>
           <w:p>
             <w:pPr>
+              <w:keepNext/>
               <w:spacing w:after="160"/>
               <w:ind w:left="113" w:right="-540"/>
               <w:rPr>
-                <w:rFonts w:eastAsia="Times New Roman"/>
-              </w:rPr>
-            </w:pPr>
-            <w:r>
-              <w:rPr>
-                <w:rFonts w:eastAsia="Times New Roman"/>
+                <w:rFonts w:ascii="Times New Roman" w:eastAsia="Times New Roman" w:hAnsi="Times New Roman"/>
+                <w:sz w:val="24"/>
+                <w:szCs w:val="24"/>
+              </w:rPr>
+            </w:pPr>
+            <w:r>
+              <w:rPr>
+                <w:rFonts w:ascii="Times New Roman" w:eastAsia="Times New Roman" w:hAnsi="Times New Roman"/>
+                <w:sz w:val="24"/>
+                <w:szCs w:val="24"/>
               </w:rPr>
               <w:t>Habitat Parameters</w:t>
             </w:r>
@@ -1055,11 +1240,12 @@
       <w:tr>
         <w:trPr>
           <w:cantSplit/>
-          <w:trHeight w:val="1508"/>
+          <w:trHeight w:val="1520"/>
         </w:trPr>
         <w:tc>
           <w:tcPr>
-            <w:tcW w:w="744" w:type="pct"/>
+            <w:tcW w:w="876" w:type="pct"/>
+            <w:gridSpan w:val="2"/>
             <w:tcMar>
               <w:left w:w="115" w:type="dxa"/>
               <w:right w:w="115" w:type="dxa"/>
@@ -1070,36 +1256,46 @@
           </w:tcPr>
           <w:p>
             <w:pPr>
+              <w:keepNext/>
               <w:spacing w:after="160"/>
               <w:ind w:left="113" w:right="-540"/>
               <w:rPr>
-                <w:rFonts w:eastAsia="Times New Roman"/>
+                <w:rFonts w:ascii="Times New Roman" w:eastAsia="Times New Roman" w:hAnsi="Times New Roman"/>
                 <w:b/>
                 <w:bCs/>
-              </w:rPr>
-            </w:pPr>
-            <w:r>
-              <w:rPr>
-                <w:rFonts w:eastAsia="Times New Roman"/>
+                <w:sz w:val="24"/>
+                <w:szCs w:val="24"/>
+              </w:rPr>
+            </w:pPr>
+            <w:r>
+              <w:rPr>
+                <w:rFonts w:ascii="Times New Roman" w:eastAsia="Times New Roman" w:hAnsi="Times New Roman"/>
                 <w:b/>
                 <w:bCs/>
+                <w:sz w:val="24"/>
+                <w:szCs w:val="24"/>
               </w:rPr>
               <w:t>Distance to</w:t>
             </w:r>
           </w:p>
           <w:p>
             <w:pPr>
+              <w:keepNext/>
               <w:spacing w:after="160"/>
               <w:ind w:left="113" w:right="-540"/>
               <w:rPr>
-                <w:rFonts w:eastAsia="Times New Roman"/>
-              </w:rPr>
-            </w:pPr>
-            <w:r>
-              <w:rPr>
-                <w:rFonts w:eastAsia="Times New Roman"/>
+                <w:rFonts w:ascii="Times New Roman" w:eastAsia="Times New Roman" w:hAnsi="Times New Roman"/>
+                <w:sz w:val="24"/>
+                <w:szCs w:val="24"/>
+              </w:rPr>
+            </w:pPr>
+            <w:r>
+              <w:rPr>
+                <w:rFonts w:ascii="Times New Roman" w:eastAsia="Times New Roman" w:hAnsi="Times New Roman"/>
                 <w:b/>
                 <w:bCs/>
+                <w:sz w:val="24"/>
+                <w:szCs w:val="24"/>
               </w:rPr>
               <w:t>Trail</w:t>
             </w:r>
@@ -1107,7 +1303,8 @@
         </w:tc>
         <w:tc>
           <w:tcPr>
-            <w:tcW w:w="1044" w:type="pct"/>
+            <w:tcW w:w="1011" w:type="pct"/>
+            <w:gridSpan w:val="2"/>
             <w:tcMar>
               <w:left w:w="115" w:type="dxa"/>
               <w:right w:w="115" w:type="dxa"/>
@@ -1118,36 +1315,46 @@
           </w:tcPr>
           <w:p>
             <w:pPr>
+              <w:keepNext/>
               <w:spacing w:after="160"/>
               <w:ind w:left="113" w:right="-540"/>
               <w:rPr>
-                <w:rFonts w:eastAsia="Times New Roman"/>
+                <w:rFonts w:ascii="Times New Roman" w:eastAsia="Times New Roman" w:hAnsi="Times New Roman"/>
                 <w:b/>
                 <w:bCs/>
-              </w:rPr>
-            </w:pPr>
-            <w:r>
-              <w:rPr>
-                <w:rFonts w:eastAsia="Times New Roman"/>
+                <w:sz w:val="24"/>
+                <w:szCs w:val="24"/>
+              </w:rPr>
+            </w:pPr>
+            <w:r>
+              <w:rPr>
+                <w:rFonts w:ascii="Times New Roman" w:eastAsia="Times New Roman" w:hAnsi="Times New Roman"/>
                 <w:b/>
                 <w:bCs/>
+                <w:sz w:val="24"/>
+                <w:szCs w:val="24"/>
               </w:rPr>
               <w:t>Distance to</w:t>
             </w:r>
           </w:p>
           <w:p>
             <w:pPr>
+              <w:keepNext/>
               <w:spacing w:after="160"/>
               <w:ind w:left="113" w:right="-540"/>
               <w:rPr>
-                <w:rFonts w:eastAsia="Times New Roman"/>
-              </w:rPr>
-            </w:pPr>
-            <w:r>
-              <w:rPr>
-                <w:rFonts w:eastAsia="Times New Roman"/>
+                <w:rFonts w:ascii="Times New Roman" w:eastAsia="Times New Roman" w:hAnsi="Times New Roman"/>
+                <w:sz w:val="24"/>
+                <w:szCs w:val="24"/>
+              </w:rPr>
+            </w:pPr>
+            <w:r>
+              <w:rPr>
+                <w:rFonts w:ascii="Times New Roman" w:eastAsia="Times New Roman" w:hAnsi="Times New Roman"/>
                 <w:b/>
                 <w:bCs/>
+                <w:sz w:val="24"/>
+                <w:szCs w:val="24"/>
               </w:rPr>
               <w:t>Trail</w:t>
             </w:r>
@@ -1155,7 +1362,8 @@
         </w:tc>
         <w:tc>
           <w:tcPr>
-            <w:tcW w:w="766" w:type="pct"/>
+            <w:tcW w:w="742" w:type="pct"/>
+            <w:gridSpan w:val="2"/>
             <w:tcMar>
               <w:left w:w="115" w:type="dxa"/>
               <w:right w:w="115" w:type="dxa"/>
@@ -1166,36 +1374,46 @@
           </w:tcPr>
           <w:p>
             <w:pPr>
+              <w:keepNext/>
               <w:spacing w:after="160"/>
               <w:ind w:left="113" w:right="-540"/>
               <w:rPr>
-                <w:rFonts w:eastAsia="Times New Roman"/>
+                <w:rFonts w:ascii="Times New Roman" w:eastAsia="Times New Roman" w:hAnsi="Times New Roman"/>
                 <w:b/>
                 <w:bCs/>
-              </w:rPr>
-            </w:pPr>
-            <w:r>
-              <w:rPr>
-                <w:rFonts w:eastAsia="Times New Roman"/>
+                <w:sz w:val="24"/>
+                <w:szCs w:val="24"/>
+              </w:rPr>
+            </w:pPr>
+            <w:r>
+              <w:rPr>
+                <w:rFonts w:ascii="Times New Roman" w:eastAsia="Times New Roman" w:hAnsi="Times New Roman"/>
                 <w:b/>
                 <w:bCs/>
+                <w:sz w:val="24"/>
+                <w:szCs w:val="24"/>
               </w:rPr>
               <w:t>Distance to</w:t>
             </w:r>
           </w:p>
           <w:p>
             <w:pPr>
+              <w:keepNext/>
               <w:spacing w:after="160"/>
               <w:ind w:left="113" w:right="-540"/>
               <w:rPr>
-                <w:rFonts w:eastAsia="Times New Roman"/>
-              </w:rPr>
-            </w:pPr>
-            <w:r>
-              <w:rPr>
-                <w:rFonts w:eastAsia="Times New Roman"/>
+                <w:rFonts w:ascii="Times New Roman" w:eastAsia="Times New Roman" w:hAnsi="Times New Roman"/>
+                <w:sz w:val="24"/>
+                <w:szCs w:val="24"/>
+              </w:rPr>
+            </w:pPr>
+            <w:r>
+              <w:rPr>
+                <w:rFonts w:ascii="Times New Roman" w:eastAsia="Times New Roman" w:hAnsi="Times New Roman"/>
                 <w:b/>
                 <w:bCs/>
+                <w:sz w:val="24"/>
+                <w:szCs w:val="24"/>
               </w:rPr>
               <w:t>Trail</w:t>
             </w:r>
@@ -1203,7 +1421,8 @@
         </w:tc>
         <w:tc>
           <w:tcPr>
-            <w:tcW w:w="782" w:type="pct"/>
+            <w:tcW w:w="757" w:type="pct"/>
+            <w:gridSpan w:val="2"/>
             <w:tcMar>
               <w:left w:w="115" w:type="dxa"/>
               <w:right w:w="115" w:type="dxa"/>
@@ -1214,18 +1433,22 @@
           </w:tcPr>
           <w:p>
             <w:pPr>
+              <w:keepNext/>
               <w:spacing w:after="160"/>
               <w:ind w:left="113" w:right="-540"/>
               <w:jc w:val="center"/>
               <w:rPr>
-                <w:rFonts w:eastAsia="Times New Roman"/>
+                <w:rFonts w:ascii="Times New Roman" w:eastAsia="Times New Roman" w:hAnsi="Times New Roman"/>
+                <w:sz w:val="24"/>
+                <w:szCs w:val="24"/>
               </w:rPr>
             </w:pPr>
           </w:p>
         </w:tc>
         <w:tc>
           <w:tcPr>
-            <w:tcW w:w="914" w:type="pct"/>
+            <w:tcW w:w="886" w:type="pct"/>
+            <w:gridSpan w:val="2"/>
             <w:tcMar>
               <w:left w:w="115" w:type="dxa"/>
               <w:right w:w="115" w:type="dxa"/>
@@ -1236,18 +1459,23 @@
           </w:tcPr>
           <w:p>
             <w:pPr>
+              <w:keepNext/>
               <w:spacing w:after="160"/>
               <w:ind w:left="113" w:right="-540"/>
               <w:jc w:val="center"/>
               <w:rPr>
-                <w:rFonts w:eastAsia="Times New Roman"/>
+                <w:rFonts w:ascii="Times New Roman" w:eastAsia="Times New Roman" w:hAnsi="Times New Roman"/>
+                <w:sz w:val="24"/>
+                <w:szCs w:val="24"/>
               </w:rPr>
             </w:pPr>
           </w:p>
         </w:tc>
         <w:tc>
           <w:tcPr>
-            <w:tcW w:w="750" w:type="pct"/>
+            <w:tcW w:w="727" w:type="pct"/>
+            <w:gridSpan w:val="2"/>
+            <w:shd w:val="clear" w:color="auto" w:fill="F2F2F2" w:themeFill="background1" w:themeFillShade="F2"/>
             <w:tcMar>
               <w:left w:w="115" w:type="dxa"/>
               <w:right w:w="115" w:type="dxa"/>
@@ -1257,30 +1485,40 @@
           </w:tcPr>
           <w:p>
             <w:pPr>
+              <w:keepNext/>
               <w:spacing w:after="160"/>
               <w:ind w:left="113" w:right="-540"/>
               <w:rPr>
-                <w:rFonts w:eastAsia="Times New Roman"/>
-              </w:rPr>
-            </w:pPr>
-            <w:r>
-              <w:rPr>
-                <w:rFonts w:eastAsia="Times New Roman"/>
+                <w:rFonts w:ascii="Times New Roman" w:eastAsia="Times New Roman" w:hAnsi="Times New Roman"/>
+                <w:sz w:val="24"/>
+                <w:szCs w:val="24"/>
+              </w:rPr>
+            </w:pPr>
+            <w:r>
+              <w:rPr>
+                <w:rFonts w:ascii="Times New Roman" w:eastAsia="Times New Roman" w:hAnsi="Times New Roman"/>
+                <w:sz w:val="24"/>
+                <w:szCs w:val="24"/>
               </w:rPr>
               <w:t>Recreation</w:t>
             </w:r>
           </w:p>
           <w:p>
             <w:pPr>
+              <w:keepNext/>
               <w:spacing w:after="160"/>
               <w:ind w:left="113" w:right="-540"/>
               <w:rPr>
-                <w:rFonts w:eastAsia="Times New Roman"/>
-              </w:rPr>
-            </w:pPr>
-            <w:r>
-              <w:rPr>
-                <w:rFonts w:eastAsia="Times New Roman"/>
+                <w:rFonts w:ascii="Times New Roman" w:eastAsia="Times New Roman" w:hAnsi="Times New Roman"/>
+                <w:sz w:val="24"/>
+                <w:szCs w:val="24"/>
+              </w:rPr>
+            </w:pPr>
+            <w:r>
+              <w:rPr>
+                <w:rFonts w:ascii="Times New Roman" w:eastAsia="Times New Roman" w:hAnsi="Times New Roman"/>
+                <w:sz w:val="24"/>
+                <w:szCs w:val="24"/>
               </w:rPr>
               <w:t>Parameters</w:t>
             </w:r>
@@ -1290,11 +1528,12 @@
       <w:tr>
         <w:trPr>
           <w:cantSplit/>
-          <w:trHeight w:val="2880"/>
+          <w:trHeight w:val="3662"/>
         </w:trPr>
         <w:tc>
           <w:tcPr>
-            <w:tcW w:w="744" w:type="pct"/>
+            <w:tcW w:w="876" w:type="pct"/>
+            <w:gridSpan w:val="2"/>
             <w:tcMar>
               <w:left w:w="115" w:type="dxa"/>
               <w:right w:w="115" w:type="dxa"/>
@@ -1305,15 +1544,20 @@
           </w:tcPr>
           <w:p>
             <w:pPr>
+              <w:keepNext/>
               <w:spacing w:after="160"/>
               <w:ind w:left="113" w:right="-540"/>
               <w:rPr>
-                <w:rFonts w:eastAsia="Times New Roman"/>
-              </w:rPr>
-            </w:pPr>
-            <w:r>
-              <w:rPr>
-                <w:rFonts w:eastAsia="Times New Roman"/>
+                <w:rFonts w:ascii="Times New Roman" w:eastAsia="Times New Roman" w:hAnsi="Times New Roman"/>
+                <w:sz w:val="24"/>
+                <w:szCs w:val="24"/>
+              </w:rPr>
+            </w:pPr>
+            <w:r>
+              <w:rPr>
+                <w:rFonts w:ascii="Times New Roman" w:eastAsia="Times New Roman" w:hAnsi="Times New Roman"/>
+                <w:sz w:val="24"/>
+                <w:szCs w:val="24"/>
               </w:rPr>
               <w:t>Distance to Trail: Human Activity</w:t>
             </w:r>
@@ -1321,7 +1565,8 @@
         </w:tc>
         <w:tc>
           <w:tcPr>
-            <w:tcW w:w="1044" w:type="pct"/>
+            <w:tcW w:w="1011" w:type="pct"/>
+            <w:gridSpan w:val="2"/>
             <w:tcMar>
               <w:left w:w="115" w:type="dxa"/>
               <w:right w:w="115" w:type="dxa"/>
@@ -1332,43 +1577,57 @@
           </w:tcPr>
           <w:p>
             <w:pPr>
+              <w:keepNext/>
               <w:spacing w:after="160"/>
               <w:ind w:left="113" w:right="-540"/>
               <w:rPr>
-                <w:rFonts w:eastAsia="Times New Roman"/>
-              </w:rPr>
-            </w:pPr>
-            <w:r>
-              <w:rPr>
-                <w:rFonts w:eastAsia="Times New Roman"/>
+                <w:rFonts w:ascii="Times New Roman" w:eastAsia="Times New Roman" w:hAnsi="Times New Roman"/>
+                <w:sz w:val="24"/>
+                <w:szCs w:val="24"/>
+              </w:rPr>
+            </w:pPr>
+            <w:r>
+              <w:rPr>
+                <w:rFonts w:ascii="Times New Roman" w:eastAsia="Times New Roman" w:hAnsi="Times New Roman"/>
+                <w:sz w:val="24"/>
+                <w:szCs w:val="24"/>
               </w:rPr>
               <w:t>Log step length : Human Activity</w:t>
             </w:r>
           </w:p>
           <w:p>
             <w:pPr>
+              <w:keepNext/>
               <w:spacing w:after="160"/>
               <w:ind w:left="113" w:right="-540"/>
               <w:rPr>
-                <w:rFonts w:eastAsia="Times New Roman"/>
-              </w:rPr>
-            </w:pPr>
-            <w:r>
-              <w:rPr>
-                <w:rFonts w:eastAsia="Times New Roman"/>
+                <w:rFonts w:ascii="Times New Roman" w:eastAsia="Times New Roman" w:hAnsi="Times New Roman"/>
+                <w:sz w:val="24"/>
+                <w:szCs w:val="24"/>
+              </w:rPr>
+            </w:pPr>
+            <w:r>
+              <w:rPr>
+                <w:rFonts w:ascii="Times New Roman" w:eastAsia="Times New Roman" w:hAnsi="Times New Roman"/>
+                <w:sz w:val="24"/>
+                <w:szCs w:val="24"/>
               </w:rPr>
               <w:t>Log step length</w:t>
             </w:r>
             <w:r>
               <w:rPr>
-                <w:rFonts w:eastAsia="Times New Roman"/>
+                <w:rFonts w:ascii="Times New Roman" w:eastAsia="Times New Roman" w:hAnsi="Times New Roman"/>
+                <w:sz w:val="24"/>
+                <w:szCs w:val="24"/>
                 <w:vertAlign w:val="superscript"/>
               </w:rPr>
               <w:t>2</w:t>
             </w:r>
             <w:r>
               <w:rPr>
-                <w:rFonts w:eastAsia="Times New Roman"/>
+                <w:rFonts w:ascii="Times New Roman" w:eastAsia="Times New Roman" w:hAnsi="Times New Roman"/>
+                <w:sz w:val="24"/>
+                <w:szCs w:val="24"/>
               </w:rPr>
               <w:t>: Human Activity</w:t>
             </w:r>
@@ -1376,7 +1635,8 @@
         </w:tc>
         <w:tc>
           <w:tcPr>
-            <w:tcW w:w="766" w:type="pct"/>
+            <w:tcW w:w="742" w:type="pct"/>
+            <w:gridSpan w:val="2"/>
             <w:tcMar>
               <w:left w:w="115" w:type="dxa"/>
               <w:right w:w="115" w:type="dxa"/>
@@ -1387,15 +1647,20 @@
           </w:tcPr>
           <w:p>
             <w:pPr>
+              <w:keepNext/>
               <w:spacing w:after="160"/>
               <w:ind w:left="113" w:right="-540"/>
               <w:rPr>
-                <w:rFonts w:eastAsia="Times New Roman"/>
-              </w:rPr>
-            </w:pPr>
-            <w:r>
-              <w:rPr>
-                <w:rFonts w:eastAsia="Times New Roman"/>
+                <w:rFonts w:ascii="Times New Roman" w:eastAsia="Times New Roman" w:hAnsi="Times New Roman"/>
+                <w:sz w:val="24"/>
+                <w:szCs w:val="24"/>
+              </w:rPr>
+            </w:pPr>
+            <w:r>
+              <w:rPr>
+                <w:rFonts w:ascii="Times New Roman" w:eastAsia="Times New Roman" w:hAnsi="Times New Roman"/>
+                <w:sz w:val="24"/>
+                <w:szCs w:val="24"/>
               </w:rPr>
               <w:t>Distance to Trail: Human Activity</w:t>
             </w:r>
@@ -1403,7 +1668,8 @@
         </w:tc>
         <w:tc>
           <w:tcPr>
-            <w:tcW w:w="782" w:type="pct"/>
+            <w:tcW w:w="757" w:type="pct"/>
+            <w:gridSpan w:val="2"/>
             <w:tcMar>
               <w:left w:w="115" w:type="dxa"/>
               <w:right w:w="115" w:type="dxa"/>
@@ -1414,18 +1680,22 @@
           </w:tcPr>
           <w:p>
             <w:pPr>
+              <w:keepNext/>
               <w:spacing w:after="160"/>
               <w:ind w:left="113" w:right="-540"/>
               <w:jc w:val="center"/>
               <w:rPr>
-                <w:rFonts w:eastAsia="Times New Roman"/>
+                <w:rFonts w:ascii="Times New Roman" w:eastAsia="Times New Roman" w:hAnsi="Times New Roman"/>
+                <w:sz w:val="24"/>
+                <w:szCs w:val="24"/>
               </w:rPr>
             </w:pPr>
           </w:p>
         </w:tc>
         <w:tc>
           <w:tcPr>
-            <w:tcW w:w="914" w:type="pct"/>
+            <w:tcW w:w="886" w:type="pct"/>
+            <w:gridSpan w:val="2"/>
             <w:tcMar>
               <w:left w:w="115" w:type="dxa"/>
               <w:right w:w="115" w:type="dxa"/>
@@ -1436,18 +1706,23 @@
           </w:tcPr>
           <w:p>
             <w:pPr>
+              <w:keepNext/>
               <w:spacing w:after="160"/>
               <w:ind w:left="113" w:right="-540"/>
               <w:jc w:val="center"/>
               <w:rPr>
-                <w:rFonts w:eastAsia="Times New Roman"/>
+                <w:rFonts w:ascii="Times New Roman" w:eastAsia="Times New Roman" w:hAnsi="Times New Roman"/>
+                <w:sz w:val="24"/>
+                <w:szCs w:val="24"/>
               </w:rPr>
             </w:pPr>
           </w:p>
         </w:tc>
         <w:tc>
           <w:tcPr>
-            <w:tcW w:w="750" w:type="pct"/>
+            <w:tcW w:w="727" w:type="pct"/>
+            <w:gridSpan w:val="2"/>
+            <w:shd w:val="clear" w:color="auto" w:fill="F2F2F2" w:themeFill="background1" w:themeFillShade="F2"/>
             <w:tcMar>
               <w:left w:w="115" w:type="dxa"/>
               <w:right w:w="115" w:type="dxa"/>
@@ -1457,15 +1732,20 @@
           </w:tcPr>
           <w:p>
             <w:pPr>
+              <w:keepNext/>
               <w:spacing w:after="160"/>
               <w:ind w:left="113" w:right="-540"/>
               <w:rPr>
-                <w:rFonts w:eastAsia="Times New Roman"/>
-              </w:rPr>
-            </w:pPr>
-            <w:r>
-              <w:rPr>
-                <w:rFonts w:eastAsia="Times New Roman"/>
+                <w:rFonts w:ascii="Times New Roman" w:eastAsia="Times New Roman" w:hAnsi="Times New Roman"/>
+                <w:sz w:val="24"/>
+                <w:szCs w:val="24"/>
+              </w:rPr>
+            </w:pPr>
+            <w:r>
+              <w:rPr>
+                <w:rFonts w:ascii="Times New Roman" w:eastAsia="Times New Roman" w:hAnsi="Times New Roman"/>
+                <w:sz w:val="24"/>
+                <w:szCs w:val="24"/>
               </w:rPr>
               <w:t>Interactions</w:t>
             </w:r>
@@ -1477,10 +1757,65 @@
     <w:p/>
     <w:p>
       <w:r>
-        <w:lastRenderedPageBreak/>
         <w:t>Figure 1: Study area outside Salida, Colorado with inset showing location within the larger state. Overlaid layers include a land cover layer indicating forest (cross-hatches) and shrub (dots) habitats, mountain biking/hiking trails (white lines), trail counter locations (white circles with black dots), and the minimum convex polygon (MCP) of all deer locations.</w:t>
       </w:r>
     </w:p>
+    <w:p>
+      <w:r>
+        <w:t>Table 1:</w:t>
+      </w:r>
+      <w:r>
+        <w:t xml:space="preserve"> Candidate models fit to data. Explanatory variables fell into three categories: movement parameters, habitat parameters, and recreation parameters. Interactions between movement or habitat parameters and recreation parameters were included in some models. Bold type face indicates significant terms in the model.</w:t>
+      </w:r>
+    </w:p>
+    <w:p>
+      <w:r>
+        <w:t>Figure 2: Coefficient estimates of covariates from the top ranked model of deer habitat selection for the pooled dataset analysis. Habitat variables include land cover types -- developed, forest, herbaceous and wetland -- as well as terrain ruggedness (TRI) and cosine aspect. Distance to trail and rolling average of human activity are recreation covariates. This model includes interactions between rolling average of human activity and forest land cover selection. Asterisks (*) represent estimates where p-value &lt; 0.05.</w:t>
+      </w:r>
+    </w:p>
+    <w:p>
+      <w:r>
+        <w:t>Figure 3: Marginal effects plot of the interaction between rolling average of human activity and landcover type. Values above 1 indicate selection.</w:t>
+      </w:r>
+    </w:p>
+    <w:p>
+      <w:r>
+        <w:t xml:space="preserve">Figure 4: Coefficients estimates of covariates for the top-ranked model for both the day and night dataset analyses. Habitat covariates include land cover types -- </w:t>
+      </w:r>
+      <w:r>
+        <w:t>developed, forest, herbaceous and wetland -- as well as terrain ruggedness (TRI) and cosine aspect. Distance to trail and rolling average of human activity</w:t>
+      </w:r>
+      <w:r>
+        <w:t xml:space="preserve"> (RA)</w:t>
+      </w:r>
+      <w:r>
+        <w:t xml:space="preserve"> are recreation covariates.</w:t>
+      </w:r>
+      <w:r>
+        <w:t xml:space="preserve"> The top model for both datasets included interactions between human activity (RA) and movement characteristics. Asterisks (*) represent estimates where p-values &lt; 0.5. Estimates for the day step selection analysis are represented in orange and estimates for the night step selection analysis are represented in blue.</w:t>
+      </w:r>
+    </w:p>
+    <w:p>
+      <w:r>
+        <w:t>Figure 4: Updated step length distributions for the day step selection analysis, modeled as a log-normal distribution, incorporating the interaction between rolling average of human activity and step length parameters. Three values of human activity were chosen for low human activity (orange), average human activity (blue) and high human activity (green). As human activity increases the probability of smaller steps increases.</w:t>
+      </w:r>
+    </w:p>
+    <w:p/>
+    <w:p>
+      <w:r>
+        <w:t xml:space="preserve">Figure 5: </w:t>
+      </w:r>
+      <w:r>
+        <w:t xml:space="preserve">Updated step length distributions for the day step selection analysis, modeled as a log-normal distribution, incorporating the interaction between rolling average of human activity and step length parameters. Three values of human activity were chosen for low human activity (orange), average human activity (blue) and high human activity (green). As human activity increases the probability of smaller steps </w:t>
+      </w:r>
+      <w:r>
+        <w:t>dec</w:t>
+      </w:r>
+      <w:r>
+        <w:t>reases.</w:t>
+      </w:r>
+    </w:p>
+    <w:p/>
     <w:p/>
     <w:sectPr>
       <w:pgSz w:w="12240" w:h="15840"/>

</xml_diff>

<commit_message>
Got table 1 in landscape layout in figures, switched around covariates and issa analysis subsections in methods added a bit to issa analysis explaining day and night and pooled datasets
</commit_message>
<xml_diff>
--- a/Figures.docx
+++ b/Figures.docx
@@ -379,7 +379,7 @@
         <w:tblLook w:val="04A0" w:firstRow="1" w:lastRow="0" w:firstColumn="1" w:lastColumn="0" w:noHBand="0" w:noVBand="1"/>
       </w:tblPr>
       <w:tblGrid>
-        <w:gridCol w:w="1898"/>
+        <w:gridCol w:w="1908"/>
         <w:gridCol w:w="17"/>
         <w:gridCol w:w="2165"/>
         <w:gridCol w:w="17"/>
@@ -1592,7 +1592,25 @@
                 <w:sz w:val="24"/>
                 <w:szCs w:val="24"/>
               </w:rPr>
-              <w:t>Log step length : Human Activity</w:t>
+              <w:t xml:space="preserve">Log step </w:t>
+            </w:r>
+            <w:proofErr w:type="gramStart"/>
+            <w:r>
+              <w:rPr>
+                <w:rFonts w:ascii="Times New Roman" w:eastAsia="Times New Roman" w:hAnsi="Times New Roman"/>
+                <w:sz w:val="24"/>
+                <w:szCs w:val="24"/>
+              </w:rPr>
+              <w:t>length :</w:t>
+            </w:r>
+            <w:proofErr w:type="gramEnd"/>
+            <w:r>
+              <w:rPr>
+                <w:rFonts w:ascii="Times New Roman" w:eastAsia="Times New Roman" w:hAnsi="Times New Roman"/>
+                <w:sz w:val="24"/>
+                <w:szCs w:val="24"/>
+              </w:rPr>
+              <w:t xml:space="preserve"> Human Activity</w:t>
             </w:r>
           </w:p>
           <w:p>
@@ -1754,10 +1772,17 @@
       </w:tr>
     </w:tbl>
     <w:p/>
-    <w:p/>
     <w:p>
       <w:r>
-        <w:t>Figure 1: Study area outside Salida, Colorado with inset showing location within the larger state. Overlaid layers include a land cover layer indicating forest (cross-hatches) and shrub (dots) habitats, mountain biking/hiking trails (white lines), trail counter locations (white circles with black dots), and the minimum convex polygon (MCP) of all deer locations.</w:t>
+        <w:t>Figure 1: Study area outside Salida, Colorado with inset showing location within the larger state. Overlaid layers include a land cover layer indicating forest (</w:t>
+      </w:r>
+      <w:proofErr w:type="gramStart"/>
+      <w:r>
+        <w:t>cross-hatches</w:t>
+      </w:r>
+      <w:proofErr w:type="gramEnd"/>
+      <w:r>
+        <w:t>) and shrub (dots) habitats, mountain biking/hiking trails (white lines), trail counter locations (white circles with black dots), and the minimum convex polygon (MCP) of all deer locations.</w:t>
       </w:r>
     </w:p>
     <w:p>
@@ -1780,16 +1805,7 @@
     </w:p>
     <w:p>
       <w:r>
-        <w:t xml:space="preserve">Figure 4: Coefficients estimates of covariates for the top-ranked model for both the day and night dataset analyses. Habitat covariates include land cover types -- </w:t>
-      </w:r>
-      <w:r>
-        <w:t>developed, forest, herbaceous and wetland -- as well as terrain ruggedness (TRI) and cosine aspect. Distance to trail and rolling average of human activity</w:t>
-      </w:r>
-      <w:r>
-        <w:t xml:space="preserve"> (RA)</w:t>
-      </w:r>
-      <w:r>
-        <w:t xml:space="preserve"> are recreation covariates.</w:t>
+        <w:t>Figure 4: Coefficients estimates of covariates for the top-ranked model for both the day and night dataset analyses. Habitat covariates include land cover types -- developed, forest, herbaceous and wetland -- as well as terrain ruggedness (TRI) and cosine aspect. Distance to trail and rolling average of human activity (RA) are recreation covariates.</w:t>
       </w:r>
       <w:r>
         <w:t xml:space="preserve"> The top model for both datasets included interactions between human activity (RA) and movement characteristics. Asterisks (*) represent estimates where p-values &lt; 0.5. Estimates for the day step selection analysis are represented in orange and estimates for the night step selection analysis are represented in blue.</w:t>
@@ -1803,22 +1819,2440 @@
     <w:p/>
     <w:p>
       <w:r>
-        <w:t xml:space="preserve">Figure 5: </w:t>
-      </w:r>
-      <w:r>
-        <w:t xml:space="preserve">Updated step length distributions for the day step selection analysis, modeled as a log-normal distribution, incorporating the interaction between rolling average of human activity and step length parameters. Three values of human activity were chosen for low human activity (orange), average human activity (blue) and high human activity (green). As human activity increases the probability of smaller steps </w:t>
-      </w:r>
-      <w:r>
-        <w:t>dec</w:t>
-      </w:r>
-      <w:r>
-        <w:t>reases.</w:t>
+        <w:t>Figure 5: Updated step length distributions for the day step selection analysis, modeled as a log-normal distribution, incorporating the interaction between rolling average of human activity and step length parameters. Three values of human activity were chosen for low human activity (orange), average human activity (blue) and high human activity (green). As human activity increases the probability of smaller steps decreases.</w:t>
       </w:r>
     </w:p>
     <w:p/>
     <w:p/>
+    <w:p/>
+    <w:p>
+      <w:pPr>
+        <w:sectPr>
+          <w:pgSz w:w="12240" w:h="15840"/>
+          <w:pgMar w:top="1440" w:right="1440" w:bottom="1440" w:left="1440" w:header="720" w:footer="720" w:gutter="0"/>
+          <w:cols w:space="720"/>
+          <w:docGrid w:linePitch="360"/>
+        </w:sectPr>
+      </w:pPr>
+    </w:p>
+    <w:tbl>
+      <w:tblPr>
+        <w:tblStyle w:val="TableGrid1"/>
+        <w:tblpPr w:leftFromText="180" w:rightFromText="180" w:vertAnchor="text" w:horzAnchor="margin" w:tblpXSpec="center" w:tblpY="-1186"/>
+        <w:tblOverlap w:val="never"/>
+        <w:tblW w:w="0" w:type="auto"/>
+        <w:tblLook w:val="04A0" w:firstRow="1" w:lastRow="0" w:firstColumn="1" w:lastColumn="0" w:noHBand="0" w:noVBand="1"/>
+      </w:tblPr>
+      <w:tblGrid>
+        <w:gridCol w:w="2138"/>
+        <w:gridCol w:w="3001"/>
+        <w:gridCol w:w="2202"/>
+        <w:gridCol w:w="2248"/>
+        <w:gridCol w:w="2627"/>
+        <w:gridCol w:w="2156"/>
+      </w:tblGrid>
+      <w:tr>
+        <w:trPr>
+          <w:cantSplit/>
+          <w:trHeight w:val="1508"/>
+        </w:trPr>
+        <w:tc>
+          <w:tcPr>
+            <w:tcW w:w="0" w:type="auto"/>
+            <w:tcMar>
+              <w:left w:w="115" w:type="dxa"/>
+              <w:right w:w="115" w:type="dxa"/>
+            </w:tcMar>
+            <w:tcFitText/>
+          </w:tcPr>
+          <w:p>
+            <w:pPr>
+              <w:ind w:right="-540"/>
+              <w:rPr>
+                <w:rFonts w:ascii="Times New Roman" w:eastAsia="Times New Roman" w:hAnsi="Times New Roman"/>
+                <w14:ligatures w14:val="none"/>
+              </w:rPr>
+            </w:pPr>
+            <w:bookmarkStart w:id="0" w:name="_Hlk195126955"/>
+            <w:r>
+              <w:rPr>
+                <w:rFonts w:ascii="Times New Roman" w:eastAsia="Times New Roman" w:hAnsi="Times New Roman"/>
+                <w:spacing w:val="247"/>
+                <w14:ligatures w14:val="none"/>
+              </w:rPr>
+              <w:lastRenderedPageBreak/>
+              <w:t xml:space="preserve">Global </w:t>
+            </w:r>
+            <w:r>
+              <w:rPr>
+                <w:rFonts w:ascii="Times New Roman" w:eastAsia="Times New Roman" w:hAnsi="Times New Roman"/>
+                <w:spacing w:val="5"/>
+                <w14:ligatures w14:val="none"/>
+              </w:rPr>
+              <w:t>2</w:t>
+            </w:r>
+          </w:p>
+        </w:tc>
+        <w:tc>
+          <w:tcPr>
+            <w:tcW w:w="0" w:type="auto"/>
+            <w:tcMar>
+              <w:left w:w="115" w:type="dxa"/>
+              <w:right w:w="115" w:type="dxa"/>
+            </w:tcMar>
+            <w:tcFitText/>
+          </w:tcPr>
+          <w:p>
+            <w:pPr>
+              <w:ind w:right="-540"/>
+              <w:rPr>
+                <w:rFonts w:ascii="Times New Roman" w:eastAsia="Times New Roman" w:hAnsi="Times New Roman"/>
+                <w14:ligatures w14:val="none"/>
+              </w:rPr>
+            </w:pPr>
+            <w:r>
+              <w:rPr>
+                <w:rFonts w:ascii="Times New Roman" w:eastAsia="Times New Roman" w:hAnsi="Times New Roman"/>
+                <w:spacing w:val="370"/>
+                <w14:ligatures w14:val="none"/>
+              </w:rPr>
+              <w:t xml:space="preserve">Global </w:t>
+            </w:r>
+            <w:r>
+              <w:rPr>
+                <w:rFonts w:ascii="Times New Roman" w:eastAsia="Times New Roman" w:hAnsi="Times New Roman"/>
+                <w:spacing w:val="7"/>
+                <w14:ligatures w14:val="none"/>
+              </w:rPr>
+              <w:t>1</w:t>
+            </w:r>
+          </w:p>
+        </w:tc>
+        <w:tc>
+          <w:tcPr>
+            <w:tcW w:w="0" w:type="auto"/>
+            <w:tcMar>
+              <w:left w:w="115" w:type="dxa"/>
+              <w:right w:w="115" w:type="dxa"/>
+            </w:tcMar>
+            <w:tcFitText/>
+          </w:tcPr>
+          <w:p>
+            <w:pPr>
+              <w:ind w:right="-540"/>
+              <w:rPr>
+                <w:rFonts w:ascii="Times New Roman" w:eastAsia="Times New Roman" w:hAnsi="Times New Roman"/>
+                <w14:ligatures w14:val="none"/>
+              </w:rPr>
+            </w:pPr>
+            <w:r>
+              <w:rPr>
+                <w:rFonts w:ascii="Times New Roman" w:eastAsia="Times New Roman" w:hAnsi="Times New Roman"/>
+                <w:spacing w:val="475"/>
+                <w14:ligatures w14:val="none"/>
+              </w:rPr>
+              <w:t>Huma</w:t>
+            </w:r>
+            <w:r>
+              <w:rPr>
+                <w:rFonts w:ascii="Times New Roman" w:eastAsia="Times New Roman" w:hAnsi="Times New Roman"/>
+                <w:spacing w:val="4"/>
+                <w14:ligatures w14:val="none"/>
+              </w:rPr>
+              <w:t>n</w:t>
+            </w:r>
+          </w:p>
+        </w:tc>
+        <w:tc>
+          <w:tcPr>
+            <w:tcW w:w="0" w:type="auto"/>
+            <w:tcMar>
+              <w:left w:w="115" w:type="dxa"/>
+              <w:right w:w="115" w:type="dxa"/>
+            </w:tcMar>
+            <w:tcFitText/>
+          </w:tcPr>
+          <w:p>
+            <w:pPr>
+              <w:ind w:right="-540"/>
+              <w:rPr>
+                <w:rFonts w:ascii="Times New Roman" w:eastAsia="Times New Roman" w:hAnsi="Times New Roman"/>
+                <w14:ligatures w14:val="none"/>
+              </w:rPr>
+            </w:pPr>
+            <w:r>
+              <w:rPr>
+                <w:rFonts w:ascii="Times New Roman" w:eastAsia="Times New Roman" w:hAnsi="Times New Roman"/>
+                <w:spacing w:val="324"/>
+                <w14:ligatures w14:val="none"/>
+              </w:rPr>
+              <w:t>Habita</w:t>
+            </w:r>
+            <w:r>
+              <w:rPr>
+                <w:rFonts w:ascii="Times New Roman" w:eastAsia="Times New Roman" w:hAnsi="Times New Roman"/>
+                <w:spacing w:val="6"/>
+                <w14:ligatures w14:val="none"/>
+              </w:rPr>
+              <w:t>t</w:t>
+            </w:r>
+          </w:p>
+        </w:tc>
+        <w:tc>
+          <w:tcPr>
+            <w:tcW w:w="0" w:type="auto"/>
+            <w:tcMar>
+              <w:left w:w="115" w:type="dxa"/>
+              <w:right w:w="115" w:type="dxa"/>
+            </w:tcMar>
+            <w:tcFitText/>
+          </w:tcPr>
+          <w:p>
+            <w:pPr>
+              <w:ind w:right="-540"/>
+              <w:rPr>
+                <w:rFonts w:ascii="Times New Roman" w:eastAsia="Times New Roman" w:hAnsi="Times New Roman"/>
+                <w14:ligatures w14:val="none"/>
+              </w:rPr>
+            </w:pPr>
+            <w:r>
+              <w:rPr>
+                <w:rFonts w:ascii="Times New Roman" w:eastAsia="Times New Roman" w:hAnsi="Times New Roman"/>
+                <w:spacing w:val="853"/>
+                <w14:ligatures w14:val="none"/>
+              </w:rPr>
+              <w:t>Nul</w:t>
+            </w:r>
+            <w:r>
+              <w:rPr>
+                <w:rFonts w:ascii="Times New Roman" w:eastAsia="Times New Roman" w:hAnsi="Times New Roman"/>
+                <w:spacing w:val="3"/>
+                <w14:ligatures w14:val="none"/>
+              </w:rPr>
+              <w:t>l</w:t>
+            </w:r>
+          </w:p>
+        </w:tc>
+        <w:tc>
+          <w:tcPr>
+            <w:tcW w:w="0" w:type="auto"/>
+            <w:tcMar>
+              <w:left w:w="115" w:type="dxa"/>
+              <w:right w:w="115" w:type="dxa"/>
+            </w:tcMar>
+            <w:tcFitText/>
+          </w:tcPr>
+          <w:p>
+            <w:pPr>
+              <w:ind w:right="-540"/>
+              <w:rPr>
+                <w:rFonts w:ascii="Times New Roman" w:eastAsia="Times New Roman" w:hAnsi="Times New Roman"/>
+                <w14:ligatures w14:val="none"/>
+              </w:rPr>
+            </w:pPr>
+            <w:r>
+              <w:rPr>
+                <w:rFonts w:ascii="Times New Roman" w:eastAsia="Times New Roman" w:hAnsi="Times New Roman"/>
+                <w:spacing w:val="155"/>
+                <w14:ligatures w14:val="none"/>
+              </w:rPr>
+              <w:t>Model Nam</w:t>
+            </w:r>
+            <w:r>
+              <w:rPr>
+                <w:rFonts w:ascii="Times New Roman" w:eastAsia="Times New Roman" w:hAnsi="Times New Roman"/>
+                <w:spacing w:val="2"/>
+                <w14:ligatures w14:val="none"/>
+              </w:rPr>
+              <w:t>e</w:t>
+            </w:r>
+          </w:p>
+        </w:tc>
+      </w:tr>
+      <w:tr>
+        <w:trPr>
+          <w:cantSplit/>
+          <w:trHeight w:val="3196"/>
+        </w:trPr>
+        <w:tc>
+          <w:tcPr>
+            <w:tcW w:w="0" w:type="auto"/>
+            <w:tcMar>
+              <w:left w:w="115" w:type="dxa"/>
+              <w:right w:w="115" w:type="dxa"/>
+            </w:tcMar>
+            <w:tcFitText/>
+            <w:vAlign w:val="center"/>
+          </w:tcPr>
+          <w:p>
+            <w:pPr>
+              <w:ind w:left="144"/>
+              <w:rPr>
+                <w:rFonts w:ascii="Times New Roman" w:eastAsia="Times New Roman" w:hAnsi="Times New Roman"/>
+                <w14:ligatures w14:val="none"/>
+              </w:rPr>
+            </w:pPr>
+            <w:r>
+              <w:rPr>
+                <w:rFonts w:ascii="Times New Roman" w:eastAsia="Times New Roman" w:hAnsi="Times New Roman"/>
+                <w:w w:val="61"/>
+                <w14:ligatures w14:val="none"/>
+              </w:rPr>
+              <w:t>log step length + log step length² +</w:t>
+            </w:r>
+            <w:r>
+              <w:rPr>
+                <w:rFonts w:ascii="Times New Roman" w:eastAsia="Times New Roman" w:hAnsi="Times New Roman"/>
+                <w:spacing w:val="12"/>
+                <w:w w:val="61"/>
+                <w14:ligatures w14:val="none"/>
+              </w:rPr>
+              <w:t xml:space="preserve"> </w:t>
+            </w:r>
+          </w:p>
+          <w:p>
+            <w:pPr>
+              <w:ind w:left="115" w:right="-547"/>
+              <w:rPr>
+                <w:rFonts w:ascii="Times New Roman" w:eastAsia="Times New Roman" w:hAnsi="Times New Roman"/>
+                <w14:ligatures w14:val="none"/>
+              </w:rPr>
+            </w:pPr>
+            <w:r>
+              <w:rPr>
+                <w:rFonts w:ascii="Times New Roman" w:eastAsia="Times New Roman" w:hAnsi="Times New Roman"/>
+                <w:spacing w:val="53"/>
+                <w14:ligatures w14:val="none"/>
+              </w:rPr>
+              <w:t>cosine turn angle</w:t>
+            </w:r>
+            <w:r>
+              <w:rPr>
+                <w:rFonts w:ascii="Times New Roman" w:eastAsia="Times New Roman" w:hAnsi="Times New Roman"/>
+                <w:spacing w:val="3"/>
+                <w14:ligatures w14:val="none"/>
+              </w:rPr>
+              <w:t xml:space="preserve"> </w:t>
+            </w:r>
+          </w:p>
+        </w:tc>
+        <w:tc>
+          <w:tcPr>
+            <w:tcW w:w="0" w:type="auto"/>
+            <w:tcMar>
+              <w:left w:w="115" w:type="dxa"/>
+              <w:right w:w="115" w:type="dxa"/>
+            </w:tcMar>
+            <w:tcFitText/>
+            <w:vAlign w:val="center"/>
+          </w:tcPr>
+          <w:p>
+            <w:pPr>
+              <w:ind w:left="144"/>
+              <w:rPr>
+                <w:rFonts w:ascii="Times New Roman" w:eastAsia="Times New Roman" w:hAnsi="Times New Roman"/>
+                <w14:ligatures w14:val="none"/>
+              </w:rPr>
+            </w:pPr>
+            <w:r>
+              <w:rPr>
+                <w:rFonts w:ascii="Times New Roman" w:eastAsia="Times New Roman" w:hAnsi="Times New Roman"/>
+                <w:w w:val="91"/>
+                <w14:ligatures w14:val="none"/>
+              </w:rPr>
+              <w:t>log step length + log step length² +</w:t>
+            </w:r>
+            <w:r>
+              <w:rPr>
+                <w:rFonts w:ascii="Times New Roman" w:eastAsia="Times New Roman" w:hAnsi="Times New Roman"/>
+                <w:spacing w:val="21"/>
+                <w:w w:val="91"/>
+                <w14:ligatures w14:val="none"/>
+              </w:rPr>
+              <w:t xml:space="preserve"> </w:t>
+            </w:r>
+          </w:p>
+          <w:p>
+            <w:pPr>
+              <w:ind w:left="115" w:right="-547"/>
+              <w:rPr>
+                <w:rFonts w:ascii="Times New Roman" w:eastAsia="Times New Roman" w:hAnsi="Times New Roman"/>
+                <w14:ligatures w14:val="none"/>
+              </w:rPr>
+            </w:pPr>
+            <w:r>
+              <w:rPr>
+                <w:rFonts w:ascii="Times New Roman" w:eastAsia="Times New Roman" w:hAnsi="Times New Roman"/>
+                <w:spacing w:val="103"/>
+                <w14:ligatures w14:val="none"/>
+              </w:rPr>
+              <w:t>cosine turn angle</w:t>
+            </w:r>
+            <w:r>
+              <w:rPr>
+                <w:rFonts w:ascii="Times New Roman" w:eastAsia="Times New Roman" w:hAnsi="Times New Roman"/>
+                <w:spacing w:val="16"/>
+                <w14:ligatures w14:val="none"/>
+              </w:rPr>
+              <w:t xml:space="preserve"> </w:t>
+            </w:r>
+          </w:p>
+        </w:tc>
+        <w:tc>
+          <w:tcPr>
+            <w:tcW w:w="0" w:type="auto"/>
+            <w:tcMar>
+              <w:left w:w="115" w:type="dxa"/>
+              <w:right w:w="115" w:type="dxa"/>
+            </w:tcMar>
+            <w:tcFitText/>
+            <w:vAlign w:val="center"/>
+          </w:tcPr>
+          <w:p>
+            <w:pPr>
+              <w:ind w:left="144"/>
+              <w:rPr>
+                <w:rFonts w:ascii="Times New Roman" w:eastAsia="Times New Roman" w:hAnsi="Times New Roman"/>
+                <w14:ligatures w14:val="none"/>
+              </w:rPr>
+            </w:pPr>
+            <w:r>
+              <w:rPr>
+                <w:rFonts w:ascii="Times New Roman" w:eastAsia="Times New Roman" w:hAnsi="Times New Roman"/>
+                <w:w w:val="63"/>
+                <w14:ligatures w14:val="none"/>
+              </w:rPr>
+              <w:t>log step length + log step length² +</w:t>
+            </w:r>
+            <w:r>
+              <w:rPr>
+                <w:rFonts w:ascii="Times New Roman" w:eastAsia="Times New Roman" w:hAnsi="Times New Roman"/>
+                <w:spacing w:val="19"/>
+                <w:w w:val="63"/>
+                <w14:ligatures w14:val="none"/>
+              </w:rPr>
+              <w:t xml:space="preserve"> </w:t>
+            </w:r>
+          </w:p>
+          <w:p>
+            <w:pPr>
+              <w:ind w:left="115" w:right="-547"/>
+              <w:rPr>
+                <w:rFonts w:ascii="Times New Roman" w:eastAsia="Times New Roman" w:hAnsi="Times New Roman"/>
+                <w14:ligatures w14:val="none"/>
+              </w:rPr>
+            </w:pPr>
+            <w:r>
+              <w:rPr>
+                <w:rFonts w:ascii="Times New Roman" w:eastAsia="Times New Roman" w:hAnsi="Times New Roman"/>
+                <w:spacing w:val="56"/>
+                <w14:ligatures w14:val="none"/>
+              </w:rPr>
+              <w:t>cosine turn angle</w:t>
+            </w:r>
+            <w:r>
+              <w:rPr>
+                <w:rFonts w:ascii="Times New Roman" w:eastAsia="Times New Roman" w:hAnsi="Times New Roman"/>
+                <w:spacing w:val="16"/>
+                <w14:ligatures w14:val="none"/>
+              </w:rPr>
+              <w:t xml:space="preserve"> </w:t>
+            </w:r>
+          </w:p>
+        </w:tc>
+        <w:tc>
+          <w:tcPr>
+            <w:tcW w:w="0" w:type="auto"/>
+            <w:tcMar>
+              <w:left w:w="115" w:type="dxa"/>
+              <w:right w:w="115" w:type="dxa"/>
+            </w:tcMar>
+            <w:tcFitText/>
+            <w:vAlign w:val="center"/>
+          </w:tcPr>
+          <w:p>
+            <w:pPr>
+              <w:ind w:left="144"/>
+              <w:rPr>
+                <w:rFonts w:ascii="Times New Roman" w:eastAsia="Times New Roman" w:hAnsi="Times New Roman"/>
+                <w14:ligatures w14:val="none"/>
+              </w:rPr>
+            </w:pPr>
+            <w:r>
+              <w:rPr>
+                <w:rFonts w:ascii="Times New Roman" w:eastAsia="Times New Roman" w:hAnsi="Times New Roman"/>
+                <w:w w:val="65"/>
+                <w14:ligatures w14:val="none"/>
+              </w:rPr>
+              <w:t>log step length + log step length² +</w:t>
+            </w:r>
+            <w:r>
+              <w:rPr>
+                <w:rFonts w:ascii="Times New Roman" w:eastAsia="Times New Roman" w:hAnsi="Times New Roman"/>
+                <w:spacing w:val="10"/>
+                <w:w w:val="65"/>
+                <w14:ligatures w14:val="none"/>
+              </w:rPr>
+              <w:t xml:space="preserve"> </w:t>
+            </w:r>
+          </w:p>
+          <w:p>
+            <w:pPr>
+              <w:ind w:left="144"/>
+              <w:jc w:val="center"/>
+              <w:rPr>
+                <w:rFonts w:ascii="Times New Roman" w:eastAsia="Times New Roman" w:hAnsi="Times New Roman"/>
+                <w14:ligatures w14:val="none"/>
+              </w:rPr>
+            </w:pPr>
+            <w:r>
+              <w:rPr>
+                <w:rFonts w:ascii="Times New Roman" w:eastAsia="Times New Roman" w:hAnsi="Times New Roman"/>
+                <w:spacing w:val="25"/>
+                <w14:ligatures w14:val="none"/>
+              </w:rPr>
+              <w:t>cosine turn angle</w:t>
+            </w:r>
+            <w:r>
+              <w:rPr>
+                <w:rFonts w:ascii="Times New Roman" w:eastAsia="Times New Roman" w:hAnsi="Times New Roman"/>
+                <w:spacing w:val="13"/>
+                <w14:ligatures w14:val="none"/>
+              </w:rPr>
+              <w:t xml:space="preserve"> </w:t>
+            </w:r>
+          </w:p>
+        </w:tc>
+        <w:tc>
+          <w:tcPr>
+            <w:tcW w:w="0" w:type="auto"/>
+            <w:tcMar>
+              <w:left w:w="115" w:type="dxa"/>
+              <w:right w:w="115" w:type="dxa"/>
+            </w:tcMar>
+            <w:tcFitText/>
+            <w:vAlign w:val="center"/>
+          </w:tcPr>
+          <w:p>
+            <w:pPr>
+              <w:ind w:left="144"/>
+              <w:rPr>
+                <w:rFonts w:ascii="Times New Roman" w:eastAsia="Times New Roman" w:hAnsi="Times New Roman"/>
+                <w14:ligatures w14:val="none"/>
+              </w:rPr>
+            </w:pPr>
+            <w:r>
+              <w:rPr>
+                <w:rFonts w:ascii="Times New Roman" w:eastAsia="Times New Roman" w:hAnsi="Times New Roman"/>
+                <w:w w:val="40"/>
+                <w14:ligatures w14:val="none"/>
+              </w:rPr>
+              <w:t>log step length + log step length² +                         cosine turn angle</w:t>
+            </w:r>
+            <w:r>
+              <w:rPr>
+                <w:rFonts w:ascii="Times New Roman" w:eastAsia="Times New Roman" w:hAnsi="Times New Roman"/>
+                <w:spacing w:val="52"/>
+                <w:w w:val="40"/>
+                <w14:ligatures w14:val="none"/>
+              </w:rPr>
+              <w:t xml:space="preserve"> </w:t>
+            </w:r>
+          </w:p>
+        </w:tc>
+        <w:tc>
+          <w:tcPr>
+            <w:tcW w:w="0" w:type="auto"/>
+            <w:tcMar>
+              <w:left w:w="115" w:type="dxa"/>
+              <w:right w:w="115" w:type="dxa"/>
+            </w:tcMar>
+            <w:tcFitText/>
+          </w:tcPr>
+          <w:p>
+            <w:pPr>
+              <w:ind w:right="-540"/>
+              <w:rPr>
+                <w:rFonts w:ascii="Times New Roman" w:eastAsia="Times New Roman" w:hAnsi="Times New Roman"/>
+                <w14:ligatures w14:val="none"/>
+              </w:rPr>
+            </w:pPr>
+            <w:r>
+              <w:rPr>
+                <w:rFonts w:ascii="Times New Roman" w:eastAsia="Times New Roman" w:hAnsi="Times New Roman"/>
+                <w:spacing w:val="35"/>
+                <w14:ligatures w14:val="none"/>
+              </w:rPr>
+              <w:t>Movement Parameter</w:t>
+            </w:r>
+            <w:r>
+              <w:rPr>
+                <w:rFonts w:ascii="Times New Roman" w:eastAsia="Times New Roman" w:hAnsi="Times New Roman"/>
+                <w:spacing w:val="12"/>
+                <w14:ligatures w14:val="none"/>
+              </w:rPr>
+              <w:t>s</w:t>
+            </w:r>
+          </w:p>
+        </w:tc>
+      </w:tr>
+      <w:tr>
+        <w:trPr>
+          <w:cantSplit/>
+          <w:trHeight w:val="3024"/>
+        </w:trPr>
+        <w:tc>
+          <w:tcPr>
+            <w:tcW w:w="0" w:type="auto"/>
+            <w:tcMar>
+              <w:left w:w="115" w:type="dxa"/>
+              <w:right w:w="115" w:type="dxa"/>
+            </w:tcMar>
+            <w:tcFitText/>
+            <w:vAlign w:val="center"/>
+          </w:tcPr>
+          <w:p>
+            <w:pPr>
+              <w:ind w:left="115" w:right="-547"/>
+              <w:rPr>
+                <w:rFonts w:ascii="Times New Roman" w:eastAsia="Times New Roman" w:hAnsi="Times New Roman"/>
+                <w14:ligatures w14:val="none"/>
+              </w:rPr>
+            </w:pPr>
+            <w:r>
+              <w:rPr>
+                <w:rFonts w:ascii="Times New Roman" w:eastAsia="Times New Roman" w:hAnsi="Times New Roman"/>
+                <w:w w:val="44"/>
+                <w14:ligatures w14:val="none"/>
+              </w:rPr>
+              <w:t xml:space="preserve">Developed + </w:t>
+            </w:r>
+            <w:r>
+              <w:rPr>
+                <w:rFonts w:ascii="Times New Roman" w:eastAsia="Times New Roman" w:hAnsi="Times New Roman"/>
+                <w:b/>
+                <w:bCs/>
+                <w:w w:val="44"/>
+                <w14:ligatures w14:val="none"/>
+              </w:rPr>
+              <w:t>Forest</w:t>
+            </w:r>
+            <w:r>
+              <w:rPr>
+                <w:rFonts w:ascii="Times New Roman" w:eastAsia="Times New Roman" w:hAnsi="Times New Roman"/>
+                <w:w w:val="44"/>
+                <w14:ligatures w14:val="none"/>
+              </w:rPr>
+              <w:t xml:space="preserve"> + Herbaceous Wetlands+ </w:t>
+            </w:r>
+            <w:r>
+              <w:rPr>
+                <w:rFonts w:ascii="Times New Roman" w:eastAsia="Times New Roman" w:hAnsi="Times New Roman"/>
+                <w:b/>
+                <w:bCs/>
+                <w:w w:val="44"/>
+                <w14:ligatures w14:val="none"/>
+              </w:rPr>
+              <w:t>Cosine Aspect</w:t>
+            </w:r>
+            <w:r>
+              <w:rPr>
+                <w:rFonts w:ascii="Times New Roman" w:eastAsia="Times New Roman" w:hAnsi="Times New Roman"/>
+                <w:w w:val="44"/>
+                <w14:ligatures w14:val="none"/>
+              </w:rPr>
+              <w:t xml:space="preserve"> +</w:t>
+            </w:r>
+            <w:r>
+              <w:rPr>
+                <w:rFonts w:ascii="Times New Roman" w:eastAsia="Times New Roman" w:hAnsi="Times New Roman"/>
+                <w:spacing w:val="49"/>
+                <w:w w:val="44"/>
+                <w14:ligatures w14:val="none"/>
+              </w:rPr>
+              <w:t xml:space="preserve"> </w:t>
+            </w:r>
+          </w:p>
+          <w:p>
+            <w:pPr>
+              <w:ind w:right="-540"/>
+              <w:rPr>
+                <w:rFonts w:ascii="Times New Roman" w:eastAsia="Times New Roman" w:hAnsi="Times New Roman"/>
+                <w14:ligatures w14:val="none"/>
+              </w:rPr>
+            </w:pPr>
+            <w:r>
+              <w:rPr>
+                <w:rFonts w:ascii="Times New Roman" w:eastAsia="Times New Roman" w:hAnsi="Times New Roman"/>
+                <w:spacing w:val="48"/>
+                <w14:ligatures w14:val="none"/>
+              </w:rPr>
+              <w:t>Terrain Ruggednes</w:t>
+            </w:r>
+            <w:r>
+              <w:rPr>
+                <w:rFonts w:ascii="Times New Roman" w:eastAsia="Times New Roman" w:hAnsi="Times New Roman"/>
+                <w:spacing w:val="7"/>
+                <w14:ligatures w14:val="none"/>
+              </w:rPr>
+              <w:t>s</w:t>
+            </w:r>
+          </w:p>
+        </w:tc>
+        <w:tc>
+          <w:tcPr>
+            <w:tcW w:w="0" w:type="auto"/>
+            <w:tcMar>
+              <w:left w:w="115" w:type="dxa"/>
+              <w:right w:w="115" w:type="dxa"/>
+            </w:tcMar>
+            <w:tcFitText/>
+            <w:vAlign w:val="center"/>
+          </w:tcPr>
+          <w:p>
+            <w:pPr>
+              <w:ind w:left="115" w:right="-547"/>
+              <w:rPr>
+                <w:rFonts w:ascii="Times New Roman" w:eastAsia="Times New Roman" w:hAnsi="Times New Roman"/>
+                <w14:ligatures w14:val="none"/>
+              </w:rPr>
+            </w:pPr>
+            <w:r>
+              <w:rPr>
+                <w:rFonts w:ascii="Times New Roman" w:eastAsia="Times New Roman" w:hAnsi="Times New Roman"/>
+                <w:w w:val="61"/>
+                <w14:ligatures w14:val="none"/>
+              </w:rPr>
+              <w:t xml:space="preserve">Developed + </w:t>
+            </w:r>
+            <w:r>
+              <w:rPr>
+                <w:rFonts w:ascii="Times New Roman" w:eastAsia="Times New Roman" w:hAnsi="Times New Roman"/>
+                <w:b/>
+                <w:bCs/>
+                <w:w w:val="61"/>
+                <w14:ligatures w14:val="none"/>
+              </w:rPr>
+              <w:t>Forest</w:t>
+            </w:r>
+            <w:r>
+              <w:rPr>
+                <w:rFonts w:ascii="Times New Roman" w:eastAsia="Times New Roman" w:hAnsi="Times New Roman"/>
+                <w:w w:val="61"/>
+                <w14:ligatures w14:val="none"/>
+              </w:rPr>
+              <w:t xml:space="preserve"> + Herbaceous Wetlands+ </w:t>
+            </w:r>
+            <w:r>
+              <w:rPr>
+                <w:rFonts w:ascii="Times New Roman" w:eastAsia="Times New Roman" w:hAnsi="Times New Roman"/>
+                <w:b/>
+                <w:bCs/>
+                <w:w w:val="61"/>
+                <w14:ligatures w14:val="none"/>
+              </w:rPr>
+              <w:t>Cosine Aspect</w:t>
+            </w:r>
+            <w:r>
+              <w:rPr>
+                <w:rFonts w:ascii="Times New Roman" w:eastAsia="Times New Roman" w:hAnsi="Times New Roman"/>
+                <w:w w:val="61"/>
+                <w14:ligatures w14:val="none"/>
+              </w:rPr>
+              <w:t xml:space="preserve"> +</w:t>
+            </w:r>
+            <w:r>
+              <w:rPr>
+                <w:rFonts w:ascii="Times New Roman" w:eastAsia="Times New Roman" w:hAnsi="Times New Roman"/>
+                <w:spacing w:val="34"/>
+                <w:w w:val="61"/>
+                <w14:ligatures w14:val="none"/>
+              </w:rPr>
+              <w:t xml:space="preserve"> </w:t>
+            </w:r>
+          </w:p>
+          <w:p>
+            <w:pPr>
+              <w:ind w:right="-540"/>
+              <w:rPr>
+                <w:rFonts w:ascii="Times New Roman" w:eastAsia="Times New Roman" w:hAnsi="Times New Roman"/>
+                <w14:ligatures w14:val="none"/>
+              </w:rPr>
+            </w:pPr>
+            <w:r>
+              <w:rPr>
+                <w:rFonts w:ascii="Times New Roman" w:eastAsia="Times New Roman" w:hAnsi="Times New Roman"/>
+                <w:spacing w:val="99"/>
+                <w14:ligatures w14:val="none"/>
+              </w:rPr>
+              <w:t>Terrain Ruggednes</w:t>
+            </w:r>
+            <w:r>
+              <w:rPr>
+                <w:rFonts w:ascii="Times New Roman" w:eastAsia="Times New Roman" w:hAnsi="Times New Roman"/>
+                <w:spacing w:val="3"/>
+                <w14:ligatures w14:val="none"/>
+              </w:rPr>
+              <w:t>s</w:t>
+            </w:r>
+          </w:p>
+        </w:tc>
+        <w:tc>
+          <w:tcPr>
+            <w:tcW w:w="0" w:type="auto"/>
+            <w:tcMar>
+              <w:left w:w="115" w:type="dxa"/>
+              <w:right w:w="115" w:type="dxa"/>
+            </w:tcMar>
+            <w:tcFitText/>
+            <w:vAlign w:val="center"/>
+          </w:tcPr>
+          <w:p>
+            <w:pPr>
+              <w:ind w:right="-540"/>
+              <w:jc w:val="center"/>
+              <w:rPr>
+                <w:rFonts w:ascii="Times New Roman" w:eastAsia="Times New Roman" w:hAnsi="Times New Roman"/>
+                <w14:ligatures w14:val="none"/>
+              </w:rPr>
+            </w:pPr>
+          </w:p>
+        </w:tc>
+        <w:tc>
+          <w:tcPr>
+            <w:tcW w:w="0" w:type="auto"/>
+            <w:tcMar>
+              <w:left w:w="115" w:type="dxa"/>
+              <w:right w:w="115" w:type="dxa"/>
+            </w:tcMar>
+            <w:tcFitText/>
+            <w:vAlign w:val="center"/>
+          </w:tcPr>
+          <w:p>
+            <w:pPr>
+              <w:ind w:left="115" w:right="-547"/>
+              <w:rPr>
+                <w:rFonts w:ascii="Times New Roman" w:eastAsia="Times New Roman" w:hAnsi="Times New Roman"/>
+                <w14:ligatures w14:val="none"/>
+              </w:rPr>
+            </w:pPr>
+            <w:r>
+              <w:rPr>
+                <w:rFonts w:ascii="Times New Roman" w:eastAsia="Times New Roman" w:hAnsi="Times New Roman"/>
+                <w:w w:val="47"/>
+                <w14:ligatures w14:val="none"/>
+              </w:rPr>
+              <w:t xml:space="preserve">Developed + </w:t>
+            </w:r>
+            <w:r>
+              <w:rPr>
+                <w:rFonts w:ascii="Times New Roman" w:eastAsia="Times New Roman" w:hAnsi="Times New Roman"/>
+                <w:b/>
+                <w:bCs/>
+                <w:w w:val="47"/>
+                <w14:ligatures w14:val="none"/>
+              </w:rPr>
+              <w:t>Forest</w:t>
+            </w:r>
+            <w:r>
+              <w:rPr>
+                <w:rFonts w:ascii="Times New Roman" w:eastAsia="Times New Roman" w:hAnsi="Times New Roman"/>
+                <w:w w:val="47"/>
+                <w14:ligatures w14:val="none"/>
+              </w:rPr>
+              <w:t xml:space="preserve"> + Herbaceous Wetlands+ </w:t>
+            </w:r>
+            <w:r>
+              <w:rPr>
+                <w:rFonts w:ascii="Times New Roman" w:eastAsia="Times New Roman" w:hAnsi="Times New Roman"/>
+                <w:b/>
+                <w:bCs/>
+                <w:w w:val="47"/>
+                <w14:ligatures w14:val="none"/>
+              </w:rPr>
+              <w:t>Cosine Aspect</w:t>
+            </w:r>
+            <w:r>
+              <w:rPr>
+                <w:rFonts w:ascii="Times New Roman" w:eastAsia="Times New Roman" w:hAnsi="Times New Roman"/>
+                <w:w w:val="47"/>
+                <w14:ligatures w14:val="none"/>
+              </w:rPr>
+              <w:t xml:space="preserve"> +</w:t>
+            </w:r>
+            <w:r>
+              <w:rPr>
+                <w:rFonts w:ascii="Times New Roman" w:eastAsia="Times New Roman" w:hAnsi="Times New Roman"/>
+                <w:spacing w:val="7"/>
+                <w:w w:val="47"/>
+                <w14:ligatures w14:val="none"/>
+              </w:rPr>
+              <w:t xml:space="preserve"> </w:t>
+            </w:r>
+          </w:p>
+          <w:p>
+            <w:pPr>
+              <w:ind w:left="115" w:right="-547"/>
+              <w:rPr>
+                <w:rFonts w:ascii="Times New Roman" w:eastAsia="Times New Roman" w:hAnsi="Times New Roman"/>
+                <w14:ligatures w14:val="none"/>
+              </w:rPr>
+            </w:pPr>
+            <w:r>
+              <w:rPr>
+                <w:rFonts w:ascii="Times New Roman" w:eastAsia="Times New Roman" w:hAnsi="Times New Roman"/>
+                <w:spacing w:val="48"/>
+                <w14:ligatures w14:val="none"/>
+              </w:rPr>
+              <w:t>Terrain Ruggednes</w:t>
+            </w:r>
+            <w:r>
+              <w:rPr>
+                <w:rFonts w:ascii="Times New Roman" w:eastAsia="Times New Roman" w:hAnsi="Times New Roman"/>
+                <w:spacing w:val="9"/>
+                <w14:ligatures w14:val="none"/>
+              </w:rPr>
+              <w:t>s</w:t>
+            </w:r>
+          </w:p>
+        </w:tc>
+        <w:tc>
+          <w:tcPr>
+            <w:tcW w:w="0" w:type="auto"/>
+            <w:tcMar>
+              <w:left w:w="115" w:type="dxa"/>
+              <w:right w:w="115" w:type="dxa"/>
+            </w:tcMar>
+            <w:tcFitText/>
+            <w:vAlign w:val="center"/>
+          </w:tcPr>
+          <w:p>
+            <w:pPr>
+              <w:ind w:right="-540"/>
+              <w:jc w:val="center"/>
+              <w:rPr>
+                <w:rFonts w:ascii="Times New Roman" w:eastAsia="Times New Roman" w:hAnsi="Times New Roman"/>
+                <w14:ligatures w14:val="none"/>
+              </w:rPr>
+            </w:pPr>
+          </w:p>
+        </w:tc>
+        <w:tc>
+          <w:tcPr>
+            <w:tcW w:w="0" w:type="auto"/>
+            <w:tcMar>
+              <w:left w:w="115" w:type="dxa"/>
+              <w:right w:w="115" w:type="dxa"/>
+            </w:tcMar>
+            <w:tcFitText/>
+          </w:tcPr>
+          <w:p>
+            <w:pPr>
+              <w:ind w:right="-540"/>
+              <w:rPr>
+                <w:rFonts w:ascii="Times New Roman" w:eastAsia="Times New Roman" w:hAnsi="Times New Roman"/>
+                <w14:ligatures w14:val="none"/>
+              </w:rPr>
+            </w:pPr>
+            <w:r>
+              <w:rPr>
+                <w:rFonts w:ascii="Times New Roman" w:eastAsia="Times New Roman" w:hAnsi="Times New Roman"/>
+                <w:spacing w:val="54"/>
+                <w14:ligatures w14:val="none"/>
+              </w:rPr>
+              <w:t>Habitat Parameter</w:t>
+            </w:r>
+            <w:r>
+              <w:rPr>
+                <w:rFonts w:ascii="Times New Roman" w:eastAsia="Times New Roman" w:hAnsi="Times New Roman"/>
+                <w:spacing w:val="1"/>
+                <w14:ligatures w14:val="none"/>
+              </w:rPr>
+              <w:t>s</w:t>
+            </w:r>
+          </w:p>
+        </w:tc>
+      </w:tr>
+      <w:tr>
+        <w:trPr>
+          <w:cantSplit/>
+          <w:trHeight w:val="1322"/>
+        </w:trPr>
+        <w:tc>
+          <w:tcPr>
+            <w:tcW w:w="0" w:type="auto"/>
+            <w:tcMar>
+              <w:left w:w="115" w:type="dxa"/>
+              <w:right w:w="115" w:type="dxa"/>
+            </w:tcMar>
+            <w:tcFitText/>
+            <w:vAlign w:val="center"/>
+          </w:tcPr>
+          <w:p>
+            <w:pPr>
+              <w:ind w:right="-540"/>
+              <w:rPr>
+                <w:rFonts w:ascii="Times New Roman" w:eastAsia="Times New Roman" w:hAnsi="Times New Roman"/>
+                <w:b/>
+                <w:bCs/>
+                <w14:ligatures w14:val="none"/>
+              </w:rPr>
+            </w:pPr>
+            <w:r>
+              <w:rPr>
+                <w:rFonts w:ascii="Times New Roman" w:eastAsia="Times New Roman" w:hAnsi="Times New Roman"/>
+                <w:b/>
+                <w:bCs/>
+                <w:spacing w:val="147"/>
+                <w14:ligatures w14:val="none"/>
+              </w:rPr>
+              <w:t>Distance t</w:t>
+            </w:r>
+            <w:r>
+              <w:rPr>
+                <w:rFonts w:ascii="Times New Roman" w:eastAsia="Times New Roman" w:hAnsi="Times New Roman"/>
+                <w:b/>
+                <w:bCs/>
+                <w:spacing w:val="9"/>
+                <w14:ligatures w14:val="none"/>
+              </w:rPr>
+              <w:t>o</w:t>
+            </w:r>
+          </w:p>
+          <w:p>
+            <w:pPr>
+              <w:ind w:right="-540"/>
+              <w:rPr>
+                <w:rFonts w:ascii="Times New Roman" w:eastAsia="Times New Roman" w:hAnsi="Times New Roman"/>
+                <w14:ligatures w14:val="none"/>
+              </w:rPr>
+            </w:pPr>
+            <w:r>
+              <w:rPr>
+                <w:rFonts w:ascii="Times New Roman" w:eastAsia="Times New Roman" w:hAnsi="Times New Roman"/>
+                <w:b/>
+                <w:bCs/>
+                <w:spacing w:val="498"/>
+                <w14:ligatures w14:val="none"/>
+              </w:rPr>
+              <w:t>Trai</w:t>
+            </w:r>
+            <w:r>
+              <w:rPr>
+                <w:rFonts w:ascii="Times New Roman" w:eastAsia="Times New Roman" w:hAnsi="Times New Roman"/>
+                <w:b/>
+                <w:bCs/>
+                <w:spacing w:val="3"/>
+                <w14:ligatures w14:val="none"/>
+              </w:rPr>
+              <w:t>l</w:t>
+            </w:r>
+          </w:p>
+        </w:tc>
+        <w:tc>
+          <w:tcPr>
+            <w:tcW w:w="0" w:type="auto"/>
+            <w:tcMar>
+              <w:left w:w="115" w:type="dxa"/>
+              <w:right w:w="115" w:type="dxa"/>
+            </w:tcMar>
+            <w:tcFitText/>
+            <w:vAlign w:val="center"/>
+          </w:tcPr>
+          <w:p>
+            <w:pPr>
+              <w:ind w:right="-540"/>
+              <w:rPr>
+                <w:rFonts w:ascii="Times New Roman" w:eastAsia="Times New Roman" w:hAnsi="Times New Roman"/>
+                <w:b/>
+                <w:bCs/>
+                <w14:ligatures w14:val="none"/>
+              </w:rPr>
+            </w:pPr>
+            <w:r>
+              <w:rPr>
+                <w:rFonts w:ascii="Times New Roman" w:eastAsia="Times New Roman" w:hAnsi="Times New Roman"/>
+                <w:b/>
+                <w:bCs/>
+                <w:spacing w:val="234"/>
+                <w14:ligatures w14:val="none"/>
+              </w:rPr>
+              <w:t>Distance t</w:t>
+            </w:r>
+            <w:r>
+              <w:rPr>
+                <w:rFonts w:ascii="Times New Roman" w:eastAsia="Times New Roman" w:hAnsi="Times New Roman"/>
+                <w:b/>
+                <w:bCs/>
+                <w:spacing w:val="2"/>
+                <w14:ligatures w14:val="none"/>
+              </w:rPr>
+              <w:t>o</w:t>
+            </w:r>
+          </w:p>
+          <w:p>
+            <w:pPr>
+              <w:ind w:right="-540"/>
+              <w:rPr>
+                <w:rFonts w:ascii="Times New Roman" w:eastAsia="Times New Roman" w:hAnsi="Times New Roman"/>
+                <w14:ligatures w14:val="none"/>
+              </w:rPr>
+            </w:pPr>
+            <w:r>
+              <w:rPr>
+                <w:rFonts w:ascii="Times New Roman" w:eastAsia="Times New Roman" w:hAnsi="Times New Roman"/>
+                <w:b/>
+                <w:bCs/>
+                <w:spacing w:val="714"/>
+                <w14:ligatures w14:val="none"/>
+              </w:rPr>
+              <w:t>Trai</w:t>
+            </w:r>
+            <w:r>
+              <w:rPr>
+                <w:rFonts w:ascii="Times New Roman" w:eastAsia="Times New Roman" w:hAnsi="Times New Roman"/>
+                <w:b/>
+                <w:bCs/>
+                <w:spacing w:val="2"/>
+                <w14:ligatures w14:val="none"/>
+              </w:rPr>
+              <w:t>l</w:t>
+            </w:r>
+          </w:p>
+        </w:tc>
+        <w:tc>
+          <w:tcPr>
+            <w:tcW w:w="0" w:type="auto"/>
+            <w:tcMar>
+              <w:left w:w="115" w:type="dxa"/>
+              <w:right w:w="115" w:type="dxa"/>
+            </w:tcMar>
+            <w:tcFitText/>
+            <w:vAlign w:val="center"/>
+          </w:tcPr>
+          <w:p>
+            <w:pPr>
+              <w:ind w:right="-540"/>
+              <w:rPr>
+                <w:rFonts w:ascii="Times New Roman" w:eastAsia="Times New Roman" w:hAnsi="Times New Roman"/>
+                <w:b/>
+                <w:bCs/>
+                <w14:ligatures w14:val="none"/>
+              </w:rPr>
+            </w:pPr>
+            <w:r>
+              <w:rPr>
+                <w:rFonts w:ascii="Times New Roman" w:eastAsia="Times New Roman" w:hAnsi="Times New Roman"/>
+                <w:b/>
+                <w:bCs/>
+                <w:spacing w:val="154"/>
+                <w14:ligatures w14:val="none"/>
+              </w:rPr>
+              <w:t>Distance t</w:t>
+            </w:r>
+            <w:r>
+              <w:rPr>
+                <w:rFonts w:ascii="Times New Roman" w:eastAsia="Times New Roman" w:hAnsi="Times New Roman"/>
+                <w:b/>
+                <w:bCs/>
+                <w:spacing w:val="3"/>
+                <w14:ligatures w14:val="none"/>
+              </w:rPr>
+              <w:t>o</w:t>
+            </w:r>
+          </w:p>
+          <w:p>
+            <w:pPr>
+              <w:ind w:right="-540"/>
+              <w:rPr>
+                <w:rFonts w:ascii="Times New Roman" w:eastAsia="Times New Roman" w:hAnsi="Times New Roman"/>
+                <w14:ligatures w14:val="none"/>
+              </w:rPr>
+            </w:pPr>
+            <w:r>
+              <w:rPr>
+                <w:rFonts w:ascii="Times New Roman" w:eastAsia="Times New Roman" w:hAnsi="Times New Roman"/>
+                <w:b/>
+                <w:bCs/>
+                <w:spacing w:val="514"/>
+                <w14:ligatures w14:val="none"/>
+              </w:rPr>
+              <w:t>Trai</w:t>
+            </w:r>
+            <w:r>
+              <w:rPr>
+                <w:rFonts w:ascii="Times New Roman" w:eastAsia="Times New Roman" w:hAnsi="Times New Roman"/>
+                <w:b/>
+                <w:bCs/>
+                <w:spacing w:val="3"/>
+                <w14:ligatures w14:val="none"/>
+              </w:rPr>
+              <w:t>l</w:t>
+            </w:r>
+          </w:p>
+        </w:tc>
+        <w:tc>
+          <w:tcPr>
+            <w:tcW w:w="0" w:type="auto"/>
+            <w:tcMar>
+              <w:left w:w="115" w:type="dxa"/>
+              <w:right w:w="115" w:type="dxa"/>
+            </w:tcMar>
+            <w:tcFitText/>
+            <w:vAlign w:val="center"/>
+          </w:tcPr>
+          <w:p>
+            <w:pPr>
+              <w:ind w:right="-540"/>
+              <w:jc w:val="center"/>
+              <w:rPr>
+                <w:rFonts w:ascii="Times New Roman" w:eastAsia="Times New Roman" w:hAnsi="Times New Roman"/>
+                <w14:ligatures w14:val="none"/>
+              </w:rPr>
+            </w:pPr>
+          </w:p>
+        </w:tc>
+        <w:tc>
+          <w:tcPr>
+            <w:tcW w:w="0" w:type="auto"/>
+            <w:tcMar>
+              <w:left w:w="115" w:type="dxa"/>
+              <w:right w:w="115" w:type="dxa"/>
+            </w:tcMar>
+            <w:tcFitText/>
+            <w:vAlign w:val="center"/>
+          </w:tcPr>
+          <w:p>
+            <w:pPr>
+              <w:ind w:right="-540"/>
+              <w:jc w:val="center"/>
+              <w:rPr>
+                <w:rFonts w:ascii="Times New Roman" w:eastAsia="Times New Roman" w:hAnsi="Times New Roman"/>
+                <w14:ligatures w14:val="none"/>
+              </w:rPr>
+            </w:pPr>
+          </w:p>
+        </w:tc>
+        <w:tc>
+          <w:tcPr>
+            <w:tcW w:w="0" w:type="auto"/>
+            <w:tcMar>
+              <w:left w:w="115" w:type="dxa"/>
+              <w:right w:w="115" w:type="dxa"/>
+            </w:tcMar>
+            <w:tcFitText/>
+          </w:tcPr>
+          <w:p>
+            <w:pPr>
+              <w:ind w:right="-540"/>
+              <w:rPr>
+                <w:rFonts w:ascii="Times New Roman" w:eastAsia="Times New Roman" w:hAnsi="Times New Roman"/>
+                <w14:ligatures w14:val="none"/>
+              </w:rPr>
+            </w:pPr>
+            <w:r>
+              <w:rPr>
+                <w:rFonts w:ascii="Times New Roman" w:eastAsia="Times New Roman" w:hAnsi="Times New Roman"/>
+                <w:spacing w:val="175"/>
+                <w14:ligatures w14:val="none"/>
+              </w:rPr>
+              <w:t>Recreatio</w:t>
+            </w:r>
+            <w:r>
+              <w:rPr>
+                <w:rFonts w:ascii="Times New Roman" w:eastAsia="Times New Roman" w:hAnsi="Times New Roman"/>
+                <w:spacing w:val="5"/>
+                <w14:ligatures w14:val="none"/>
+              </w:rPr>
+              <w:t>n</w:t>
+            </w:r>
+          </w:p>
+          <w:p>
+            <w:pPr>
+              <w:ind w:right="-540"/>
+              <w:rPr>
+                <w:rFonts w:ascii="Times New Roman" w:eastAsia="Times New Roman" w:hAnsi="Times New Roman"/>
+                <w14:ligatures w14:val="none"/>
+              </w:rPr>
+            </w:pPr>
+            <w:r>
+              <w:rPr>
+                <w:rFonts w:ascii="Times New Roman" w:eastAsia="Times New Roman" w:hAnsi="Times New Roman"/>
+                <w:spacing w:val="173"/>
+                <w14:ligatures w14:val="none"/>
+              </w:rPr>
+              <w:t>Parameter</w:t>
+            </w:r>
+            <w:r>
+              <w:rPr>
+                <w:rFonts w:ascii="Times New Roman" w:eastAsia="Times New Roman" w:hAnsi="Times New Roman"/>
+                <w:spacing w:val="1"/>
+                <w14:ligatures w14:val="none"/>
+              </w:rPr>
+              <w:t>s</w:t>
+            </w:r>
+          </w:p>
+        </w:tc>
+      </w:tr>
+      <w:tr>
+        <w:trPr>
+          <w:cantSplit/>
+          <w:trHeight w:val="2880"/>
+        </w:trPr>
+        <w:tc>
+          <w:tcPr>
+            <w:tcW w:w="0" w:type="auto"/>
+            <w:tcMar>
+              <w:left w:w="115" w:type="dxa"/>
+              <w:right w:w="115" w:type="dxa"/>
+            </w:tcMar>
+            <w:tcFitText/>
+            <w:vAlign w:val="center"/>
+          </w:tcPr>
+          <w:p>
+            <w:pPr>
+              <w:ind w:right="-540"/>
+              <w:rPr>
+                <w:rFonts w:ascii="Times New Roman" w:eastAsia="Times New Roman" w:hAnsi="Times New Roman"/>
+                <w14:ligatures w14:val="none"/>
+              </w:rPr>
+            </w:pPr>
+            <w:r>
+              <w:rPr>
+                <w:rFonts w:ascii="Times New Roman" w:eastAsia="Times New Roman" w:hAnsi="Times New Roman"/>
+                <w:w w:val="88"/>
+                <w14:ligatures w14:val="none"/>
+              </w:rPr>
+              <w:lastRenderedPageBreak/>
+              <w:t>Distance to Trail: Human Activit</w:t>
+            </w:r>
+            <w:r>
+              <w:rPr>
+                <w:rFonts w:ascii="Times New Roman" w:eastAsia="Times New Roman" w:hAnsi="Times New Roman"/>
+                <w:spacing w:val="15"/>
+                <w:w w:val="88"/>
+                <w14:ligatures w14:val="none"/>
+              </w:rPr>
+              <w:t>y</w:t>
+            </w:r>
+          </w:p>
+        </w:tc>
+        <w:tc>
+          <w:tcPr>
+            <w:tcW w:w="0" w:type="auto"/>
+            <w:tcMar>
+              <w:left w:w="115" w:type="dxa"/>
+              <w:right w:w="115" w:type="dxa"/>
+            </w:tcMar>
+            <w:tcFitText/>
+            <w:vAlign w:val="center"/>
+          </w:tcPr>
+          <w:p>
+            <w:pPr>
+              <w:ind w:right="-540"/>
+              <w:rPr>
+                <w:rFonts w:ascii="Times New Roman" w:eastAsia="Times New Roman" w:hAnsi="Times New Roman"/>
+                <w14:ligatures w14:val="none"/>
+              </w:rPr>
+            </w:pPr>
+            <w:r>
+              <w:rPr>
+                <w:rFonts w:ascii="Times New Roman" w:eastAsia="Times New Roman" w:hAnsi="Times New Roman"/>
+                <w:spacing w:val="19"/>
+                <w14:ligatures w14:val="none"/>
+              </w:rPr>
+              <w:t xml:space="preserve">Log step </w:t>
+            </w:r>
+            <w:proofErr w:type="gramStart"/>
+            <w:r>
+              <w:rPr>
+                <w:rFonts w:ascii="Times New Roman" w:eastAsia="Times New Roman" w:hAnsi="Times New Roman"/>
+                <w:spacing w:val="19"/>
+                <w14:ligatures w14:val="none"/>
+              </w:rPr>
+              <w:t>length :</w:t>
+            </w:r>
+            <w:proofErr w:type="gramEnd"/>
+            <w:r>
+              <w:rPr>
+                <w:rFonts w:ascii="Times New Roman" w:eastAsia="Times New Roman" w:hAnsi="Times New Roman"/>
+                <w:spacing w:val="19"/>
+                <w14:ligatures w14:val="none"/>
+              </w:rPr>
+              <w:t xml:space="preserve"> Human Activit</w:t>
+            </w:r>
+            <w:r>
+              <w:rPr>
+                <w:rFonts w:ascii="Times New Roman" w:eastAsia="Times New Roman" w:hAnsi="Times New Roman"/>
+                <w:spacing w:val="8"/>
+                <w14:ligatures w14:val="none"/>
+              </w:rPr>
+              <w:t>y</w:t>
+            </w:r>
+          </w:p>
+          <w:p>
+            <w:pPr>
+              <w:ind w:right="-540"/>
+              <w:rPr>
+                <w:rFonts w:ascii="Times New Roman" w:eastAsia="Times New Roman" w:hAnsi="Times New Roman"/>
+                <w14:ligatures w14:val="none"/>
+              </w:rPr>
+            </w:pPr>
+            <w:r>
+              <w:rPr>
+                <w:rFonts w:ascii="Times New Roman" w:eastAsia="Times New Roman" w:hAnsi="Times New Roman"/>
+                <w:spacing w:val="18"/>
+                <w14:ligatures w14:val="none"/>
+              </w:rPr>
+              <w:t>Log step length</w:t>
+            </w:r>
+            <w:r>
+              <w:rPr>
+                <w:rFonts w:ascii="Times New Roman" w:eastAsia="Times New Roman" w:hAnsi="Times New Roman"/>
+                <w:spacing w:val="18"/>
+                <w:vertAlign w:val="superscript"/>
+                <w14:ligatures w14:val="none"/>
+              </w:rPr>
+              <w:t>2</w:t>
+            </w:r>
+            <w:r>
+              <w:rPr>
+                <w:rFonts w:ascii="Times New Roman" w:eastAsia="Times New Roman" w:hAnsi="Times New Roman"/>
+                <w:spacing w:val="18"/>
+                <w14:ligatures w14:val="none"/>
+              </w:rPr>
+              <w:t>: Human Activit</w:t>
+            </w:r>
+            <w:r>
+              <w:rPr>
+                <w:rFonts w:ascii="Times New Roman" w:eastAsia="Times New Roman" w:hAnsi="Times New Roman"/>
+                <w:spacing w:val="24"/>
+                <w14:ligatures w14:val="none"/>
+              </w:rPr>
+              <w:t>y</w:t>
+            </w:r>
+          </w:p>
+        </w:tc>
+        <w:tc>
+          <w:tcPr>
+            <w:tcW w:w="0" w:type="auto"/>
+            <w:tcMar>
+              <w:left w:w="115" w:type="dxa"/>
+              <w:right w:w="115" w:type="dxa"/>
+            </w:tcMar>
+            <w:tcFitText/>
+            <w:vAlign w:val="center"/>
+          </w:tcPr>
+          <w:p>
+            <w:pPr>
+              <w:ind w:right="-540"/>
+              <w:rPr>
+                <w:rFonts w:ascii="Times New Roman" w:eastAsia="Times New Roman" w:hAnsi="Times New Roman"/>
+                <w14:ligatures w14:val="none"/>
+              </w:rPr>
+            </w:pPr>
+            <w:r>
+              <w:rPr>
+                <w:rFonts w:ascii="Times New Roman" w:eastAsia="Times New Roman" w:hAnsi="Times New Roman"/>
+                <w:w w:val="90"/>
+                <w14:ligatures w14:val="none"/>
+              </w:rPr>
+              <w:t>Distance to Trail: Human Activit</w:t>
+            </w:r>
+            <w:r>
+              <w:rPr>
+                <w:rFonts w:ascii="Times New Roman" w:eastAsia="Times New Roman" w:hAnsi="Times New Roman"/>
+                <w:spacing w:val="26"/>
+                <w:w w:val="90"/>
+                <w14:ligatures w14:val="none"/>
+              </w:rPr>
+              <w:t>y</w:t>
+            </w:r>
+          </w:p>
+        </w:tc>
+        <w:tc>
+          <w:tcPr>
+            <w:tcW w:w="0" w:type="auto"/>
+            <w:tcMar>
+              <w:left w:w="115" w:type="dxa"/>
+              <w:right w:w="115" w:type="dxa"/>
+            </w:tcMar>
+            <w:tcFitText/>
+            <w:vAlign w:val="center"/>
+          </w:tcPr>
+          <w:p>
+            <w:pPr>
+              <w:ind w:right="-540"/>
+              <w:jc w:val="center"/>
+              <w:rPr>
+                <w:rFonts w:ascii="Times New Roman" w:eastAsia="Times New Roman" w:hAnsi="Times New Roman"/>
+                <w14:ligatures w14:val="none"/>
+              </w:rPr>
+            </w:pPr>
+          </w:p>
+        </w:tc>
+        <w:tc>
+          <w:tcPr>
+            <w:tcW w:w="0" w:type="auto"/>
+            <w:tcMar>
+              <w:left w:w="115" w:type="dxa"/>
+              <w:right w:w="115" w:type="dxa"/>
+            </w:tcMar>
+            <w:tcFitText/>
+            <w:vAlign w:val="center"/>
+          </w:tcPr>
+          <w:p>
+            <w:pPr>
+              <w:ind w:right="-540"/>
+              <w:jc w:val="center"/>
+              <w:rPr>
+                <w:rFonts w:ascii="Times New Roman" w:eastAsia="Times New Roman" w:hAnsi="Times New Roman"/>
+                <w14:ligatures w14:val="none"/>
+              </w:rPr>
+            </w:pPr>
+          </w:p>
+        </w:tc>
+        <w:tc>
+          <w:tcPr>
+            <w:tcW w:w="0" w:type="auto"/>
+            <w:tcMar>
+              <w:left w:w="115" w:type="dxa"/>
+              <w:right w:w="115" w:type="dxa"/>
+            </w:tcMar>
+            <w:tcFitText/>
+          </w:tcPr>
+          <w:p>
+            <w:pPr>
+              <w:ind w:right="-540"/>
+              <w:rPr>
+                <w:rFonts w:ascii="Times New Roman" w:eastAsia="Times New Roman" w:hAnsi="Times New Roman"/>
+                <w14:ligatures w14:val="none"/>
+              </w:rPr>
+            </w:pPr>
+            <w:r>
+              <w:rPr>
+                <w:rFonts w:ascii="Times New Roman" w:eastAsia="Times New Roman" w:hAnsi="Times New Roman"/>
+                <w:spacing w:val="136"/>
+                <w14:ligatures w14:val="none"/>
+              </w:rPr>
+              <w:t>Interaction</w:t>
+            </w:r>
+            <w:r>
+              <w:rPr>
+                <w:rFonts w:ascii="Times New Roman" w:eastAsia="Times New Roman" w:hAnsi="Times New Roman"/>
+                <w:spacing w:val="6"/>
+                <w14:ligatures w14:val="none"/>
+              </w:rPr>
+              <w:t>s</w:t>
+            </w:r>
+          </w:p>
+        </w:tc>
+      </w:tr>
+      <w:bookmarkEnd w:id="0"/>
+    </w:tbl>
+    <w:p/>
+    <w:p/>
+    <w:p/>
+    <w:p/>
+    <w:p/>
+    <w:p/>
+    <w:p/>
+    <w:p/>
+    <w:p/>
+    <w:p/>
+    <w:p/>
+    <w:p/>
+    <w:p/>
+    <w:p/>
+    <w:tbl>
+      <w:tblPr>
+        <w:tblStyle w:val="TableGrid"/>
+        <w:tblW w:w="13764" w:type="dxa"/>
+        <w:tblLook w:val="04A0" w:firstRow="1" w:lastRow="0" w:firstColumn="1" w:lastColumn="0" w:noHBand="0" w:noVBand="1"/>
+      </w:tblPr>
+      <w:tblGrid>
+        <w:gridCol w:w="2107"/>
+        <w:gridCol w:w="4019"/>
+        <w:gridCol w:w="2287"/>
+        <w:gridCol w:w="2232"/>
+        <w:gridCol w:w="3119"/>
+      </w:tblGrid>
+      <w:tr>
+        <w:trPr>
+          <w:trHeight w:val="1366"/>
+        </w:trPr>
+        <w:tc>
+          <w:tcPr>
+            <w:tcW w:w="2107" w:type="dxa"/>
+            <w:shd w:val="clear" w:color="auto" w:fill="D9D9D9" w:themeFill="background1" w:themeFillShade="D9"/>
+          </w:tcPr>
+          <w:p>
+            <w:pPr>
+              <w:rPr>
+                <w:rFonts w:ascii="Times New Roman" w:hAnsi="Times New Roman"/>
+                <w:b/>
+                <w:bCs/>
+                <w:sz w:val="24"/>
+                <w:szCs w:val="24"/>
+              </w:rPr>
+            </w:pPr>
+            <w:r>
+              <w:rPr>
+                <w:rFonts w:ascii="Times New Roman" w:hAnsi="Times New Roman"/>
+                <w:b/>
+                <w:bCs/>
+                <w:sz w:val="24"/>
+                <w:szCs w:val="24"/>
+              </w:rPr>
+              <w:lastRenderedPageBreak/>
+              <w:t>Model Name</w:t>
+            </w:r>
+          </w:p>
+        </w:tc>
+        <w:tc>
+          <w:tcPr>
+            <w:tcW w:w="4019" w:type="dxa"/>
+            <w:shd w:val="clear" w:color="auto" w:fill="D9D9D9" w:themeFill="background1" w:themeFillShade="D9"/>
+          </w:tcPr>
+          <w:p>
+            <w:pPr>
+              <w:rPr>
+                <w:rFonts w:ascii="Times New Roman" w:hAnsi="Times New Roman"/>
+                <w:b/>
+                <w:bCs/>
+                <w:sz w:val="24"/>
+                <w:szCs w:val="24"/>
+              </w:rPr>
+            </w:pPr>
+            <w:r>
+              <w:rPr>
+                <w:rFonts w:ascii="Times New Roman" w:hAnsi="Times New Roman"/>
+                <w:b/>
+                <w:bCs/>
+                <w:sz w:val="24"/>
+                <w:szCs w:val="24"/>
+              </w:rPr>
+              <w:t>Movement Parameters</w:t>
+            </w:r>
+          </w:p>
+        </w:tc>
+        <w:tc>
+          <w:tcPr>
+            <w:tcW w:w="2287" w:type="dxa"/>
+            <w:shd w:val="clear" w:color="auto" w:fill="D9D9D9" w:themeFill="background1" w:themeFillShade="D9"/>
+          </w:tcPr>
+          <w:p>
+            <w:pPr>
+              <w:rPr>
+                <w:rFonts w:ascii="Times New Roman" w:hAnsi="Times New Roman"/>
+                <w:b/>
+                <w:bCs/>
+                <w:sz w:val="24"/>
+                <w:szCs w:val="24"/>
+              </w:rPr>
+            </w:pPr>
+            <w:r>
+              <w:rPr>
+                <w:rFonts w:ascii="Times New Roman" w:hAnsi="Times New Roman"/>
+                <w:b/>
+                <w:bCs/>
+                <w:sz w:val="24"/>
+                <w:szCs w:val="24"/>
+              </w:rPr>
+              <w:t>Habitat Parameters</w:t>
+            </w:r>
+          </w:p>
+        </w:tc>
+        <w:tc>
+          <w:tcPr>
+            <w:tcW w:w="2232" w:type="dxa"/>
+            <w:shd w:val="clear" w:color="auto" w:fill="D9D9D9" w:themeFill="background1" w:themeFillShade="D9"/>
+          </w:tcPr>
+          <w:p>
+            <w:pPr>
+              <w:rPr>
+                <w:rFonts w:ascii="Times New Roman" w:hAnsi="Times New Roman"/>
+                <w:b/>
+                <w:bCs/>
+                <w:sz w:val="24"/>
+                <w:szCs w:val="24"/>
+              </w:rPr>
+            </w:pPr>
+            <w:r>
+              <w:rPr>
+                <w:rFonts w:ascii="Times New Roman" w:hAnsi="Times New Roman"/>
+                <w:b/>
+                <w:bCs/>
+                <w:sz w:val="24"/>
+                <w:szCs w:val="24"/>
+              </w:rPr>
+              <w:t>Recreation Parameters</w:t>
+            </w:r>
+          </w:p>
+        </w:tc>
+        <w:tc>
+          <w:tcPr>
+            <w:tcW w:w="3119" w:type="dxa"/>
+            <w:shd w:val="clear" w:color="auto" w:fill="D9D9D9" w:themeFill="background1" w:themeFillShade="D9"/>
+          </w:tcPr>
+          <w:p>
+            <w:pPr>
+              <w:rPr>
+                <w:rFonts w:ascii="Times New Roman" w:hAnsi="Times New Roman"/>
+                <w:b/>
+                <w:bCs/>
+                <w:sz w:val="24"/>
+                <w:szCs w:val="24"/>
+              </w:rPr>
+            </w:pPr>
+            <w:r>
+              <w:rPr>
+                <w:rFonts w:ascii="Times New Roman" w:hAnsi="Times New Roman"/>
+                <w:b/>
+                <w:bCs/>
+                <w:sz w:val="24"/>
+                <w:szCs w:val="24"/>
+              </w:rPr>
+              <w:t>Interactions</w:t>
+            </w:r>
+          </w:p>
+        </w:tc>
+      </w:tr>
+      <w:tr>
+        <w:trPr>
+          <w:trHeight w:val="1279"/>
+        </w:trPr>
+        <w:tc>
+          <w:tcPr>
+            <w:tcW w:w="2107" w:type="dxa"/>
+          </w:tcPr>
+          <w:p>
+            <w:pPr>
+              <w:rPr>
+                <w:rFonts w:ascii="Times New Roman" w:hAnsi="Times New Roman"/>
+                <w:b/>
+                <w:bCs/>
+                <w:sz w:val="24"/>
+                <w:szCs w:val="24"/>
+              </w:rPr>
+            </w:pPr>
+            <w:r>
+              <w:rPr>
+                <w:rFonts w:ascii="Times New Roman" w:hAnsi="Times New Roman"/>
+                <w:b/>
+                <w:bCs/>
+                <w:sz w:val="24"/>
+                <w:szCs w:val="24"/>
+              </w:rPr>
+              <w:t>Base</w:t>
+            </w:r>
+          </w:p>
+        </w:tc>
+        <w:tc>
+          <w:tcPr>
+            <w:tcW w:w="4019" w:type="dxa"/>
+          </w:tcPr>
+          <w:p>
+            <w:pPr>
+              <w:rPr>
+                <w:rFonts w:ascii="Times New Roman" w:hAnsi="Times New Roman"/>
+                <w:sz w:val="24"/>
+                <w:szCs w:val="24"/>
+              </w:rPr>
+            </w:pPr>
+            <w:r>
+              <w:rPr>
+                <w:rFonts w:ascii="Times New Roman" w:eastAsia="Times New Roman" w:hAnsi="Times New Roman"/>
+                <w:sz w:val="24"/>
+                <w:szCs w:val="24"/>
+              </w:rPr>
+              <w:t>L</w:t>
+            </w:r>
+            <w:r>
+              <w:rPr>
+                <w:rFonts w:ascii="Times New Roman" w:eastAsia="Times New Roman" w:hAnsi="Times New Roman"/>
+                <w:sz w:val="24"/>
+                <w:szCs w:val="24"/>
+              </w:rPr>
+              <w:t xml:space="preserve">og </w:t>
+            </w:r>
+            <w:r>
+              <w:rPr>
+                <w:rFonts w:ascii="Times New Roman" w:eastAsia="Times New Roman" w:hAnsi="Times New Roman"/>
+                <w:sz w:val="24"/>
+                <w:szCs w:val="24"/>
+              </w:rPr>
+              <w:t>S</w:t>
+            </w:r>
+            <w:r>
+              <w:rPr>
+                <w:rFonts w:ascii="Times New Roman" w:eastAsia="Times New Roman" w:hAnsi="Times New Roman"/>
+                <w:sz w:val="24"/>
+                <w:szCs w:val="24"/>
+              </w:rPr>
+              <w:t xml:space="preserve">tep </w:t>
+            </w:r>
+            <w:r>
+              <w:rPr>
+                <w:rFonts w:ascii="Times New Roman" w:eastAsia="Times New Roman" w:hAnsi="Times New Roman"/>
+                <w:sz w:val="24"/>
+                <w:szCs w:val="24"/>
+              </w:rPr>
+              <w:t>L</w:t>
+            </w:r>
+            <w:r>
+              <w:rPr>
+                <w:rFonts w:ascii="Times New Roman" w:eastAsia="Times New Roman" w:hAnsi="Times New Roman"/>
+                <w:sz w:val="24"/>
+                <w:szCs w:val="24"/>
+              </w:rPr>
+              <w:t xml:space="preserve">ength + </w:t>
+            </w:r>
+            <w:r>
+              <w:rPr>
+                <w:rFonts w:ascii="Times New Roman" w:eastAsia="Times New Roman" w:hAnsi="Times New Roman"/>
+                <w:sz w:val="24"/>
+                <w:szCs w:val="24"/>
+              </w:rPr>
+              <w:t>L</w:t>
+            </w:r>
+            <w:r>
+              <w:rPr>
+                <w:rFonts w:ascii="Times New Roman" w:eastAsia="Times New Roman" w:hAnsi="Times New Roman"/>
+                <w:sz w:val="24"/>
+                <w:szCs w:val="24"/>
+              </w:rPr>
+              <w:t xml:space="preserve">og </w:t>
+            </w:r>
+            <w:r>
+              <w:rPr>
+                <w:rFonts w:ascii="Times New Roman" w:eastAsia="Times New Roman" w:hAnsi="Times New Roman"/>
+                <w:sz w:val="24"/>
+                <w:szCs w:val="24"/>
+              </w:rPr>
+              <w:t>S</w:t>
+            </w:r>
+            <w:r>
+              <w:rPr>
+                <w:rFonts w:ascii="Times New Roman" w:eastAsia="Times New Roman" w:hAnsi="Times New Roman"/>
+                <w:sz w:val="24"/>
+                <w:szCs w:val="24"/>
+              </w:rPr>
+              <w:t xml:space="preserve">tep </w:t>
+            </w:r>
+            <w:r>
+              <w:rPr>
+                <w:rFonts w:ascii="Times New Roman" w:eastAsia="Times New Roman" w:hAnsi="Times New Roman"/>
+                <w:sz w:val="24"/>
+                <w:szCs w:val="24"/>
+              </w:rPr>
+              <w:t>L</w:t>
+            </w:r>
+            <w:r>
+              <w:rPr>
+                <w:rFonts w:ascii="Times New Roman" w:eastAsia="Times New Roman" w:hAnsi="Times New Roman"/>
+                <w:sz w:val="24"/>
+                <w:szCs w:val="24"/>
+              </w:rPr>
+              <w:t xml:space="preserve">ength² + </w:t>
+            </w:r>
+            <w:r>
+              <w:rPr>
+                <w:rFonts w:ascii="Times New Roman" w:eastAsia="Times New Roman" w:hAnsi="Times New Roman"/>
+                <w:sz w:val="24"/>
+                <w:szCs w:val="24"/>
+              </w:rPr>
+              <w:t>C</w:t>
+            </w:r>
+            <w:r>
+              <w:rPr>
+                <w:rFonts w:ascii="Times New Roman" w:eastAsia="Times New Roman" w:hAnsi="Times New Roman"/>
+                <w:sz w:val="24"/>
+                <w:szCs w:val="24"/>
+              </w:rPr>
+              <w:t xml:space="preserve">osine </w:t>
+            </w:r>
+            <w:r>
+              <w:rPr>
+                <w:rFonts w:ascii="Times New Roman" w:eastAsia="Times New Roman" w:hAnsi="Times New Roman"/>
+                <w:sz w:val="24"/>
+                <w:szCs w:val="24"/>
+              </w:rPr>
+              <w:t>T</w:t>
+            </w:r>
+            <w:r>
+              <w:rPr>
+                <w:rFonts w:ascii="Times New Roman" w:eastAsia="Times New Roman" w:hAnsi="Times New Roman"/>
+                <w:sz w:val="24"/>
+                <w:szCs w:val="24"/>
+              </w:rPr>
+              <w:t xml:space="preserve">urn </w:t>
+            </w:r>
+            <w:r>
+              <w:rPr>
+                <w:rFonts w:ascii="Times New Roman" w:eastAsia="Times New Roman" w:hAnsi="Times New Roman"/>
+                <w:sz w:val="24"/>
+                <w:szCs w:val="24"/>
+              </w:rPr>
+              <w:t>A</w:t>
+            </w:r>
+            <w:r>
+              <w:rPr>
+                <w:rFonts w:ascii="Times New Roman" w:eastAsia="Times New Roman" w:hAnsi="Times New Roman"/>
+                <w:sz w:val="24"/>
+                <w:szCs w:val="24"/>
+              </w:rPr>
+              <w:t>ngle</w:t>
+            </w:r>
+          </w:p>
+        </w:tc>
+        <w:tc>
+          <w:tcPr>
+            <w:tcW w:w="2287" w:type="dxa"/>
+          </w:tcPr>
+          <w:p>
+            <w:pPr>
+              <w:rPr>
+                <w:rFonts w:ascii="Times New Roman" w:hAnsi="Times New Roman"/>
+              </w:rPr>
+            </w:pPr>
+          </w:p>
+        </w:tc>
+        <w:tc>
+          <w:tcPr>
+            <w:tcW w:w="2232" w:type="dxa"/>
+          </w:tcPr>
+          <w:p>
+            <w:pPr>
+              <w:rPr>
+                <w:rFonts w:ascii="Times New Roman" w:hAnsi="Times New Roman"/>
+              </w:rPr>
+            </w:pPr>
+          </w:p>
+        </w:tc>
+        <w:tc>
+          <w:tcPr>
+            <w:tcW w:w="3119" w:type="dxa"/>
+          </w:tcPr>
+          <w:p>
+            <w:pPr>
+              <w:rPr>
+                <w:rFonts w:ascii="Times New Roman" w:hAnsi="Times New Roman"/>
+              </w:rPr>
+            </w:pPr>
+          </w:p>
+        </w:tc>
+      </w:tr>
+      <w:tr>
+        <w:trPr>
+          <w:cantSplit/>
+          <w:trHeight w:val="1366"/>
+        </w:trPr>
+        <w:tc>
+          <w:tcPr>
+            <w:tcW w:w="2107" w:type="dxa"/>
+          </w:tcPr>
+          <w:p>
+            <w:pPr>
+              <w:rPr>
+                <w:rFonts w:ascii="Times New Roman" w:hAnsi="Times New Roman"/>
+                <w:b/>
+                <w:bCs/>
+                <w:sz w:val="24"/>
+                <w:szCs w:val="24"/>
+              </w:rPr>
+            </w:pPr>
+            <w:r>
+              <w:rPr>
+                <w:rFonts w:ascii="Times New Roman" w:hAnsi="Times New Roman"/>
+                <w:b/>
+                <w:bCs/>
+                <w:sz w:val="24"/>
+                <w:szCs w:val="24"/>
+              </w:rPr>
+              <w:t>Habitat</w:t>
+            </w:r>
+          </w:p>
+        </w:tc>
+        <w:tc>
+          <w:tcPr>
+            <w:tcW w:w="4019" w:type="dxa"/>
+          </w:tcPr>
+          <w:p>
+            <w:pPr>
+              <w:rPr>
+                <w:rFonts w:ascii="Times New Roman" w:hAnsi="Times New Roman"/>
+                <w:sz w:val="24"/>
+                <w:szCs w:val="24"/>
+              </w:rPr>
+            </w:pPr>
+            <w:r>
+              <w:rPr>
+                <w:rFonts w:ascii="Times New Roman" w:eastAsia="Times New Roman" w:hAnsi="Times New Roman"/>
+                <w:sz w:val="24"/>
+                <w:szCs w:val="24"/>
+              </w:rPr>
+              <w:t>Log Step Length + Log Step Length² + Cosine Turn Angle</w:t>
+            </w:r>
+          </w:p>
+        </w:tc>
+        <w:tc>
+          <w:tcPr>
+            <w:tcW w:w="2287" w:type="dxa"/>
+          </w:tcPr>
+          <w:p>
+            <w:pPr>
+              <w:rPr>
+                <w:rFonts w:ascii="Times New Roman" w:hAnsi="Times New Roman"/>
+                <w:sz w:val="24"/>
+                <w:szCs w:val="24"/>
+              </w:rPr>
+            </w:pPr>
+            <w:r>
+              <w:rPr>
+                <w:rFonts w:ascii="Times New Roman" w:hAnsi="Times New Roman"/>
+                <w:sz w:val="24"/>
+                <w:szCs w:val="24"/>
+              </w:rPr>
+              <w:t>Developed + Forest + Herbaceous + Wetland + Cosine Aspect + Terrain Ruggedness</w:t>
+            </w:r>
+          </w:p>
+        </w:tc>
+        <w:tc>
+          <w:tcPr>
+            <w:tcW w:w="2232" w:type="dxa"/>
+          </w:tcPr>
+          <w:p>
+            <w:pPr>
+              <w:rPr>
+                <w:rFonts w:ascii="Times New Roman" w:hAnsi="Times New Roman"/>
+              </w:rPr>
+            </w:pPr>
+          </w:p>
+        </w:tc>
+        <w:tc>
+          <w:tcPr>
+            <w:tcW w:w="3119" w:type="dxa"/>
+          </w:tcPr>
+          <w:p>
+            <w:pPr>
+              <w:rPr>
+                <w:rFonts w:ascii="Times New Roman" w:hAnsi="Times New Roman"/>
+              </w:rPr>
+            </w:pPr>
+          </w:p>
+        </w:tc>
+      </w:tr>
+      <w:tr>
+        <w:trPr>
+          <w:trHeight w:val="1366"/>
+        </w:trPr>
+        <w:tc>
+          <w:tcPr>
+            <w:tcW w:w="2107" w:type="dxa"/>
+          </w:tcPr>
+          <w:p>
+            <w:pPr>
+              <w:rPr>
+                <w:rFonts w:ascii="Times New Roman" w:hAnsi="Times New Roman"/>
+                <w:b/>
+                <w:bCs/>
+                <w:sz w:val="24"/>
+                <w:szCs w:val="24"/>
+              </w:rPr>
+            </w:pPr>
+            <w:r>
+              <w:rPr>
+                <w:rFonts w:ascii="Times New Roman" w:hAnsi="Times New Roman"/>
+                <w:b/>
+                <w:bCs/>
+                <w:sz w:val="24"/>
+                <w:szCs w:val="24"/>
+              </w:rPr>
+              <w:t>Human</w:t>
+            </w:r>
+          </w:p>
+        </w:tc>
+        <w:tc>
+          <w:tcPr>
+            <w:tcW w:w="4019" w:type="dxa"/>
+          </w:tcPr>
+          <w:p>
+            <w:pPr>
+              <w:rPr>
+                <w:rFonts w:ascii="Times New Roman" w:hAnsi="Times New Roman"/>
+                <w:sz w:val="24"/>
+                <w:szCs w:val="24"/>
+              </w:rPr>
+            </w:pPr>
+            <w:r>
+              <w:rPr>
+                <w:rFonts w:ascii="Times New Roman" w:eastAsia="Times New Roman" w:hAnsi="Times New Roman"/>
+                <w:sz w:val="24"/>
+                <w:szCs w:val="24"/>
+              </w:rPr>
+              <w:t>Log Step Length + Log Step Length² + Cosine Turn Angle</w:t>
+            </w:r>
+          </w:p>
+        </w:tc>
+        <w:tc>
+          <w:tcPr>
+            <w:tcW w:w="2287" w:type="dxa"/>
+          </w:tcPr>
+          <w:p>
+            <w:pPr>
+              <w:rPr>
+                <w:rFonts w:ascii="Times New Roman" w:hAnsi="Times New Roman"/>
+                <w:sz w:val="24"/>
+                <w:szCs w:val="24"/>
+              </w:rPr>
+            </w:pPr>
+          </w:p>
+        </w:tc>
+        <w:tc>
+          <w:tcPr>
+            <w:tcW w:w="2232" w:type="dxa"/>
+          </w:tcPr>
+          <w:p>
+            <w:pPr>
+              <w:rPr>
+                <w:rFonts w:ascii="Times New Roman" w:hAnsi="Times New Roman"/>
+                <w:sz w:val="24"/>
+                <w:szCs w:val="24"/>
+              </w:rPr>
+            </w:pPr>
+            <w:r>
+              <w:rPr>
+                <w:rFonts w:ascii="Times New Roman" w:hAnsi="Times New Roman"/>
+                <w:sz w:val="24"/>
+                <w:szCs w:val="24"/>
+              </w:rPr>
+              <w:t>Distance to Trail</w:t>
+            </w:r>
+          </w:p>
+        </w:tc>
+        <w:tc>
+          <w:tcPr>
+            <w:tcW w:w="3119" w:type="dxa"/>
+          </w:tcPr>
+          <w:p>
+            <w:pPr>
+              <w:rPr>
+                <w:rFonts w:ascii="Times New Roman" w:hAnsi="Times New Roman"/>
+                <w:sz w:val="24"/>
+                <w:szCs w:val="24"/>
+              </w:rPr>
+            </w:pPr>
+            <w:r>
+              <w:rPr>
+                <w:rFonts w:ascii="Times New Roman" w:eastAsia="Times New Roman" w:hAnsi="Times New Roman"/>
+                <w:sz w:val="24"/>
+                <w:szCs w:val="24"/>
+              </w:rPr>
+              <w:t>Distance to Trail: Human Activity</w:t>
+            </w:r>
+          </w:p>
+        </w:tc>
+      </w:tr>
+      <w:tr>
+        <w:trPr>
+          <w:cantSplit/>
+          <w:trHeight w:val="1291"/>
+        </w:trPr>
+        <w:tc>
+          <w:tcPr>
+            <w:tcW w:w="2107" w:type="dxa"/>
+          </w:tcPr>
+          <w:p>
+            <w:pPr>
+              <w:rPr>
+                <w:rFonts w:ascii="Times New Roman" w:hAnsi="Times New Roman"/>
+                <w:b/>
+                <w:bCs/>
+                <w:sz w:val="24"/>
+                <w:szCs w:val="24"/>
+              </w:rPr>
+            </w:pPr>
+            <w:r>
+              <w:rPr>
+                <w:rFonts w:ascii="Times New Roman" w:hAnsi="Times New Roman"/>
+                <w:b/>
+                <w:bCs/>
+                <w:sz w:val="24"/>
+                <w:szCs w:val="24"/>
+              </w:rPr>
+              <w:t>Global 1</w:t>
+            </w:r>
+          </w:p>
+        </w:tc>
+        <w:tc>
+          <w:tcPr>
+            <w:tcW w:w="4019" w:type="dxa"/>
+          </w:tcPr>
+          <w:p>
+            <w:pPr>
+              <w:rPr>
+                <w:rFonts w:ascii="Times New Roman" w:hAnsi="Times New Roman"/>
+                <w:sz w:val="24"/>
+                <w:szCs w:val="24"/>
+              </w:rPr>
+            </w:pPr>
+            <w:r>
+              <w:rPr>
+                <w:rFonts w:ascii="Times New Roman" w:eastAsia="Times New Roman" w:hAnsi="Times New Roman"/>
+                <w:sz w:val="24"/>
+                <w:szCs w:val="24"/>
+              </w:rPr>
+              <w:t>Log Step Length + Log Step Length² + Cosine Turn Angle</w:t>
+            </w:r>
+          </w:p>
+        </w:tc>
+        <w:tc>
+          <w:tcPr>
+            <w:tcW w:w="2287" w:type="dxa"/>
+          </w:tcPr>
+          <w:p>
+            <w:pPr>
+              <w:rPr>
+                <w:rFonts w:ascii="Times New Roman" w:hAnsi="Times New Roman"/>
+                <w:sz w:val="24"/>
+                <w:szCs w:val="24"/>
+              </w:rPr>
+            </w:pPr>
+            <w:r>
+              <w:rPr>
+                <w:rFonts w:ascii="Times New Roman" w:hAnsi="Times New Roman"/>
+                <w:sz w:val="24"/>
+                <w:szCs w:val="24"/>
+              </w:rPr>
+              <w:t>Developed + Forest + Herbaceous + Wetland + Cosine Aspect + Terrain Ruggedness</w:t>
+            </w:r>
+          </w:p>
+        </w:tc>
+        <w:tc>
+          <w:tcPr>
+            <w:tcW w:w="2232" w:type="dxa"/>
+          </w:tcPr>
+          <w:p>
+            <w:pPr>
+              <w:rPr>
+                <w:rFonts w:ascii="Times New Roman" w:hAnsi="Times New Roman"/>
+                <w:sz w:val="24"/>
+                <w:szCs w:val="24"/>
+              </w:rPr>
+            </w:pPr>
+            <w:r>
+              <w:rPr>
+                <w:rFonts w:ascii="Times New Roman" w:hAnsi="Times New Roman"/>
+                <w:sz w:val="24"/>
+                <w:szCs w:val="24"/>
+              </w:rPr>
+              <w:t>Distance to Trail</w:t>
+            </w:r>
+          </w:p>
+        </w:tc>
+        <w:tc>
+          <w:tcPr>
+            <w:tcW w:w="3119" w:type="dxa"/>
+          </w:tcPr>
+          <w:p>
+            <w:pPr>
+              <w:keepNext/>
+              <w:spacing w:after="160"/>
+              <w:ind w:right="-540"/>
+              <w:rPr>
+                <w:rFonts w:ascii="Times New Roman" w:eastAsia="Times New Roman" w:hAnsi="Times New Roman"/>
+                <w:sz w:val="24"/>
+                <w:szCs w:val="24"/>
+              </w:rPr>
+            </w:pPr>
+            <w:r>
+              <w:rPr>
+                <w:rFonts w:ascii="Times New Roman" w:eastAsia="Times New Roman" w:hAnsi="Times New Roman"/>
+                <w:sz w:val="24"/>
+                <w:szCs w:val="24"/>
+              </w:rPr>
+              <w:t xml:space="preserve">Log step </w:t>
+            </w:r>
+            <w:proofErr w:type="gramStart"/>
+            <w:r>
+              <w:rPr>
+                <w:rFonts w:ascii="Times New Roman" w:eastAsia="Times New Roman" w:hAnsi="Times New Roman"/>
+                <w:sz w:val="24"/>
+                <w:szCs w:val="24"/>
+              </w:rPr>
+              <w:t>length :</w:t>
+            </w:r>
+            <w:proofErr w:type="gramEnd"/>
+            <w:r>
+              <w:rPr>
+                <w:rFonts w:ascii="Times New Roman" w:eastAsia="Times New Roman" w:hAnsi="Times New Roman"/>
+                <w:sz w:val="24"/>
+                <w:szCs w:val="24"/>
+              </w:rPr>
+              <w:t xml:space="preserve"> Human Activity</w:t>
+            </w:r>
+          </w:p>
+          <w:p>
+            <w:pPr>
+              <w:rPr>
+                <w:rFonts w:ascii="Times New Roman" w:hAnsi="Times New Roman"/>
+                <w:sz w:val="24"/>
+                <w:szCs w:val="24"/>
+              </w:rPr>
+            </w:pPr>
+            <w:r>
+              <w:rPr>
+                <w:rFonts w:ascii="Times New Roman" w:eastAsia="Times New Roman" w:hAnsi="Times New Roman"/>
+                <w:sz w:val="24"/>
+                <w:szCs w:val="24"/>
+              </w:rPr>
+              <w:t>Log step length</w:t>
+            </w:r>
+            <w:r>
+              <w:rPr>
+                <w:rFonts w:ascii="Times New Roman" w:eastAsia="Times New Roman" w:hAnsi="Times New Roman"/>
+                <w:sz w:val="24"/>
+                <w:szCs w:val="24"/>
+                <w:vertAlign w:val="superscript"/>
+              </w:rPr>
+              <w:t>2</w:t>
+            </w:r>
+            <w:r>
+              <w:rPr>
+                <w:rFonts w:ascii="Times New Roman" w:eastAsia="Times New Roman" w:hAnsi="Times New Roman"/>
+                <w:sz w:val="24"/>
+                <w:szCs w:val="24"/>
+              </w:rPr>
+              <w:t>: Human Activity</w:t>
+            </w:r>
+          </w:p>
+        </w:tc>
+      </w:tr>
+      <w:tr>
+        <w:trPr>
+          <w:cantSplit/>
+          <w:trHeight w:val="1366"/>
+        </w:trPr>
+        <w:tc>
+          <w:tcPr>
+            <w:tcW w:w="2107" w:type="dxa"/>
+          </w:tcPr>
+          <w:p>
+            <w:pPr>
+              <w:rPr>
+                <w:rFonts w:ascii="Times New Roman" w:hAnsi="Times New Roman"/>
+                <w:b/>
+                <w:bCs/>
+                <w:sz w:val="24"/>
+                <w:szCs w:val="24"/>
+              </w:rPr>
+            </w:pPr>
+            <w:r>
+              <w:rPr>
+                <w:rFonts w:ascii="Times New Roman" w:hAnsi="Times New Roman"/>
+                <w:b/>
+                <w:bCs/>
+                <w:sz w:val="24"/>
+                <w:szCs w:val="24"/>
+              </w:rPr>
+              <w:t>Global 2</w:t>
+            </w:r>
+          </w:p>
+        </w:tc>
+        <w:tc>
+          <w:tcPr>
+            <w:tcW w:w="4019" w:type="dxa"/>
+          </w:tcPr>
+          <w:p>
+            <w:pPr>
+              <w:rPr>
+                <w:rFonts w:ascii="Times New Roman" w:hAnsi="Times New Roman"/>
+                <w:sz w:val="24"/>
+                <w:szCs w:val="24"/>
+              </w:rPr>
+            </w:pPr>
+            <w:r>
+              <w:rPr>
+                <w:rFonts w:ascii="Times New Roman" w:eastAsia="Times New Roman" w:hAnsi="Times New Roman"/>
+                <w:sz w:val="24"/>
+                <w:szCs w:val="24"/>
+              </w:rPr>
+              <w:t>Log Step Length + Log Step Length² + Cosine Turn Angle</w:t>
+            </w:r>
+          </w:p>
+        </w:tc>
+        <w:tc>
+          <w:tcPr>
+            <w:tcW w:w="2287" w:type="dxa"/>
+          </w:tcPr>
+          <w:p>
+            <w:pPr>
+              <w:rPr>
+                <w:rFonts w:ascii="Times New Roman" w:hAnsi="Times New Roman"/>
+                <w:sz w:val="24"/>
+                <w:szCs w:val="24"/>
+              </w:rPr>
+            </w:pPr>
+            <w:r>
+              <w:rPr>
+                <w:rFonts w:ascii="Times New Roman" w:hAnsi="Times New Roman"/>
+                <w:sz w:val="24"/>
+                <w:szCs w:val="24"/>
+              </w:rPr>
+              <w:t>Developed + Forest + Herbaceous + Wetland + Cosine Aspect + Terrain Ruggedness</w:t>
+            </w:r>
+          </w:p>
+        </w:tc>
+        <w:tc>
+          <w:tcPr>
+            <w:tcW w:w="2232" w:type="dxa"/>
+          </w:tcPr>
+          <w:p>
+            <w:pPr>
+              <w:rPr>
+                <w:rFonts w:ascii="Times New Roman" w:hAnsi="Times New Roman"/>
+                <w:sz w:val="24"/>
+                <w:szCs w:val="24"/>
+              </w:rPr>
+            </w:pPr>
+            <w:r>
+              <w:rPr>
+                <w:rFonts w:ascii="Times New Roman" w:hAnsi="Times New Roman"/>
+                <w:sz w:val="24"/>
+                <w:szCs w:val="24"/>
+              </w:rPr>
+              <w:t>Distance to Trail</w:t>
+            </w:r>
+          </w:p>
+        </w:tc>
+        <w:tc>
+          <w:tcPr>
+            <w:tcW w:w="3119" w:type="dxa"/>
+          </w:tcPr>
+          <w:p>
+            <w:pPr>
+              <w:rPr>
+                <w:rFonts w:ascii="Times New Roman" w:hAnsi="Times New Roman"/>
+                <w:sz w:val="24"/>
+                <w:szCs w:val="24"/>
+              </w:rPr>
+            </w:pPr>
+            <w:r>
+              <w:rPr>
+                <w:rFonts w:ascii="Times New Roman" w:hAnsi="Times New Roman"/>
+                <w:sz w:val="24"/>
+                <w:szCs w:val="24"/>
+              </w:rPr>
+              <w:t>Forest: Human Activity</w:t>
+            </w:r>
+          </w:p>
+        </w:tc>
+      </w:tr>
+    </w:tbl>
+    <w:p/>
     <w:sectPr>
-      <w:pgSz w:w="12240" w:h="15840"/>
+      <w:pgSz w:w="15840" w:h="12240" w:orient="landscape"/>
       <w:pgMar w:top="1440" w:right="1440" w:bottom="1440" w:left="1440" w:header="720" w:footer="720" w:gutter="0"/>
       <w:cols w:space="720"/>
       <w:docGrid w:linePitch="360"/>
@@ -2768,6 +5202,31 @@
       </w:tblBorders>
     </w:tblPr>
   </w:style>
+  <w:style w:type="table" w:customStyle="1" w:styleId="TableGrid1">
+    <w:name w:val="Table Grid1"/>
+    <w:basedOn w:val="TableNormal"/>
+    <w:next w:val="TableGrid"/>
+    <w:rsid w:val="00A20A2A"/>
+    <w:pPr>
+      <w:spacing w:after="0" w:line="240" w:lineRule="auto"/>
+    </w:pPr>
+    <w:rPr>
+      <w:rFonts w:ascii="Century" w:eastAsia="MS Mincho" w:hAnsi="Century" w:cs="Times New Roman"/>
+      <w:kern w:val="0"/>
+      <w:sz w:val="20"/>
+      <w:szCs w:val="20"/>
+    </w:rPr>
+    <w:tblPr>
+      <w:tblBorders>
+        <w:top w:val="single" w:sz="4" w:space="0" w:color="auto"/>
+        <w:left w:val="single" w:sz="4" w:space="0" w:color="auto"/>
+        <w:bottom w:val="single" w:sz="4" w:space="0" w:color="auto"/>
+        <w:right w:val="single" w:sz="4" w:space="0" w:color="auto"/>
+        <w:insideH w:val="single" w:sz="4" w:space="0" w:color="auto"/>
+        <w:insideV w:val="single" w:sz="4" w:space="0" w:color="auto"/>
+      </w:tblBorders>
+    </w:tblPr>
+  </w:style>
 </w:styles>
 </file>
 

</xml_diff>

<commit_message>
Incorporated nates edits to manuscript, added section for management implications, need to add rec numberse to results. Not sure what i did to figures maybe deleted a wonky model formula table
</commit_message>
<xml_diff>
--- a/Figures.docx
+++ b/Figures.docx
@@ -2,64 +2,12 @@
 <file path=word/document.xml><?xml version="1.0" encoding="utf-8"?>
 <w:document xmlns:wpc="http://schemas.microsoft.com/office/word/2010/wordprocessingCanvas" xmlns:cx="http://schemas.microsoft.com/office/drawing/2014/chartex" xmlns:cx1="http://schemas.microsoft.com/office/drawing/2015/9/8/chartex" xmlns:cx2="http://schemas.microsoft.com/office/drawing/2015/10/21/chartex" xmlns:cx3="http://schemas.microsoft.com/office/drawing/2016/5/9/chartex" xmlns:cx4="http://schemas.microsoft.com/office/drawing/2016/5/10/chartex" xmlns:cx5="http://schemas.microsoft.com/office/drawing/2016/5/11/chartex" xmlns:cx6="http://schemas.microsoft.com/office/drawing/2016/5/12/chartex" xmlns:cx7="http://schemas.microsoft.com/office/drawing/2016/5/13/chartex" xmlns:cx8="http://schemas.microsoft.com/office/drawing/2016/5/14/chartex" xmlns:mc="http://schemas.openxmlformats.org/markup-compatibility/2006" xmlns:aink="http://schemas.microsoft.com/office/drawing/2016/ink" xmlns:am3d="http://schemas.microsoft.com/office/drawing/2017/model3d" xmlns:o="urn:schemas-microsoft-com:office:office" xmlns:oel="http://schemas.microsoft.com/office/2019/extlst" xmlns:r="http://schemas.openxmlformats.org/officeDocument/2006/relationships" xmlns:m="http://schemas.openxmlformats.org/officeDocument/2006/math" xmlns:v="urn:schemas-microsoft-com:vml" xmlns:wp14="http://schemas.microsoft.com/office/word/2010/wordprocessingDrawing" xmlns:wp="http://schemas.openxmlformats.org/drawingml/2006/wordprocessingDrawing" xmlns:w10="urn:schemas-microsoft-com:office:word" xmlns:w="http://schemas.openxmlformats.org/wordprocessingml/2006/main" xmlns:w14="http://schemas.microsoft.com/office/word/2010/wordml" xmlns:w15="http://schemas.microsoft.com/office/word/2012/wordml" xmlns:w16cex="http://schemas.microsoft.com/office/word/2018/wordml/cex" xmlns:w16cid="http://schemas.microsoft.com/office/word/2016/wordml/cid" xmlns:w16="http://schemas.microsoft.com/office/word/2018/wordml" xmlns:w16sdtdh="http://schemas.microsoft.com/office/word/2020/wordml/sdtdatahash" xmlns:w16se="http://schemas.microsoft.com/office/word/2015/wordml/symex" xmlns:wpg="http://schemas.microsoft.com/office/word/2010/wordprocessingGroup" xmlns:wpi="http://schemas.microsoft.com/office/word/2010/wordprocessingInk" xmlns:wne="http://schemas.microsoft.com/office/word/2006/wordml" xmlns:wps="http://schemas.microsoft.com/office/word/2010/wordprocessingShape" mc:Ignorable="w14 w15 w16se w16cid w16 w16cex w16sdtdh wp14">
   <w:body>
-    <w:p>
-      <w:r>
-        <w:rPr>
-          <w:rFonts w:eastAsia="Times New Roman"/>
-          <w:b/>
-          <w:bCs/>
-          <w:noProof/>
-          <w:color w:val="000000"/>
-        </w:rPr>
-        <w:drawing>
-          <wp:inline distT="0" distB="0" distL="0" distR="0" wp14:anchorId="3231FBF2" wp14:editId="429B3DFE">
-            <wp:extent cx="5731510" cy="4053205"/>
-            <wp:effectExtent l="0" t="0" r="2540" b="4445"/>
-            <wp:docPr id="1760431934" name="Picture 1" descr="A map of the world&#10;&#10;Description automatically generated"/>
-            <wp:cNvGraphicFramePr>
-              <a:graphicFrameLocks xmlns:a="http://schemas.openxmlformats.org/drawingml/2006/main" noChangeAspect="1"/>
-            </wp:cNvGraphicFramePr>
-            <a:graphic xmlns:a="http://schemas.openxmlformats.org/drawingml/2006/main">
-              <a:graphicData uri="http://schemas.openxmlformats.org/drawingml/2006/picture">
-                <pic:pic xmlns:pic="http://schemas.openxmlformats.org/drawingml/2006/picture">
-                  <pic:nvPicPr>
-                    <pic:cNvPr id="1760431934" name="Picture 1" descr="A map of the world&#10;&#10;Description automatically generated"/>
-                    <pic:cNvPicPr/>
-                  </pic:nvPicPr>
-                  <pic:blipFill>
-                    <a:blip r:embed="rId4" cstate="print">
-                      <a:extLst>
-                        <a:ext uri="{28A0092B-C50C-407E-A947-70E740481C1C}">
-                          <a14:useLocalDpi xmlns:a14="http://schemas.microsoft.com/office/drawing/2010/main" val="0"/>
-                        </a:ext>
-                      </a:extLst>
-                    </a:blip>
-                    <a:stretch>
-                      <a:fillRect/>
-                    </a:stretch>
-                  </pic:blipFill>
-                  <pic:spPr>
-                    <a:xfrm>
-                      <a:off x="0" y="0"/>
-                      <a:ext cx="5731510" cy="4053205"/>
-                    </a:xfrm>
-                    <a:prstGeom prst="rect">
-                      <a:avLst/>
-                    </a:prstGeom>
-                  </pic:spPr>
-                </pic:pic>
-              </a:graphicData>
-            </a:graphic>
-          </wp:inline>
-        </w:drawing>
-      </w:r>
-    </w:p>
+    <w:p/>
     <w:p>
       <w:r>
         <w:rPr>
           <w:noProof/>
         </w:rPr>
-        <w:lastRenderedPageBreak/>
         <w:drawing>
           <wp:inline distT="0" distB="0" distL="0" distR="0" wp14:anchorId="2D3400A0" wp14:editId="3D04290D">
             <wp:extent cx="5943600" cy="4203065"/>
@@ -76,7 +24,7 @@
                     <pic:cNvPicPr/>
                   </pic:nvPicPr>
                   <pic:blipFill>
-                    <a:blip r:embed="rId5" cstate="print">
+                    <a:blip r:embed="rId4" cstate="print">
                       <a:extLst>
                         <a:ext uri="{28A0092B-C50C-407E-A947-70E740481C1C}">
                           <a14:useLocalDpi xmlns:a14="http://schemas.microsoft.com/office/drawing/2010/main" val="0"/>
@@ -129,7 +77,7 @@
                     <pic:cNvPicPr/>
                   </pic:nvPicPr>
                   <pic:blipFill>
-                    <a:blip r:embed="rId6">
+                    <a:blip r:embed="rId5">
                       <a:extLst>
                         <a:ext uri="{28A0092B-C50C-407E-A947-70E740481C1C}">
                           <a14:useLocalDpi xmlns:a14="http://schemas.microsoft.com/office/drawing/2010/main" val="0"/>
@@ -179,7 +127,7 @@
                     <pic:cNvPicPr/>
                   </pic:nvPicPr>
                   <pic:blipFill>
-                    <a:blip r:embed="rId7">
+                    <a:blip r:embed="rId6">
                       <a:extLst>
                         <a:ext uri="{28A0092B-C50C-407E-A947-70E740481C1C}">
                           <a14:useLocalDpi xmlns:a14="http://schemas.microsoft.com/office/drawing/2010/main" val="0"/>
@@ -229,7 +177,7 @@
                     <pic:cNvPicPr/>
                   </pic:nvPicPr>
                   <pic:blipFill>
-                    <a:blip r:embed="rId8">
+                    <a:blip r:embed="rId7">
                       <a:extLst>
                         <a:ext uri="{28A0092B-C50C-407E-A947-70E740481C1C}">
                           <a14:useLocalDpi xmlns:a14="http://schemas.microsoft.com/office/drawing/2010/main" val="0"/>
@@ -279,7 +227,7 @@
                     <pic:cNvPicPr/>
                   </pic:nvPicPr>
                   <pic:blipFill>
-                    <a:blip r:embed="rId9">
+                    <a:blip r:embed="rId8">
                       <a:extLst>
                         <a:ext uri="{28A0092B-C50C-407E-A947-70E740481C1C}">
                           <a14:useLocalDpi xmlns:a14="http://schemas.microsoft.com/office/drawing/2010/main" val="0"/>
@@ -332,7 +280,7 @@
                     <pic:cNvPicPr/>
                   </pic:nvPicPr>
                   <pic:blipFill>
-                    <a:blip r:embed="rId10">
+                    <a:blip r:embed="rId9">
                       <a:extLst>
                         <a:ext uri="{28A0092B-C50C-407E-A947-70E740481C1C}">
                           <a14:useLocalDpi xmlns:a14="http://schemas.microsoft.com/office/drawing/2010/main" val="0"/>
@@ -379,7 +327,7 @@
         <w:tblLook w:val="04A0" w:firstRow="1" w:lastRow="0" w:firstColumn="1" w:lastColumn="0" w:noHBand="0" w:noVBand="1"/>
       </w:tblPr>
       <w:tblGrid>
-        <w:gridCol w:w="1908"/>
+        <w:gridCol w:w="1910"/>
         <w:gridCol w:w="17"/>
         <w:gridCol w:w="2165"/>
         <w:gridCol w:w="17"/>
@@ -1824,7 +1772,6 @@
     </w:p>
     <w:p/>
     <w:p/>
-    <w:p/>
     <w:p>
       <w:pPr>
         <w:sectPr>
@@ -1835,1534 +1782,6 @@
         </w:sectPr>
       </w:pPr>
     </w:p>
-    <w:tbl>
-      <w:tblPr>
-        <w:tblStyle w:val="TableGrid1"/>
-        <w:tblpPr w:leftFromText="180" w:rightFromText="180" w:vertAnchor="text" w:horzAnchor="margin" w:tblpXSpec="center" w:tblpY="-1186"/>
-        <w:tblOverlap w:val="never"/>
-        <w:tblW w:w="0" w:type="auto"/>
-        <w:tblLook w:val="04A0" w:firstRow="1" w:lastRow="0" w:firstColumn="1" w:lastColumn="0" w:noHBand="0" w:noVBand="1"/>
-      </w:tblPr>
-      <w:tblGrid>
-        <w:gridCol w:w="2138"/>
-        <w:gridCol w:w="3001"/>
-        <w:gridCol w:w="2202"/>
-        <w:gridCol w:w="2248"/>
-        <w:gridCol w:w="2627"/>
-        <w:gridCol w:w="2156"/>
-      </w:tblGrid>
-      <w:tr>
-        <w:trPr>
-          <w:cantSplit/>
-          <w:trHeight w:val="1508"/>
-        </w:trPr>
-        <w:tc>
-          <w:tcPr>
-            <w:tcW w:w="0" w:type="auto"/>
-            <w:tcMar>
-              <w:left w:w="115" w:type="dxa"/>
-              <w:right w:w="115" w:type="dxa"/>
-            </w:tcMar>
-            <w:tcFitText/>
-          </w:tcPr>
-          <w:p>
-            <w:pPr>
-              <w:ind w:right="-540"/>
-              <w:rPr>
-                <w:rFonts w:ascii="Times New Roman" w:eastAsia="Times New Roman" w:hAnsi="Times New Roman"/>
-                <w14:ligatures w14:val="none"/>
-              </w:rPr>
-            </w:pPr>
-            <w:bookmarkStart w:id="0" w:name="_Hlk195126955"/>
-            <w:r>
-              <w:rPr>
-                <w:rFonts w:ascii="Times New Roman" w:eastAsia="Times New Roman" w:hAnsi="Times New Roman"/>
-                <w:spacing w:val="247"/>
-                <w14:ligatures w14:val="none"/>
-              </w:rPr>
-              <w:lastRenderedPageBreak/>
-              <w:t xml:space="preserve">Global </w:t>
-            </w:r>
-            <w:r>
-              <w:rPr>
-                <w:rFonts w:ascii="Times New Roman" w:eastAsia="Times New Roman" w:hAnsi="Times New Roman"/>
-                <w:spacing w:val="5"/>
-                <w14:ligatures w14:val="none"/>
-              </w:rPr>
-              <w:t>2</w:t>
-            </w:r>
-          </w:p>
-        </w:tc>
-        <w:tc>
-          <w:tcPr>
-            <w:tcW w:w="0" w:type="auto"/>
-            <w:tcMar>
-              <w:left w:w="115" w:type="dxa"/>
-              <w:right w:w="115" w:type="dxa"/>
-            </w:tcMar>
-            <w:tcFitText/>
-          </w:tcPr>
-          <w:p>
-            <w:pPr>
-              <w:ind w:right="-540"/>
-              <w:rPr>
-                <w:rFonts w:ascii="Times New Roman" w:eastAsia="Times New Roman" w:hAnsi="Times New Roman"/>
-                <w14:ligatures w14:val="none"/>
-              </w:rPr>
-            </w:pPr>
-            <w:r>
-              <w:rPr>
-                <w:rFonts w:ascii="Times New Roman" w:eastAsia="Times New Roman" w:hAnsi="Times New Roman"/>
-                <w:spacing w:val="370"/>
-                <w14:ligatures w14:val="none"/>
-              </w:rPr>
-              <w:t xml:space="preserve">Global </w:t>
-            </w:r>
-            <w:r>
-              <w:rPr>
-                <w:rFonts w:ascii="Times New Roman" w:eastAsia="Times New Roman" w:hAnsi="Times New Roman"/>
-                <w:spacing w:val="7"/>
-                <w14:ligatures w14:val="none"/>
-              </w:rPr>
-              <w:t>1</w:t>
-            </w:r>
-          </w:p>
-        </w:tc>
-        <w:tc>
-          <w:tcPr>
-            <w:tcW w:w="0" w:type="auto"/>
-            <w:tcMar>
-              <w:left w:w="115" w:type="dxa"/>
-              <w:right w:w="115" w:type="dxa"/>
-            </w:tcMar>
-            <w:tcFitText/>
-          </w:tcPr>
-          <w:p>
-            <w:pPr>
-              <w:ind w:right="-540"/>
-              <w:rPr>
-                <w:rFonts w:ascii="Times New Roman" w:eastAsia="Times New Roman" w:hAnsi="Times New Roman"/>
-                <w14:ligatures w14:val="none"/>
-              </w:rPr>
-            </w:pPr>
-            <w:r>
-              <w:rPr>
-                <w:rFonts w:ascii="Times New Roman" w:eastAsia="Times New Roman" w:hAnsi="Times New Roman"/>
-                <w:spacing w:val="475"/>
-                <w14:ligatures w14:val="none"/>
-              </w:rPr>
-              <w:t>Huma</w:t>
-            </w:r>
-            <w:r>
-              <w:rPr>
-                <w:rFonts w:ascii="Times New Roman" w:eastAsia="Times New Roman" w:hAnsi="Times New Roman"/>
-                <w:spacing w:val="4"/>
-                <w14:ligatures w14:val="none"/>
-              </w:rPr>
-              <w:t>n</w:t>
-            </w:r>
-          </w:p>
-        </w:tc>
-        <w:tc>
-          <w:tcPr>
-            <w:tcW w:w="0" w:type="auto"/>
-            <w:tcMar>
-              <w:left w:w="115" w:type="dxa"/>
-              <w:right w:w="115" w:type="dxa"/>
-            </w:tcMar>
-            <w:tcFitText/>
-          </w:tcPr>
-          <w:p>
-            <w:pPr>
-              <w:ind w:right="-540"/>
-              <w:rPr>
-                <w:rFonts w:ascii="Times New Roman" w:eastAsia="Times New Roman" w:hAnsi="Times New Roman"/>
-                <w14:ligatures w14:val="none"/>
-              </w:rPr>
-            </w:pPr>
-            <w:r>
-              <w:rPr>
-                <w:rFonts w:ascii="Times New Roman" w:eastAsia="Times New Roman" w:hAnsi="Times New Roman"/>
-                <w:spacing w:val="324"/>
-                <w14:ligatures w14:val="none"/>
-              </w:rPr>
-              <w:t>Habita</w:t>
-            </w:r>
-            <w:r>
-              <w:rPr>
-                <w:rFonts w:ascii="Times New Roman" w:eastAsia="Times New Roman" w:hAnsi="Times New Roman"/>
-                <w:spacing w:val="6"/>
-                <w14:ligatures w14:val="none"/>
-              </w:rPr>
-              <w:t>t</w:t>
-            </w:r>
-          </w:p>
-        </w:tc>
-        <w:tc>
-          <w:tcPr>
-            <w:tcW w:w="0" w:type="auto"/>
-            <w:tcMar>
-              <w:left w:w="115" w:type="dxa"/>
-              <w:right w:w="115" w:type="dxa"/>
-            </w:tcMar>
-            <w:tcFitText/>
-          </w:tcPr>
-          <w:p>
-            <w:pPr>
-              <w:ind w:right="-540"/>
-              <w:rPr>
-                <w:rFonts w:ascii="Times New Roman" w:eastAsia="Times New Roman" w:hAnsi="Times New Roman"/>
-                <w14:ligatures w14:val="none"/>
-              </w:rPr>
-            </w:pPr>
-            <w:r>
-              <w:rPr>
-                <w:rFonts w:ascii="Times New Roman" w:eastAsia="Times New Roman" w:hAnsi="Times New Roman"/>
-                <w:spacing w:val="853"/>
-                <w14:ligatures w14:val="none"/>
-              </w:rPr>
-              <w:t>Nul</w:t>
-            </w:r>
-            <w:r>
-              <w:rPr>
-                <w:rFonts w:ascii="Times New Roman" w:eastAsia="Times New Roman" w:hAnsi="Times New Roman"/>
-                <w:spacing w:val="3"/>
-                <w14:ligatures w14:val="none"/>
-              </w:rPr>
-              <w:t>l</w:t>
-            </w:r>
-          </w:p>
-        </w:tc>
-        <w:tc>
-          <w:tcPr>
-            <w:tcW w:w="0" w:type="auto"/>
-            <w:tcMar>
-              <w:left w:w="115" w:type="dxa"/>
-              <w:right w:w="115" w:type="dxa"/>
-            </w:tcMar>
-            <w:tcFitText/>
-          </w:tcPr>
-          <w:p>
-            <w:pPr>
-              <w:ind w:right="-540"/>
-              <w:rPr>
-                <w:rFonts w:ascii="Times New Roman" w:eastAsia="Times New Roman" w:hAnsi="Times New Roman"/>
-                <w14:ligatures w14:val="none"/>
-              </w:rPr>
-            </w:pPr>
-            <w:r>
-              <w:rPr>
-                <w:rFonts w:ascii="Times New Roman" w:eastAsia="Times New Roman" w:hAnsi="Times New Roman"/>
-                <w:spacing w:val="155"/>
-                <w14:ligatures w14:val="none"/>
-              </w:rPr>
-              <w:t>Model Nam</w:t>
-            </w:r>
-            <w:r>
-              <w:rPr>
-                <w:rFonts w:ascii="Times New Roman" w:eastAsia="Times New Roman" w:hAnsi="Times New Roman"/>
-                <w:spacing w:val="2"/>
-                <w14:ligatures w14:val="none"/>
-              </w:rPr>
-              <w:t>e</w:t>
-            </w:r>
-          </w:p>
-        </w:tc>
-      </w:tr>
-      <w:tr>
-        <w:trPr>
-          <w:cantSplit/>
-          <w:trHeight w:val="3196"/>
-        </w:trPr>
-        <w:tc>
-          <w:tcPr>
-            <w:tcW w:w="0" w:type="auto"/>
-            <w:tcMar>
-              <w:left w:w="115" w:type="dxa"/>
-              <w:right w:w="115" w:type="dxa"/>
-            </w:tcMar>
-            <w:tcFitText/>
-            <w:vAlign w:val="center"/>
-          </w:tcPr>
-          <w:p>
-            <w:pPr>
-              <w:ind w:left="144"/>
-              <w:rPr>
-                <w:rFonts w:ascii="Times New Roman" w:eastAsia="Times New Roman" w:hAnsi="Times New Roman"/>
-                <w14:ligatures w14:val="none"/>
-              </w:rPr>
-            </w:pPr>
-            <w:r>
-              <w:rPr>
-                <w:rFonts w:ascii="Times New Roman" w:eastAsia="Times New Roman" w:hAnsi="Times New Roman"/>
-                <w:w w:val="61"/>
-                <w14:ligatures w14:val="none"/>
-              </w:rPr>
-              <w:t>log step length + log step length² +</w:t>
-            </w:r>
-            <w:r>
-              <w:rPr>
-                <w:rFonts w:ascii="Times New Roman" w:eastAsia="Times New Roman" w:hAnsi="Times New Roman"/>
-                <w:spacing w:val="12"/>
-                <w:w w:val="61"/>
-                <w14:ligatures w14:val="none"/>
-              </w:rPr>
-              <w:t xml:space="preserve"> </w:t>
-            </w:r>
-          </w:p>
-          <w:p>
-            <w:pPr>
-              <w:ind w:left="115" w:right="-547"/>
-              <w:rPr>
-                <w:rFonts w:ascii="Times New Roman" w:eastAsia="Times New Roman" w:hAnsi="Times New Roman"/>
-                <w14:ligatures w14:val="none"/>
-              </w:rPr>
-            </w:pPr>
-            <w:r>
-              <w:rPr>
-                <w:rFonts w:ascii="Times New Roman" w:eastAsia="Times New Roman" w:hAnsi="Times New Roman"/>
-                <w:spacing w:val="53"/>
-                <w14:ligatures w14:val="none"/>
-              </w:rPr>
-              <w:t>cosine turn angle</w:t>
-            </w:r>
-            <w:r>
-              <w:rPr>
-                <w:rFonts w:ascii="Times New Roman" w:eastAsia="Times New Roman" w:hAnsi="Times New Roman"/>
-                <w:spacing w:val="3"/>
-                <w14:ligatures w14:val="none"/>
-              </w:rPr>
-              <w:t xml:space="preserve"> </w:t>
-            </w:r>
-          </w:p>
-        </w:tc>
-        <w:tc>
-          <w:tcPr>
-            <w:tcW w:w="0" w:type="auto"/>
-            <w:tcMar>
-              <w:left w:w="115" w:type="dxa"/>
-              <w:right w:w="115" w:type="dxa"/>
-            </w:tcMar>
-            <w:tcFitText/>
-            <w:vAlign w:val="center"/>
-          </w:tcPr>
-          <w:p>
-            <w:pPr>
-              <w:ind w:left="144"/>
-              <w:rPr>
-                <w:rFonts w:ascii="Times New Roman" w:eastAsia="Times New Roman" w:hAnsi="Times New Roman"/>
-                <w14:ligatures w14:val="none"/>
-              </w:rPr>
-            </w:pPr>
-            <w:r>
-              <w:rPr>
-                <w:rFonts w:ascii="Times New Roman" w:eastAsia="Times New Roman" w:hAnsi="Times New Roman"/>
-                <w:w w:val="91"/>
-                <w14:ligatures w14:val="none"/>
-              </w:rPr>
-              <w:t>log step length + log step length² +</w:t>
-            </w:r>
-            <w:r>
-              <w:rPr>
-                <w:rFonts w:ascii="Times New Roman" w:eastAsia="Times New Roman" w:hAnsi="Times New Roman"/>
-                <w:spacing w:val="21"/>
-                <w:w w:val="91"/>
-                <w14:ligatures w14:val="none"/>
-              </w:rPr>
-              <w:t xml:space="preserve"> </w:t>
-            </w:r>
-          </w:p>
-          <w:p>
-            <w:pPr>
-              <w:ind w:left="115" w:right="-547"/>
-              <w:rPr>
-                <w:rFonts w:ascii="Times New Roman" w:eastAsia="Times New Roman" w:hAnsi="Times New Roman"/>
-                <w14:ligatures w14:val="none"/>
-              </w:rPr>
-            </w:pPr>
-            <w:r>
-              <w:rPr>
-                <w:rFonts w:ascii="Times New Roman" w:eastAsia="Times New Roman" w:hAnsi="Times New Roman"/>
-                <w:spacing w:val="103"/>
-                <w14:ligatures w14:val="none"/>
-              </w:rPr>
-              <w:t>cosine turn angle</w:t>
-            </w:r>
-            <w:r>
-              <w:rPr>
-                <w:rFonts w:ascii="Times New Roman" w:eastAsia="Times New Roman" w:hAnsi="Times New Roman"/>
-                <w:spacing w:val="16"/>
-                <w14:ligatures w14:val="none"/>
-              </w:rPr>
-              <w:t xml:space="preserve"> </w:t>
-            </w:r>
-          </w:p>
-        </w:tc>
-        <w:tc>
-          <w:tcPr>
-            <w:tcW w:w="0" w:type="auto"/>
-            <w:tcMar>
-              <w:left w:w="115" w:type="dxa"/>
-              <w:right w:w="115" w:type="dxa"/>
-            </w:tcMar>
-            <w:tcFitText/>
-            <w:vAlign w:val="center"/>
-          </w:tcPr>
-          <w:p>
-            <w:pPr>
-              <w:ind w:left="144"/>
-              <w:rPr>
-                <w:rFonts w:ascii="Times New Roman" w:eastAsia="Times New Roman" w:hAnsi="Times New Roman"/>
-                <w14:ligatures w14:val="none"/>
-              </w:rPr>
-            </w:pPr>
-            <w:r>
-              <w:rPr>
-                <w:rFonts w:ascii="Times New Roman" w:eastAsia="Times New Roman" w:hAnsi="Times New Roman"/>
-                <w:w w:val="63"/>
-                <w14:ligatures w14:val="none"/>
-              </w:rPr>
-              <w:t>log step length + log step length² +</w:t>
-            </w:r>
-            <w:r>
-              <w:rPr>
-                <w:rFonts w:ascii="Times New Roman" w:eastAsia="Times New Roman" w:hAnsi="Times New Roman"/>
-                <w:spacing w:val="19"/>
-                <w:w w:val="63"/>
-                <w14:ligatures w14:val="none"/>
-              </w:rPr>
-              <w:t xml:space="preserve"> </w:t>
-            </w:r>
-          </w:p>
-          <w:p>
-            <w:pPr>
-              <w:ind w:left="115" w:right="-547"/>
-              <w:rPr>
-                <w:rFonts w:ascii="Times New Roman" w:eastAsia="Times New Roman" w:hAnsi="Times New Roman"/>
-                <w14:ligatures w14:val="none"/>
-              </w:rPr>
-            </w:pPr>
-            <w:r>
-              <w:rPr>
-                <w:rFonts w:ascii="Times New Roman" w:eastAsia="Times New Roman" w:hAnsi="Times New Roman"/>
-                <w:spacing w:val="56"/>
-                <w14:ligatures w14:val="none"/>
-              </w:rPr>
-              <w:t>cosine turn angle</w:t>
-            </w:r>
-            <w:r>
-              <w:rPr>
-                <w:rFonts w:ascii="Times New Roman" w:eastAsia="Times New Roman" w:hAnsi="Times New Roman"/>
-                <w:spacing w:val="16"/>
-                <w14:ligatures w14:val="none"/>
-              </w:rPr>
-              <w:t xml:space="preserve"> </w:t>
-            </w:r>
-          </w:p>
-        </w:tc>
-        <w:tc>
-          <w:tcPr>
-            <w:tcW w:w="0" w:type="auto"/>
-            <w:tcMar>
-              <w:left w:w="115" w:type="dxa"/>
-              <w:right w:w="115" w:type="dxa"/>
-            </w:tcMar>
-            <w:tcFitText/>
-            <w:vAlign w:val="center"/>
-          </w:tcPr>
-          <w:p>
-            <w:pPr>
-              <w:ind w:left="144"/>
-              <w:rPr>
-                <w:rFonts w:ascii="Times New Roman" w:eastAsia="Times New Roman" w:hAnsi="Times New Roman"/>
-                <w14:ligatures w14:val="none"/>
-              </w:rPr>
-            </w:pPr>
-            <w:r>
-              <w:rPr>
-                <w:rFonts w:ascii="Times New Roman" w:eastAsia="Times New Roman" w:hAnsi="Times New Roman"/>
-                <w:w w:val="65"/>
-                <w14:ligatures w14:val="none"/>
-              </w:rPr>
-              <w:t>log step length + log step length² +</w:t>
-            </w:r>
-            <w:r>
-              <w:rPr>
-                <w:rFonts w:ascii="Times New Roman" w:eastAsia="Times New Roman" w:hAnsi="Times New Roman"/>
-                <w:spacing w:val="10"/>
-                <w:w w:val="65"/>
-                <w14:ligatures w14:val="none"/>
-              </w:rPr>
-              <w:t xml:space="preserve"> </w:t>
-            </w:r>
-          </w:p>
-          <w:p>
-            <w:pPr>
-              <w:ind w:left="144"/>
-              <w:jc w:val="center"/>
-              <w:rPr>
-                <w:rFonts w:ascii="Times New Roman" w:eastAsia="Times New Roman" w:hAnsi="Times New Roman"/>
-                <w14:ligatures w14:val="none"/>
-              </w:rPr>
-            </w:pPr>
-            <w:r>
-              <w:rPr>
-                <w:rFonts w:ascii="Times New Roman" w:eastAsia="Times New Roman" w:hAnsi="Times New Roman"/>
-                <w:spacing w:val="25"/>
-                <w14:ligatures w14:val="none"/>
-              </w:rPr>
-              <w:t>cosine turn angle</w:t>
-            </w:r>
-            <w:r>
-              <w:rPr>
-                <w:rFonts w:ascii="Times New Roman" w:eastAsia="Times New Roman" w:hAnsi="Times New Roman"/>
-                <w:spacing w:val="13"/>
-                <w14:ligatures w14:val="none"/>
-              </w:rPr>
-              <w:t xml:space="preserve"> </w:t>
-            </w:r>
-          </w:p>
-        </w:tc>
-        <w:tc>
-          <w:tcPr>
-            <w:tcW w:w="0" w:type="auto"/>
-            <w:tcMar>
-              <w:left w:w="115" w:type="dxa"/>
-              <w:right w:w="115" w:type="dxa"/>
-            </w:tcMar>
-            <w:tcFitText/>
-            <w:vAlign w:val="center"/>
-          </w:tcPr>
-          <w:p>
-            <w:pPr>
-              <w:ind w:left="144"/>
-              <w:rPr>
-                <w:rFonts w:ascii="Times New Roman" w:eastAsia="Times New Roman" w:hAnsi="Times New Roman"/>
-                <w14:ligatures w14:val="none"/>
-              </w:rPr>
-            </w:pPr>
-            <w:r>
-              <w:rPr>
-                <w:rFonts w:ascii="Times New Roman" w:eastAsia="Times New Roman" w:hAnsi="Times New Roman"/>
-                <w:w w:val="40"/>
-                <w14:ligatures w14:val="none"/>
-              </w:rPr>
-              <w:t>log step length + log step length² +                         cosine turn angle</w:t>
-            </w:r>
-            <w:r>
-              <w:rPr>
-                <w:rFonts w:ascii="Times New Roman" w:eastAsia="Times New Roman" w:hAnsi="Times New Roman"/>
-                <w:spacing w:val="52"/>
-                <w:w w:val="40"/>
-                <w14:ligatures w14:val="none"/>
-              </w:rPr>
-              <w:t xml:space="preserve"> </w:t>
-            </w:r>
-          </w:p>
-        </w:tc>
-        <w:tc>
-          <w:tcPr>
-            <w:tcW w:w="0" w:type="auto"/>
-            <w:tcMar>
-              <w:left w:w="115" w:type="dxa"/>
-              <w:right w:w="115" w:type="dxa"/>
-            </w:tcMar>
-            <w:tcFitText/>
-          </w:tcPr>
-          <w:p>
-            <w:pPr>
-              <w:ind w:right="-540"/>
-              <w:rPr>
-                <w:rFonts w:ascii="Times New Roman" w:eastAsia="Times New Roman" w:hAnsi="Times New Roman"/>
-                <w14:ligatures w14:val="none"/>
-              </w:rPr>
-            </w:pPr>
-            <w:r>
-              <w:rPr>
-                <w:rFonts w:ascii="Times New Roman" w:eastAsia="Times New Roman" w:hAnsi="Times New Roman"/>
-                <w:spacing w:val="35"/>
-                <w14:ligatures w14:val="none"/>
-              </w:rPr>
-              <w:t>Movement Parameter</w:t>
-            </w:r>
-            <w:r>
-              <w:rPr>
-                <w:rFonts w:ascii="Times New Roman" w:eastAsia="Times New Roman" w:hAnsi="Times New Roman"/>
-                <w:spacing w:val="12"/>
-                <w14:ligatures w14:val="none"/>
-              </w:rPr>
-              <w:t>s</w:t>
-            </w:r>
-          </w:p>
-        </w:tc>
-      </w:tr>
-      <w:tr>
-        <w:trPr>
-          <w:cantSplit/>
-          <w:trHeight w:val="3024"/>
-        </w:trPr>
-        <w:tc>
-          <w:tcPr>
-            <w:tcW w:w="0" w:type="auto"/>
-            <w:tcMar>
-              <w:left w:w="115" w:type="dxa"/>
-              <w:right w:w="115" w:type="dxa"/>
-            </w:tcMar>
-            <w:tcFitText/>
-            <w:vAlign w:val="center"/>
-          </w:tcPr>
-          <w:p>
-            <w:pPr>
-              <w:ind w:left="115" w:right="-547"/>
-              <w:rPr>
-                <w:rFonts w:ascii="Times New Roman" w:eastAsia="Times New Roman" w:hAnsi="Times New Roman"/>
-                <w14:ligatures w14:val="none"/>
-              </w:rPr>
-            </w:pPr>
-            <w:r>
-              <w:rPr>
-                <w:rFonts w:ascii="Times New Roman" w:eastAsia="Times New Roman" w:hAnsi="Times New Roman"/>
-                <w:w w:val="44"/>
-                <w14:ligatures w14:val="none"/>
-              </w:rPr>
-              <w:t xml:space="preserve">Developed + </w:t>
-            </w:r>
-            <w:r>
-              <w:rPr>
-                <w:rFonts w:ascii="Times New Roman" w:eastAsia="Times New Roman" w:hAnsi="Times New Roman"/>
-                <w:b/>
-                <w:bCs/>
-                <w:w w:val="44"/>
-                <w14:ligatures w14:val="none"/>
-              </w:rPr>
-              <w:t>Forest</w:t>
-            </w:r>
-            <w:r>
-              <w:rPr>
-                <w:rFonts w:ascii="Times New Roman" w:eastAsia="Times New Roman" w:hAnsi="Times New Roman"/>
-                <w:w w:val="44"/>
-                <w14:ligatures w14:val="none"/>
-              </w:rPr>
-              <w:t xml:space="preserve"> + Herbaceous Wetlands+ </w:t>
-            </w:r>
-            <w:r>
-              <w:rPr>
-                <w:rFonts w:ascii="Times New Roman" w:eastAsia="Times New Roman" w:hAnsi="Times New Roman"/>
-                <w:b/>
-                <w:bCs/>
-                <w:w w:val="44"/>
-                <w14:ligatures w14:val="none"/>
-              </w:rPr>
-              <w:t>Cosine Aspect</w:t>
-            </w:r>
-            <w:r>
-              <w:rPr>
-                <w:rFonts w:ascii="Times New Roman" w:eastAsia="Times New Roman" w:hAnsi="Times New Roman"/>
-                <w:w w:val="44"/>
-                <w14:ligatures w14:val="none"/>
-              </w:rPr>
-              <w:t xml:space="preserve"> +</w:t>
-            </w:r>
-            <w:r>
-              <w:rPr>
-                <w:rFonts w:ascii="Times New Roman" w:eastAsia="Times New Roman" w:hAnsi="Times New Roman"/>
-                <w:spacing w:val="49"/>
-                <w:w w:val="44"/>
-                <w14:ligatures w14:val="none"/>
-              </w:rPr>
-              <w:t xml:space="preserve"> </w:t>
-            </w:r>
-          </w:p>
-          <w:p>
-            <w:pPr>
-              <w:ind w:right="-540"/>
-              <w:rPr>
-                <w:rFonts w:ascii="Times New Roman" w:eastAsia="Times New Roman" w:hAnsi="Times New Roman"/>
-                <w14:ligatures w14:val="none"/>
-              </w:rPr>
-            </w:pPr>
-            <w:r>
-              <w:rPr>
-                <w:rFonts w:ascii="Times New Roman" w:eastAsia="Times New Roman" w:hAnsi="Times New Roman"/>
-                <w:spacing w:val="48"/>
-                <w14:ligatures w14:val="none"/>
-              </w:rPr>
-              <w:t>Terrain Ruggednes</w:t>
-            </w:r>
-            <w:r>
-              <w:rPr>
-                <w:rFonts w:ascii="Times New Roman" w:eastAsia="Times New Roman" w:hAnsi="Times New Roman"/>
-                <w:spacing w:val="7"/>
-                <w14:ligatures w14:val="none"/>
-              </w:rPr>
-              <w:t>s</w:t>
-            </w:r>
-          </w:p>
-        </w:tc>
-        <w:tc>
-          <w:tcPr>
-            <w:tcW w:w="0" w:type="auto"/>
-            <w:tcMar>
-              <w:left w:w="115" w:type="dxa"/>
-              <w:right w:w="115" w:type="dxa"/>
-            </w:tcMar>
-            <w:tcFitText/>
-            <w:vAlign w:val="center"/>
-          </w:tcPr>
-          <w:p>
-            <w:pPr>
-              <w:ind w:left="115" w:right="-547"/>
-              <w:rPr>
-                <w:rFonts w:ascii="Times New Roman" w:eastAsia="Times New Roman" w:hAnsi="Times New Roman"/>
-                <w14:ligatures w14:val="none"/>
-              </w:rPr>
-            </w:pPr>
-            <w:r>
-              <w:rPr>
-                <w:rFonts w:ascii="Times New Roman" w:eastAsia="Times New Roman" w:hAnsi="Times New Roman"/>
-                <w:w w:val="61"/>
-                <w14:ligatures w14:val="none"/>
-              </w:rPr>
-              <w:t xml:space="preserve">Developed + </w:t>
-            </w:r>
-            <w:r>
-              <w:rPr>
-                <w:rFonts w:ascii="Times New Roman" w:eastAsia="Times New Roman" w:hAnsi="Times New Roman"/>
-                <w:b/>
-                <w:bCs/>
-                <w:w w:val="61"/>
-                <w14:ligatures w14:val="none"/>
-              </w:rPr>
-              <w:t>Forest</w:t>
-            </w:r>
-            <w:r>
-              <w:rPr>
-                <w:rFonts w:ascii="Times New Roman" w:eastAsia="Times New Roman" w:hAnsi="Times New Roman"/>
-                <w:w w:val="61"/>
-                <w14:ligatures w14:val="none"/>
-              </w:rPr>
-              <w:t xml:space="preserve"> + Herbaceous Wetlands+ </w:t>
-            </w:r>
-            <w:r>
-              <w:rPr>
-                <w:rFonts w:ascii="Times New Roman" w:eastAsia="Times New Roman" w:hAnsi="Times New Roman"/>
-                <w:b/>
-                <w:bCs/>
-                <w:w w:val="61"/>
-                <w14:ligatures w14:val="none"/>
-              </w:rPr>
-              <w:t>Cosine Aspect</w:t>
-            </w:r>
-            <w:r>
-              <w:rPr>
-                <w:rFonts w:ascii="Times New Roman" w:eastAsia="Times New Roman" w:hAnsi="Times New Roman"/>
-                <w:w w:val="61"/>
-                <w14:ligatures w14:val="none"/>
-              </w:rPr>
-              <w:t xml:space="preserve"> +</w:t>
-            </w:r>
-            <w:r>
-              <w:rPr>
-                <w:rFonts w:ascii="Times New Roman" w:eastAsia="Times New Roman" w:hAnsi="Times New Roman"/>
-                <w:spacing w:val="34"/>
-                <w:w w:val="61"/>
-                <w14:ligatures w14:val="none"/>
-              </w:rPr>
-              <w:t xml:space="preserve"> </w:t>
-            </w:r>
-          </w:p>
-          <w:p>
-            <w:pPr>
-              <w:ind w:right="-540"/>
-              <w:rPr>
-                <w:rFonts w:ascii="Times New Roman" w:eastAsia="Times New Roman" w:hAnsi="Times New Roman"/>
-                <w14:ligatures w14:val="none"/>
-              </w:rPr>
-            </w:pPr>
-            <w:r>
-              <w:rPr>
-                <w:rFonts w:ascii="Times New Roman" w:eastAsia="Times New Roman" w:hAnsi="Times New Roman"/>
-                <w:spacing w:val="99"/>
-                <w14:ligatures w14:val="none"/>
-              </w:rPr>
-              <w:t>Terrain Ruggednes</w:t>
-            </w:r>
-            <w:r>
-              <w:rPr>
-                <w:rFonts w:ascii="Times New Roman" w:eastAsia="Times New Roman" w:hAnsi="Times New Roman"/>
-                <w:spacing w:val="3"/>
-                <w14:ligatures w14:val="none"/>
-              </w:rPr>
-              <w:t>s</w:t>
-            </w:r>
-          </w:p>
-        </w:tc>
-        <w:tc>
-          <w:tcPr>
-            <w:tcW w:w="0" w:type="auto"/>
-            <w:tcMar>
-              <w:left w:w="115" w:type="dxa"/>
-              <w:right w:w="115" w:type="dxa"/>
-            </w:tcMar>
-            <w:tcFitText/>
-            <w:vAlign w:val="center"/>
-          </w:tcPr>
-          <w:p>
-            <w:pPr>
-              <w:ind w:right="-540"/>
-              <w:jc w:val="center"/>
-              <w:rPr>
-                <w:rFonts w:ascii="Times New Roman" w:eastAsia="Times New Roman" w:hAnsi="Times New Roman"/>
-                <w14:ligatures w14:val="none"/>
-              </w:rPr>
-            </w:pPr>
-          </w:p>
-        </w:tc>
-        <w:tc>
-          <w:tcPr>
-            <w:tcW w:w="0" w:type="auto"/>
-            <w:tcMar>
-              <w:left w:w="115" w:type="dxa"/>
-              <w:right w:w="115" w:type="dxa"/>
-            </w:tcMar>
-            <w:tcFitText/>
-            <w:vAlign w:val="center"/>
-          </w:tcPr>
-          <w:p>
-            <w:pPr>
-              <w:ind w:left="115" w:right="-547"/>
-              <w:rPr>
-                <w:rFonts w:ascii="Times New Roman" w:eastAsia="Times New Roman" w:hAnsi="Times New Roman"/>
-                <w14:ligatures w14:val="none"/>
-              </w:rPr>
-            </w:pPr>
-            <w:r>
-              <w:rPr>
-                <w:rFonts w:ascii="Times New Roman" w:eastAsia="Times New Roman" w:hAnsi="Times New Roman"/>
-                <w:w w:val="47"/>
-                <w14:ligatures w14:val="none"/>
-              </w:rPr>
-              <w:t xml:space="preserve">Developed + </w:t>
-            </w:r>
-            <w:r>
-              <w:rPr>
-                <w:rFonts w:ascii="Times New Roman" w:eastAsia="Times New Roman" w:hAnsi="Times New Roman"/>
-                <w:b/>
-                <w:bCs/>
-                <w:w w:val="47"/>
-                <w14:ligatures w14:val="none"/>
-              </w:rPr>
-              <w:t>Forest</w:t>
-            </w:r>
-            <w:r>
-              <w:rPr>
-                <w:rFonts w:ascii="Times New Roman" w:eastAsia="Times New Roman" w:hAnsi="Times New Roman"/>
-                <w:w w:val="47"/>
-                <w14:ligatures w14:val="none"/>
-              </w:rPr>
-              <w:t xml:space="preserve"> + Herbaceous Wetlands+ </w:t>
-            </w:r>
-            <w:r>
-              <w:rPr>
-                <w:rFonts w:ascii="Times New Roman" w:eastAsia="Times New Roman" w:hAnsi="Times New Roman"/>
-                <w:b/>
-                <w:bCs/>
-                <w:w w:val="47"/>
-                <w14:ligatures w14:val="none"/>
-              </w:rPr>
-              <w:t>Cosine Aspect</w:t>
-            </w:r>
-            <w:r>
-              <w:rPr>
-                <w:rFonts w:ascii="Times New Roman" w:eastAsia="Times New Roman" w:hAnsi="Times New Roman"/>
-                <w:w w:val="47"/>
-                <w14:ligatures w14:val="none"/>
-              </w:rPr>
-              <w:t xml:space="preserve"> +</w:t>
-            </w:r>
-            <w:r>
-              <w:rPr>
-                <w:rFonts w:ascii="Times New Roman" w:eastAsia="Times New Roman" w:hAnsi="Times New Roman"/>
-                <w:spacing w:val="7"/>
-                <w:w w:val="47"/>
-                <w14:ligatures w14:val="none"/>
-              </w:rPr>
-              <w:t xml:space="preserve"> </w:t>
-            </w:r>
-          </w:p>
-          <w:p>
-            <w:pPr>
-              <w:ind w:left="115" w:right="-547"/>
-              <w:rPr>
-                <w:rFonts w:ascii="Times New Roman" w:eastAsia="Times New Roman" w:hAnsi="Times New Roman"/>
-                <w14:ligatures w14:val="none"/>
-              </w:rPr>
-            </w:pPr>
-            <w:r>
-              <w:rPr>
-                <w:rFonts w:ascii="Times New Roman" w:eastAsia="Times New Roman" w:hAnsi="Times New Roman"/>
-                <w:spacing w:val="48"/>
-                <w14:ligatures w14:val="none"/>
-              </w:rPr>
-              <w:t>Terrain Ruggednes</w:t>
-            </w:r>
-            <w:r>
-              <w:rPr>
-                <w:rFonts w:ascii="Times New Roman" w:eastAsia="Times New Roman" w:hAnsi="Times New Roman"/>
-                <w:spacing w:val="9"/>
-                <w14:ligatures w14:val="none"/>
-              </w:rPr>
-              <w:t>s</w:t>
-            </w:r>
-          </w:p>
-        </w:tc>
-        <w:tc>
-          <w:tcPr>
-            <w:tcW w:w="0" w:type="auto"/>
-            <w:tcMar>
-              <w:left w:w="115" w:type="dxa"/>
-              <w:right w:w="115" w:type="dxa"/>
-            </w:tcMar>
-            <w:tcFitText/>
-            <w:vAlign w:val="center"/>
-          </w:tcPr>
-          <w:p>
-            <w:pPr>
-              <w:ind w:right="-540"/>
-              <w:jc w:val="center"/>
-              <w:rPr>
-                <w:rFonts w:ascii="Times New Roman" w:eastAsia="Times New Roman" w:hAnsi="Times New Roman"/>
-                <w14:ligatures w14:val="none"/>
-              </w:rPr>
-            </w:pPr>
-          </w:p>
-        </w:tc>
-        <w:tc>
-          <w:tcPr>
-            <w:tcW w:w="0" w:type="auto"/>
-            <w:tcMar>
-              <w:left w:w="115" w:type="dxa"/>
-              <w:right w:w="115" w:type="dxa"/>
-            </w:tcMar>
-            <w:tcFitText/>
-          </w:tcPr>
-          <w:p>
-            <w:pPr>
-              <w:ind w:right="-540"/>
-              <w:rPr>
-                <w:rFonts w:ascii="Times New Roman" w:eastAsia="Times New Roman" w:hAnsi="Times New Roman"/>
-                <w14:ligatures w14:val="none"/>
-              </w:rPr>
-            </w:pPr>
-            <w:r>
-              <w:rPr>
-                <w:rFonts w:ascii="Times New Roman" w:eastAsia="Times New Roman" w:hAnsi="Times New Roman"/>
-                <w:spacing w:val="54"/>
-                <w14:ligatures w14:val="none"/>
-              </w:rPr>
-              <w:t>Habitat Parameter</w:t>
-            </w:r>
-            <w:r>
-              <w:rPr>
-                <w:rFonts w:ascii="Times New Roman" w:eastAsia="Times New Roman" w:hAnsi="Times New Roman"/>
-                <w:spacing w:val="1"/>
-                <w14:ligatures w14:val="none"/>
-              </w:rPr>
-              <w:t>s</w:t>
-            </w:r>
-          </w:p>
-        </w:tc>
-      </w:tr>
-      <w:tr>
-        <w:trPr>
-          <w:cantSplit/>
-          <w:trHeight w:val="1322"/>
-        </w:trPr>
-        <w:tc>
-          <w:tcPr>
-            <w:tcW w:w="0" w:type="auto"/>
-            <w:tcMar>
-              <w:left w:w="115" w:type="dxa"/>
-              <w:right w:w="115" w:type="dxa"/>
-            </w:tcMar>
-            <w:tcFitText/>
-            <w:vAlign w:val="center"/>
-          </w:tcPr>
-          <w:p>
-            <w:pPr>
-              <w:ind w:right="-540"/>
-              <w:rPr>
-                <w:rFonts w:ascii="Times New Roman" w:eastAsia="Times New Roman" w:hAnsi="Times New Roman"/>
-                <w:b/>
-                <w:bCs/>
-                <w14:ligatures w14:val="none"/>
-              </w:rPr>
-            </w:pPr>
-            <w:r>
-              <w:rPr>
-                <w:rFonts w:ascii="Times New Roman" w:eastAsia="Times New Roman" w:hAnsi="Times New Roman"/>
-                <w:b/>
-                <w:bCs/>
-                <w:spacing w:val="147"/>
-                <w14:ligatures w14:val="none"/>
-              </w:rPr>
-              <w:t>Distance t</w:t>
-            </w:r>
-            <w:r>
-              <w:rPr>
-                <w:rFonts w:ascii="Times New Roman" w:eastAsia="Times New Roman" w:hAnsi="Times New Roman"/>
-                <w:b/>
-                <w:bCs/>
-                <w:spacing w:val="9"/>
-                <w14:ligatures w14:val="none"/>
-              </w:rPr>
-              <w:t>o</w:t>
-            </w:r>
-          </w:p>
-          <w:p>
-            <w:pPr>
-              <w:ind w:right="-540"/>
-              <w:rPr>
-                <w:rFonts w:ascii="Times New Roman" w:eastAsia="Times New Roman" w:hAnsi="Times New Roman"/>
-                <w14:ligatures w14:val="none"/>
-              </w:rPr>
-            </w:pPr>
-            <w:r>
-              <w:rPr>
-                <w:rFonts w:ascii="Times New Roman" w:eastAsia="Times New Roman" w:hAnsi="Times New Roman"/>
-                <w:b/>
-                <w:bCs/>
-                <w:spacing w:val="498"/>
-                <w14:ligatures w14:val="none"/>
-              </w:rPr>
-              <w:t>Trai</w:t>
-            </w:r>
-            <w:r>
-              <w:rPr>
-                <w:rFonts w:ascii="Times New Roman" w:eastAsia="Times New Roman" w:hAnsi="Times New Roman"/>
-                <w:b/>
-                <w:bCs/>
-                <w:spacing w:val="3"/>
-                <w14:ligatures w14:val="none"/>
-              </w:rPr>
-              <w:t>l</w:t>
-            </w:r>
-          </w:p>
-        </w:tc>
-        <w:tc>
-          <w:tcPr>
-            <w:tcW w:w="0" w:type="auto"/>
-            <w:tcMar>
-              <w:left w:w="115" w:type="dxa"/>
-              <w:right w:w="115" w:type="dxa"/>
-            </w:tcMar>
-            <w:tcFitText/>
-            <w:vAlign w:val="center"/>
-          </w:tcPr>
-          <w:p>
-            <w:pPr>
-              <w:ind w:right="-540"/>
-              <w:rPr>
-                <w:rFonts w:ascii="Times New Roman" w:eastAsia="Times New Roman" w:hAnsi="Times New Roman"/>
-                <w:b/>
-                <w:bCs/>
-                <w14:ligatures w14:val="none"/>
-              </w:rPr>
-            </w:pPr>
-            <w:r>
-              <w:rPr>
-                <w:rFonts w:ascii="Times New Roman" w:eastAsia="Times New Roman" w:hAnsi="Times New Roman"/>
-                <w:b/>
-                <w:bCs/>
-                <w:spacing w:val="234"/>
-                <w14:ligatures w14:val="none"/>
-              </w:rPr>
-              <w:t>Distance t</w:t>
-            </w:r>
-            <w:r>
-              <w:rPr>
-                <w:rFonts w:ascii="Times New Roman" w:eastAsia="Times New Roman" w:hAnsi="Times New Roman"/>
-                <w:b/>
-                <w:bCs/>
-                <w:spacing w:val="2"/>
-                <w14:ligatures w14:val="none"/>
-              </w:rPr>
-              <w:t>o</w:t>
-            </w:r>
-          </w:p>
-          <w:p>
-            <w:pPr>
-              <w:ind w:right="-540"/>
-              <w:rPr>
-                <w:rFonts w:ascii="Times New Roman" w:eastAsia="Times New Roman" w:hAnsi="Times New Roman"/>
-                <w14:ligatures w14:val="none"/>
-              </w:rPr>
-            </w:pPr>
-            <w:r>
-              <w:rPr>
-                <w:rFonts w:ascii="Times New Roman" w:eastAsia="Times New Roman" w:hAnsi="Times New Roman"/>
-                <w:b/>
-                <w:bCs/>
-                <w:spacing w:val="714"/>
-                <w14:ligatures w14:val="none"/>
-              </w:rPr>
-              <w:t>Trai</w:t>
-            </w:r>
-            <w:r>
-              <w:rPr>
-                <w:rFonts w:ascii="Times New Roman" w:eastAsia="Times New Roman" w:hAnsi="Times New Roman"/>
-                <w:b/>
-                <w:bCs/>
-                <w:spacing w:val="2"/>
-                <w14:ligatures w14:val="none"/>
-              </w:rPr>
-              <w:t>l</w:t>
-            </w:r>
-          </w:p>
-        </w:tc>
-        <w:tc>
-          <w:tcPr>
-            <w:tcW w:w="0" w:type="auto"/>
-            <w:tcMar>
-              <w:left w:w="115" w:type="dxa"/>
-              <w:right w:w="115" w:type="dxa"/>
-            </w:tcMar>
-            <w:tcFitText/>
-            <w:vAlign w:val="center"/>
-          </w:tcPr>
-          <w:p>
-            <w:pPr>
-              <w:ind w:right="-540"/>
-              <w:rPr>
-                <w:rFonts w:ascii="Times New Roman" w:eastAsia="Times New Roman" w:hAnsi="Times New Roman"/>
-                <w:b/>
-                <w:bCs/>
-                <w14:ligatures w14:val="none"/>
-              </w:rPr>
-            </w:pPr>
-            <w:r>
-              <w:rPr>
-                <w:rFonts w:ascii="Times New Roman" w:eastAsia="Times New Roman" w:hAnsi="Times New Roman"/>
-                <w:b/>
-                <w:bCs/>
-                <w:spacing w:val="154"/>
-                <w14:ligatures w14:val="none"/>
-              </w:rPr>
-              <w:t>Distance t</w:t>
-            </w:r>
-            <w:r>
-              <w:rPr>
-                <w:rFonts w:ascii="Times New Roman" w:eastAsia="Times New Roman" w:hAnsi="Times New Roman"/>
-                <w:b/>
-                <w:bCs/>
-                <w:spacing w:val="3"/>
-                <w14:ligatures w14:val="none"/>
-              </w:rPr>
-              <w:t>o</w:t>
-            </w:r>
-          </w:p>
-          <w:p>
-            <w:pPr>
-              <w:ind w:right="-540"/>
-              <w:rPr>
-                <w:rFonts w:ascii="Times New Roman" w:eastAsia="Times New Roman" w:hAnsi="Times New Roman"/>
-                <w14:ligatures w14:val="none"/>
-              </w:rPr>
-            </w:pPr>
-            <w:r>
-              <w:rPr>
-                <w:rFonts w:ascii="Times New Roman" w:eastAsia="Times New Roman" w:hAnsi="Times New Roman"/>
-                <w:b/>
-                <w:bCs/>
-                <w:spacing w:val="514"/>
-                <w14:ligatures w14:val="none"/>
-              </w:rPr>
-              <w:t>Trai</w:t>
-            </w:r>
-            <w:r>
-              <w:rPr>
-                <w:rFonts w:ascii="Times New Roman" w:eastAsia="Times New Roman" w:hAnsi="Times New Roman"/>
-                <w:b/>
-                <w:bCs/>
-                <w:spacing w:val="3"/>
-                <w14:ligatures w14:val="none"/>
-              </w:rPr>
-              <w:t>l</w:t>
-            </w:r>
-          </w:p>
-        </w:tc>
-        <w:tc>
-          <w:tcPr>
-            <w:tcW w:w="0" w:type="auto"/>
-            <w:tcMar>
-              <w:left w:w="115" w:type="dxa"/>
-              <w:right w:w="115" w:type="dxa"/>
-            </w:tcMar>
-            <w:tcFitText/>
-            <w:vAlign w:val="center"/>
-          </w:tcPr>
-          <w:p>
-            <w:pPr>
-              <w:ind w:right="-540"/>
-              <w:jc w:val="center"/>
-              <w:rPr>
-                <w:rFonts w:ascii="Times New Roman" w:eastAsia="Times New Roman" w:hAnsi="Times New Roman"/>
-                <w14:ligatures w14:val="none"/>
-              </w:rPr>
-            </w:pPr>
-          </w:p>
-        </w:tc>
-        <w:tc>
-          <w:tcPr>
-            <w:tcW w:w="0" w:type="auto"/>
-            <w:tcMar>
-              <w:left w:w="115" w:type="dxa"/>
-              <w:right w:w="115" w:type="dxa"/>
-            </w:tcMar>
-            <w:tcFitText/>
-            <w:vAlign w:val="center"/>
-          </w:tcPr>
-          <w:p>
-            <w:pPr>
-              <w:ind w:right="-540"/>
-              <w:jc w:val="center"/>
-              <w:rPr>
-                <w:rFonts w:ascii="Times New Roman" w:eastAsia="Times New Roman" w:hAnsi="Times New Roman"/>
-                <w14:ligatures w14:val="none"/>
-              </w:rPr>
-            </w:pPr>
-          </w:p>
-        </w:tc>
-        <w:tc>
-          <w:tcPr>
-            <w:tcW w:w="0" w:type="auto"/>
-            <w:tcMar>
-              <w:left w:w="115" w:type="dxa"/>
-              <w:right w:w="115" w:type="dxa"/>
-            </w:tcMar>
-            <w:tcFitText/>
-          </w:tcPr>
-          <w:p>
-            <w:pPr>
-              <w:ind w:right="-540"/>
-              <w:rPr>
-                <w:rFonts w:ascii="Times New Roman" w:eastAsia="Times New Roman" w:hAnsi="Times New Roman"/>
-                <w14:ligatures w14:val="none"/>
-              </w:rPr>
-            </w:pPr>
-            <w:r>
-              <w:rPr>
-                <w:rFonts w:ascii="Times New Roman" w:eastAsia="Times New Roman" w:hAnsi="Times New Roman"/>
-                <w:spacing w:val="175"/>
-                <w14:ligatures w14:val="none"/>
-              </w:rPr>
-              <w:t>Recreatio</w:t>
-            </w:r>
-            <w:r>
-              <w:rPr>
-                <w:rFonts w:ascii="Times New Roman" w:eastAsia="Times New Roman" w:hAnsi="Times New Roman"/>
-                <w:spacing w:val="5"/>
-                <w14:ligatures w14:val="none"/>
-              </w:rPr>
-              <w:t>n</w:t>
-            </w:r>
-          </w:p>
-          <w:p>
-            <w:pPr>
-              <w:ind w:right="-540"/>
-              <w:rPr>
-                <w:rFonts w:ascii="Times New Roman" w:eastAsia="Times New Roman" w:hAnsi="Times New Roman"/>
-                <w14:ligatures w14:val="none"/>
-              </w:rPr>
-            </w:pPr>
-            <w:r>
-              <w:rPr>
-                <w:rFonts w:ascii="Times New Roman" w:eastAsia="Times New Roman" w:hAnsi="Times New Roman"/>
-                <w:spacing w:val="173"/>
-                <w14:ligatures w14:val="none"/>
-              </w:rPr>
-              <w:t>Parameter</w:t>
-            </w:r>
-            <w:r>
-              <w:rPr>
-                <w:rFonts w:ascii="Times New Roman" w:eastAsia="Times New Roman" w:hAnsi="Times New Roman"/>
-                <w:spacing w:val="1"/>
-                <w14:ligatures w14:val="none"/>
-              </w:rPr>
-              <w:t>s</w:t>
-            </w:r>
-          </w:p>
-        </w:tc>
-      </w:tr>
-      <w:tr>
-        <w:trPr>
-          <w:cantSplit/>
-          <w:trHeight w:val="2880"/>
-        </w:trPr>
-        <w:tc>
-          <w:tcPr>
-            <w:tcW w:w="0" w:type="auto"/>
-            <w:tcMar>
-              <w:left w:w="115" w:type="dxa"/>
-              <w:right w:w="115" w:type="dxa"/>
-            </w:tcMar>
-            <w:tcFitText/>
-            <w:vAlign w:val="center"/>
-          </w:tcPr>
-          <w:p>
-            <w:pPr>
-              <w:ind w:right="-540"/>
-              <w:rPr>
-                <w:rFonts w:ascii="Times New Roman" w:eastAsia="Times New Roman" w:hAnsi="Times New Roman"/>
-                <w14:ligatures w14:val="none"/>
-              </w:rPr>
-            </w:pPr>
-            <w:r>
-              <w:rPr>
-                <w:rFonts w:ascii="Times New Roman" w:eastAsia="Times New Roman" w:hAnsi="Times New Roman"/>
-                <w:w w:val="88"/>
-                <w14:ligatures w14:val="none"/>
-              </w:rPr>
-              <w:lastRenderedPageBreak/>
-              <w:t>Distance to Trail: Human Activit</w:t>
-            </w:r>
-            <w:r>
-              <w:rPr>
-                <w:rFonts w:ascii="Times New Roman" w:eastAsia="Times New Roman" w:hAnsi="Times New Roman"/>
-                <w:spacing w:val="15"/>
-                <w:w w:val="88"/>
-                <w14:ligatures w14:val="none"/>
-              </w:rPr>
-              <w:t>y</w:t>
-            </w:r>
-          </w:p>
-        </w:tc>
-        <w:tc>
-          <w:tcPr>
-            <w:tcW w:w="0" w:type="auto"/>
-            <w:tcMar>
-              <w:left w:w="115" w:type="dxa"/>
-              <w:right w:w="115" w:type="dxa"/>
-            </w:tcMar>
-            <w:tcFitText/>
-            <w:vAlign w:val="center"/>
-          </w:tcPr>
-          <w:p>
-            <w:pPr>
-              <w:ind w:right="-540"/>
-              <w:rPr>
-                <w:rFonts w:ascii="Times New Roman" w:eastAsia="Times New Roman" w:hAnsi="Times New Roman"/>
-                <w14:ligatures w14:val="none"/>
-              </w:rPr>
-            </w:pPr>
-            <w:r>
-              <w:rPr>
-                <w:rFonts w:ascii="Times New Roman" w:eastAsia="Times New Roman" w:hAnsi="Times New Roman"/>
-                <w:spacing w:val="19"/>
-                <w14:ligatures w14:val="none"/>
-              </w:rPr>
-              <w:t xml:space="preserve">Log step </w:t>
-            </w:r>
-            <w:proofErr w:type="gramStart"/>
-            <w:r>
-              <w:rPr>
-                <w:rFonts w:ascii="Times New Roman" w:eastAsia="Times New Roman" w:hAnsi="Times New Roman"/>
-                <w:spacing w:val="19"/>
-                <w14:ligatures w14:val="none"/>
-              </w:rPr>
-              <w:t>length :</w:t>
-            </w:r>
-            <w:proofErr w:type="gramEnd"/>
-            <w:r>
-              <w:rPr>
-                <w:rFonts w:ascii="Times New Roman" w:eastAsia="Times New Roman" w:hAnsi="Times New Roman"/>
-                <w:spacing w:val="19"/>
-                <w14:ligatures w14:val="none"/>
-              </w:rPr>
-              <w:t xml:space="preserve"> Human Activit</w:t>
-            </w:r>
-            <w:r>
-              <w:rPr>
-                <w:rFonts w:ascii="Times New Roman" w:eastAsia="Times New Roman" w:hAnsi="Times New Roman"/>
-                <w:spacing w:val="8"/>
-                <w14:ligatures w14:val="none"/>
-              </w:rPr>
-              <w:t>y</w:t>
-            </w:r>
-          </w:p>
-          <w:p>
-            <w:pPr>
-              <w:ind w:right="-540"/>
-              <w:rPr>
-                <w:rFonts w:ascii="Times New Roman" w:eastAsia="Times New Roman" w:hAnsi="Times New Roman"/>
-                <w14:ligatures w14:val="none"/>
-              </w:rPr>
-            </w:pPr>
-            <w:r>
-              <w:rPr>
-                <w:rFonts w:ascii="Times New Roman" w:eastAsia="Times New Roman" w:hAnsi="Times New Roman"/>
-                <w:spacing w:val="18"/>
-                <w14:ligatures w14:val="none"/>
-              </w:rPr>
-              <w:t>Log step length</w:t>
-            </w:r>
-            <w:r>
-              <w:rPr>
-                <w:rFonts w:ascii="Times New Roman" w:eastAsia="Times New Roman" w:hAnsi="Times New Roman"/>
-                <w:spacing w:val="18"/>
-                <w:vertAlign w:val="superscript"/>
-                <w14:ligatures w14:val="none"/>
-              </w:rPr>
-              <w:t>2</w:t>
-            </w:r>
-            <w:r>
-              <w:rPr>
-                <w:rFonts w:ascii="Times New Roman" w:eastAsia="Times New Roman" w:hAnsi="Times New Roman"/>
-                <w:spacing w:val="18"/>
-                <w14:ligatures w14:val="none"/>
-              </w:rPr>
-              <w:t>: Human Activit</w:t>
-            </w:r>
-            <w:r>
-              <w:rPr>
-                <w:rFonts w:ascii="Times New Roman" w:eastAsia="Times New Roman" w:hAnsi="Times New Roman"/>
-                <w:spacing w:val="24"/>
-                <w14:ligatures w14:val="none"/>
-              </w:rPr>
-              <w:t>y</w:t>
-            </w:r>
-          </w:p>
-        </w:tc>
-        <w:tc>
-          <w:tcPr>
-            <w:tcW w:w="0" w:type="auto"/>
-            <w:tcMar>
-              <w:left w:w="115" w:type="dxa"/>
-              <w:right w:w="115" w:type="dxa"/>
-            </w:tcMar>
-            <w:tcFitText/>
-            <w:vAlign w:val="center"/>
-          </w:tcPr>
-          <w:p>
-            <w:pPr>
-              <w:ind w:right="-540"/>
-              <w:rPr>
-                <w:rFonts w:ascii="Times New Roman" w:eastAsia="Times New Roman" w:hAnsi="Times New Roman"/>
-                <w14:ligatures w14:val="none"/>
-              </w:rPr>
-            </w:pPr>
-            <w:r>
-              <w:rPr>
-                <w:rFonts w:ascii="Times New Roman" w:eastAsia="Times New Roman" w:hAnsi="Times New Roman"/>
-                <w:w w:val="90"/>
-                <w14:ligatures w14:val="none"/>
-              </w:rPr>
-              <w:t>Distance to Trail: Human Activit</w:t>
-            </w:r>
-            <w:r>
-              <w:rPr>
-                <w:rFonts w:ascii="Times New Roman" w:eastAsia="Times New Roman" w:hAnsi="Times New Roman"/>
-                <w:spacing w:val="26"/>
-                <w:w w:val="90"/>
-                <w14:ligatures w14:val="none"/>
-              </w:rPr>
-              <w:t>y</w:t>
-            </w:r>
-          </w:p>
-        </w:tc>
-        <w:tc>
-          <w:tcPr>
-            <w:tcW w:w="0" w:type="auto"/>
-            <w:tcMar>
-              <w:left w:w="115" w:type="dxa"/>
-              <w:right w:w="115" w:type="dxa"/>
-            </w:tcMar>
-            <w:tcFitText/>
-            <w:vAlign w:val="center"/>
-          </w:tcPr>
-          <w:p>
-            <w:pPr>
-              <w:ind w:right="-540"/>
-              <w:jc w:val="center"/>
-              <w:rPr>
-                <w:rFonts w:ascii="Times New Roman" w:eastAsia="Times New Roman" w:hAnsi="Times New Roman"/>
-                <w14:ligatures w14:val="none"/>
-              </w:rPr>
-            </w:pPr>
-          </w:p>
-        </w:tc>
-        <w:tc>
-          <w:tcPr>
-            <w:tcW w:w="0" w:type="auto"/>
-            <w:tcMar>
-              <w:left w:w="115" w:type="dxa"/>
-              <w:right w:w="115" w:type="dxa"/>
-            </w:tcMar>
-            <w:tcFitText/>
-            <w:vAlign w:val="center"/>
-          </w:tcPr>
-          <w:p>
-            <w:pPr>
-              <w:ind w:right="-540"/>
-              <w:jc w:val="center"/>
-              <w:rPr>
-                <w:rFonts w:ascii="Times New Roman" w:eastAsia="Times New Roman" w:hAnsi="Times New Roman"/>
-                <w14:ligatures w14:val="none"/>
-              </w:rPr>
-            </w:pPr>
-          </w:p>
-        </w:tc>
-        <w:tc>
-          <w:tcPr>
-            <w:tcW w:w="0" w:type="auto"/>
-            <w:tcMar>
-              <w:left w:w="115" w:type="dxa"/>
-              <w:right w:w="115" w:type="dxa"/>
-            </w:tcMar>
-            <w:tcFitText/>
-          </w:tcPr>
-          <w:p>
-            <w:pPr>
-              <w:ind w:right="-540"/>
-              <w:rPr>
-                <w:rFonts w:ascii="Times New Roman" w:eastAsia="Times New Roman" w:hAnsi="Times New Roman"/>
-                <w14:ligatures w14:val="none"/>
-              </w:rPr>
-            </w:pPr>
-            <w:r>
-              <w:rPr>
-                <w:rFonts w:ascii="Times New Roman" w:eastAsia="Times New Roman" w:hAnsi="Times New Roman"/>
-                <w:spacing w:val="136"/>
-                <w14:ligatures w14:val="none"/>
-              </w:rPr>
-              <w:t>Interaction</w:t>
-            </w:r>
-            <w:r>
-              <w:rPr>
-                <w:rFonts w:ascii="Times New Roman" w:eastAsia="Times New Roman" w:hAnsi="Times New Roman"/>
-                <w:spacing w:val="6"/>
-                <w14:ligatures w14:val="none"/>
-              </w:rPr>
-              <w:t>s</w:t>
-            </w:r>
-          </w:p>
-        </w:tc>
-      </w:tr>
-      <w:bookmarkEnd w:id="0"/>
-    </w:tbl>
-    <w:p/>
-    <w:p/>
-    <w:p/>
-    <w:p/>
-    <w:p/>
-    <w:p/>
-    <w:p/>
-    <w:p/>
-    <w:p/>
-    <w:p/>
-    <w:p/>
-    <w:p/>
-    <w:p/>
     <w:p/>
     <w:tbl>
       <w:tblPr>
@@ -3404,7 +1823,6 @@
                 <w:sz w:val="24"/>
                 <w:szCs w:val="24"/>
               </w:rPr>
-              <w:lastRenderedPageBreak/>
               <w:t>Model Name</w:t>
             </w:r>
           </w:p>
@@ -3566,143 +1984,7 @@
                 <w:sz w:val="24"/>
                 <w:szCs w:val="24"/>
               </w:rPr>
-              <w:t>L</w:t>
-            </w:r>
-            <w:r>
-              <w:rPr>
-                <w:rFonts w:ascii="Times New Roman" w:eastAsia="Times New Roman" w:hAnsi="Times New Roman"/>
-                <w:sz w:val="24"/>
-                <w:szCs w:val="24"/>
-              </w:rPr>
-              <w:t xml:space="preserve">og </w:t>
-            </w:r>
-            <w:r>
-              <w:rPr>
-                <w:rFonts w:ascii="Times New Roman" w:eastAsia="Times New Roman" w:hAnsi="Times New Roman"/>
-                <w:sz w:val="24"/>
-                <w:szCs w:val="24"/>
-              </w:rPr>
-              <w:t>S</w:t>
-            </w:r>
-            <w:r>
-              <w:rPr>
-                <w:rFonts w:ascii="Times New Roman" w:eastAsia="Times New Roman" w:hAnsi="Times New Roman"/>
-                <w:sz w:val="24"/>
-                <w:szCs w:val="24"/>
-              </w:rPr>
-              <w:t xml:space="preserve">tep </w:t>
-            </w:r>
-            <w:r>
-              <w:rPr>
-                <w:rFonts w:ascii="Times New Roman" w:eastAsia="Times New Roman" w:hAnsi="Times New Roman"/>
-                <w:sz w:val="24"/>
-                <w:szCs w:val="24"/>
-              </w:rPr>
-              <w:t>L</w:t>
-            </w:r>
-            <w:r>
-              <w:rPr>
-                <w:rFonts w:ascii="Times New Roman" w:eastAsia="Times New Roman" w:hAnsi="Times New Roman"/>
-                <w:sz w:val="24"/>
-                <w:szCs w:val="24"/>
-              </w:rPr>
-              <w:t xml:space="preserve">ength + </w:t>
-            </w:r>
-            <w:r>
-              <w:rPr>
-                <w:rFonts w:ascii="Times New Roman" w:eastAsia="Times New Roman" w:hAnsi="Times New Roman"/>
-                <w:sz w:val="24"/>
-                <w:szCs w:val="24"/>
-              </w:rPr>
-              <w:t>L</w:t>
-            </w:r>
-            <w:r>
-              <w:rPr>
-                <w:rFonts w:ascii="Times New Roman" w:eastAsia="Times New Roman" w:hAnsi="Times New Roman"/>
-                <w:sz w:val="24"/>
-                <w:szCs w:val="24"/>
-              </w:rPr>
-              <w:t xml:space="preserve">og </w:t>
-            </w:r>
-            <w:r>
-              <w:rPr>
-                <w:rFonts w:ascii="Times New Roman" w:eastAsia="Times New Roman" w:hAnsi="Times New Roman"/>
-                <w:sz w:val="24"/>
-                <w:szCs w:val="24"/>
-              </w:rPr>
-              <w:t>S</w:t>
-            </w:r>
-            <w:r>
-              <w:rPr>
-                <w:rFonts w:ascii="Times New Roman" w:eastAsia="Times New Roman" w:hAnsi="Times New Roman"/>
-                <w:sz w:val="24"/>
-                <w:szCs w:val="24"/>
-              </w:rPr>
-              <w:t xml:space="preserve">tep </w:t>
-            </w:r>
-            <w:r>
-              <w:rPr>
-                <w:rFonts w:ascii="Times New Roman" w:eastAsia="Times New Roman" w:hAnsi="Times New Roman"/>
-                <w:sz w:val="24"/>
-                <w:szCs w:val="24"/>
-              </w:rPr>
-              <w:t>L</w:t>
-            </w:r>
-            <w:r>
-              <w:rPr>
-                <w:rFonts w:ascii="Times New Roman" w:eastAsia="Times New Roman" w:hAnsi="Times New Roman"/>
-                <w:sz w:val="24"/>
-                <w:szCs w:val="24"/>
-              </w:rPr>
-              <w:t xml:space="preserve">ength² + </w:t>
-            </w:r>
-            <w:r>
-              <w:rPr>
-                <w:rFonts w:ascii="Times New Roman" w:eastAsia="Times New Roman" w:hAnsi="Times New Roman"/>
-                <w:sz w:val="24"/>
-                <w:szCs w:val="24"/>
-              </w:rPr>
-              <w:t>C</w:t>
-            </w:r>
-            <w:r>
-              <w:rPr>
-                <w:rFonts w:ascii="Times New Roman" w:eastAsia="Times New Roman" w:hAnsi="Times New Roman"/>
-                <w:sz w:val="24"/>
-                <w:szCs w:val="24"/>
-              </w:rPr>
-              <w:t xml:space="preserve">osine </w:t>
-            </w:r>
-            <w:r>
-              <w:rPr>
-                <w:rFonts w:ascii="Times New Roman" w:eastAsia="Times New Roman" w:hAnsi="Times New Roman"/>
-                <w:sz w:val="24"/>
-                <w:szCs w:val="24"/>
-              </w:rPr>
-              <w:t>T</w:t>
-            </w:r>
-            <w:r>
-              <w:rPr>
-                <w:rFonts w:ascii="Times New Roman" w:eastAsia="Times New Roman" w:hAnsi="Times New Roman"/>
-                <w:sz w:val="24"/>
-                <w:szCs w:val="24"/>
-              </w:rPr>
-              <w:t xml:space="preserve">urn </w:t>
-            </w:r>
-            <w:r>
-              <w:rPr>
-                <w:rFonts w:ascii="Times New Roman" w:eastAsia="Times New Roman" w:hAnsi="Times New Roman"/>
-                <w:sz w:val="24"/>
-                <w:szCs w:val="24"/>
-              </w:rPr>
-              <w:t>A</w:t>
-            </w:r>
-            <w:r>
-              <w:rPr>
-                <w:rFonts w:ascii="Times New Roman" w:eastAsia="Times New Roman" w:hAnsi="Times New Roman"/>
-                <w:sz w:val="24"/>
-                <w:szCs w:val="24"/>
-              </w:rPr>
-              <w:t>ngle</w:t>
+              <w:t>Log Step Length + Log Step Length² + Cosine Turn Angle</w:t>
             </w:r>
           </w:p>
         </w:tc>

</xml_diff>

<commit_message>
Made tables.docx from figures.docx, added to acknowledgments
</commit_message>
<xml_diff>
--- a/Figures.docx
+++ b/Figures.docx
@@ -321,10 +321,6 @@
     </w:p>
     <w:p>
       <w:r>
-        <w:lastRenderedPageBreak/>
-        <w:t>]</w:t>
-      </w:r>
-      <w:r>
         <w:rPr>
           <w:rFonts w:eastAsia="Times New Roman"/>
           <w:i/>
@@ -332,6 +328,7 @@
           <w:noProof/>
           <w:color w:val="000000"/>
         </w:rPr>
+        <w:lastRenderedPageBreak/>
         <w:drawing>
           <wp:inline distT="0" distB="0" distL="0" distR="0" wp14:anchorId="7A2DCA83" wp14:editId="4A302F40">
             <wp:extent cx="5400040" cy="3345180"/>
@@ -415,760 +412,10 @@
         </w:sectPr>
       </w:pPr>
     </w:p>
-    <w:tbl>
-      <w:tblPr>
-        <w:tblStyle w:val="TableGrid"/>
-        <w:tblW w:w="13764" w:type="dxa"/>
-        <w:tblLook w:val="04A0" w:firstRow="1" w:lastRow="0" w:firstColumn="1" w:lastColumn="0" w:noHBand="0" w:noVBand="1"/>
-      </w:tblPr>
-      <w:tblGrid>
-        <w:gridCol w:w="2107"/>
-        <w:gridCol w:w="4019"/>
-        <w:gridCol w:w="2287"/>
-        <w:gridCol w:w="2232"/>
-        <w:gridCol w:w="3119"/>
-      </w:tblGrid>
-      <w:tr>
-        <w:trPr>
-          <w:trHeight w:val="1366"/>
-        </w:trPr>
-        <w:tc>
-          <w:tcPr>
-            <w:tcW w:w="2107" w:type="dxa"/>
-            <w:shd w:val="clear" w:color="auto" w:fill="D9D9D9" w:themeFill="background1" w:themeFillShade="D9"/>
-          </w:tcPr>
-          <w:p>
-            <w:pPr>
-              <w:rPr>
-                <w:rFonts w:ascii="Times New Roman" w:hAnsi="Times New Roman"/>
-                <w:b/>
-                <w:bCs/>
-                <w:sz w:val="24"/>
-                <w:szCs w:val="24"/>
-              </w:rPr>
-            </w:pPr>
-            <w:r>
-              <w:rPr>
-                <w:rFonts w:ascii="Times New Roman" w:hAnsi="Times New Roman"/>
-                <w:b/>
-                <w:bCs/>
-                <w:sz w:val="24"/>
-                <w:szCs w:val="24"/>
-              </w:rPr>
-              <w:lastRenderedPageBreak/>
-              <w:t>Model Name</w:t>
-            </w:r>
-          </w:p>
-        </w:tc>
-        <w:tc>
-          <w:tcPr>
-            <w:tcW w:w="4019" w:type="dxa"/>
-            <w:shd w:val="clear" w:color="auto" w:fill="D9D9D9" w:themeFill="background1" w:themeFillShade="D9"/>
-          </w:tcPr>
-          <w:p>
-            <w:pPr>
-              <w:rPr>
-                <w:rFonts w:ascii="Times New Roman" w:hAnsi="Times New Roman"/>
-                <w:b/>
-                <w:bCs/>
-                <w:sz w:val="24"/>
-                <w:szCs w:val="24"/>
-              </w:rPr>
-            </w:pPr>
-            <w:r>
-              <w:rPr>
-                <w:rFonts w:ascii="Times New Roman" w:hAnsi="Times New Roman"/>
-                <w:b/>
-                <w:bCs/>
-                <w:sz w:val="24"/>
-                <w:szCs w:val="24"/>
-              </w:rPr>
-              <w:t>Movement Parameters</w:t>
-            </w:r>
-          </w:p>
-        </w:tc>
-        <w:tc>
-          <w:tcPr>
-            <w:tcW w:w="2287" w:type="dxa"/>
-            <w:shd w:val="clear" w:color="auto" w:fill="D9D9D9" w:themeFill="background1" w:themeFillShade="D9"/>
-          </w:tcPr>
-          <w:p>
-            <w:pPr>
-              <w:rPr>
-                <w:rFonts w:ascii="Times New Roman" w:hAnsi="Times New Roman"/>
-                <w:b/>
-                <w:bCs/>
-                <w:sz w:val="24"/>
-                <w:szCs w:val="24"/>
-              </w:rPr>
-            </w:pPr>
-            <w:r>
-              <w:rPr>
-                <w:rFonts w:ascii="Times New Roman" w:hAnsi="Times New Roman"/>
-                <w:b/>
-                <w:bCs/>
-                <w:sz w:val="24"/>
-                <w:szCs w:val="24"/>
-              </w:rPr>
-              <w:t>Habitat Parameters</w:t>
-            </w:r>
-          </w:p>
-        </w:tc>
-        <w:tc>
-          <w:tcPr>
-            <w:tcW w:w="2232" w:type="dxa"/>
-            <w:shd w:val="clear" w:color="auto" w:fill="D9D9D9" w:themeFill="background1" w:themeFillShade="D9"/>
-          </w:tcPr>
-          <w:p>
-            <w:pPr>
-              <w:rPr>
-                <w:rFonts w:ascii="Times New Roman" w:hAnsi="Times New Roman"/>
-                <w:b/>
-                <w:bCs/>
-                <w:sz w:val="24"/>
-                <w:szCs w:val="24"/>
-              </w:rPr>
-            </w:pPr>
-            <w:r>
-              <w:rPr>
-                <w:rFonts w:ascii="Times New Roman" w:hAnsi="Times New Roman"/>
-                <w:b/>
-                <w:bCs/>
-                <w:sz w:val="24"/>
-                <w:szCs w:val="24"/>
-              </w:rPr>
-              <w:t>Recreation Parameters</w:t>
-            </w:r>
-          </w:p>
-        </w:tc>
-        <w:tc>
-          <w:tcPr>
-            <w:tcW w:w="3119" w:type="dxa"/>
-            <w:shd w:val="clear" w:color="auto" w:fill="D9D9D9" w:themeFill="background1" w:themeFillShade="D9"/>
-          </w:tcPr>
-          <w:p>
-            <w:pPr>
-              <w:rPr>
-                <w:rFonts w:ascii="Times New Roman" w:hAnsi="Times New Roman"/>
-                <w:b/>
-                <w:bCs/>
-                <w:sz w:val="24"/>
-                <w:szCs w:val="24"/>
-              </w:rPr>
-            </w:pPr>
-            <w:r>
-              <w:rPr>
-                <w:rFonts w:ascii="Times New Roman" w:hAnsi="Times New Roman"/>
-                <w:b/>
-                <w:bCs/>
-                <w:sz w:val="24"/>
-                <w:szCs w:val="24"/>
-              </w:rPr>
-              <w:t>Interactions</w:t>
-            </w:r>
-          </w:p>
-        </w:tc>
-      </w:tr>
-      <w:tr>
-        <w:trPr>
-          <w:trHeight w:val="1279"/>
-        </w:trPr>
-        <w:tc>
-          <w:tcPr>
-            <w:tcW w:w="2107" w:type="dxa"/>
-          </w:tcPr>
-          <w:p>
-            <w:pPr>
-              <w:rPr>
-                <w:rFonts w:ascii="Times New Roman" w:hAnsi="Times New Roman"/>
-                <w:b/>
-                <w:bCs/>
-                <w:sz w:val="24"/>
-                <w:szCs w:val="24"/>
-              </w:rPr>
-            </w:pPr>
-            <w:r>
-              <w:rPr>
-                <w:rFonts w:ascii="Times New Roman" w:hAnsi="Times New Roman"/>
-                <w:b/>
-                <w:bCs/>
-                <w:sz w:val="24"/>
-                <w:szCs w:val="24"/>
-              </w:rPr>
-              <w:t>Base</w:t>
-            </w:r>
-          </w:p>
-        </w:tc>
-        <w:tc>
-          <w:tcPr>
-            <w:tcW w:w="4019" w:type="dxa"/>
-          </w:tcPr>
-          <w:p>
-            <w:pPr>
-              <w:rPr>
-                <w:rFonts w:ascii="Times New Roman" w:hAnsi="Times New Roman"/>
-                <w:sz w:val="24"/>
-                <w:szCs w:val="24"/>
-              </w:rPr>
-            </w:pPr>
-            <w:r>
-              <w:rPr>
-                <w:rFonts w:ascii="Times New Roman" w:eastAsia="Times New Roman" w:hAnsi="Times New Roman"/>
-                <w:sz w:val="24"/>
-                <w:szCs w:val="24"/>
-              </w:rPr>
-              <w:t>Log Step Length + Log Step Length² + Cosine Turn Angle</w:t>
-            </w:r>
-          </w:p>
-        </w:tc>
-        <w:tc>
-          <w:tcPr>
-            <w:tcW w:w="2287" w:type="dxa"/>
-          </w:tcPr>
-          <w:p>
-            <w:pPr>
-              <w:rPr>
-                <w:rFonts w:ascii="Times New Roman" w:hAnsi="Times New Roman"/>
-              </w:rPr>
-            </w:pPr>
-          </w:p>
-        </w:tc>
-        <w:tc>
-          <w:tcPr>
-            <w:tcW w:w="2232" w:type="dxa"/>
-          </w:tcPr>
-          <w:p>
-            <w:pPr>
-              <w:rPr>
-                <w:rFonts w:ascii="Times New Roman" w:hAnsi="Times New Roman"/>
-              </w:rPr>
-            </w:pPr>
-          </w:p>
-        </w:tc>
-        <w:tc>
-          <w:tcPr>
-            <w:tcW w:w="3119" w:type="dxa"/>
-          </w:tcPr>
-          <w:p>
-            <w:pPr>
-              <w:rPr>
-                <w:rFonts w:ascii="Times New Roman" w:hAnsi="Times New Roman"/>
-              </w:rPr>
-            </w:pPr>
-          </w:p>
-        </w:tc>
-      </w:tr>
-      <w:tr>
-        <w:trPr>
-          <w:cantSplit/>
-          <w:trHeight w:val="1366"/>
-        </w:trPr>
-        <w:tc>
-          <w:tcPr>
-            <w:tcW w:w="2107" w:type="dxa"/>
-          </w:tcPr>
-          <w:p>
-            <w:pPr>
-              <w:rPr>
-                <w:rFonts w:ascii="Times New Roman" w:hAnsi="Times New Roman"/>
-                <w:b/>
-                <w:bCs/>
-                <w:sz w:val="24"/>
-                <w:szCs w:val="24"/>
-              </w:rPr>
-            </w:pPr>
-            <w:r>
-              <w:rPr>
-                <w:rFonts w:ascii="Times New Roman" w:hAnsi="Times New Roman"/>
-                <w:b/>
-                <w:bCs/>
-                <w:sz w:val="24"/>
-                <w:szCs w:val="24"/>
-              </w:rPr>
-              <w:t>Habitat</w:t>
-            </w:r>
-          </w:p>
-        </w:tc>
-        <w:tc>
-          <w:tcPr>
-            <w:tcW w:w="4019" w:type="dxa"/>
-          </w:tcPr>
-          <w:p>
-            <w:pPr>
-              <w:rPr>
-                <w:rFonts w:ascii="Times New Roman" w:hAnsi="Times New Roman"/>
-                <w:sz w:val="24"/>
-                <w:szCs w:val="24"/>
-              </w:rPr>
-            </w:pPr>
-            <w:r>
-              <w:rPr>
-                <w:rFonts w:ascii="Times New Roman" w:eastAsia="Times New Roman" w:hAnsi="Times New Roman"/>
-                <w:sz w:val="24"/>
-                <w:szCs w:val="24"/>
-              </w:rPr>
-              <w:t>Log Step Length + Log Step Length² + Cosine Turn Angle</w:t>
-            </w:r>
-          </w:p>
-        </w:tc>
-        <w:tc>
-          <w:tcPr>
-            <w:tcW w:w="2287" w:type="dxa"/>
-          </w:tcPr>
-          <w:p>
-            <w:pPr>
-              <w:rPr>
-                <w:rFonts w:ascii="Times New Roman" w:hAnsi="Times New Roman"/>
-                <w:sz w:val="24"/>
-                <w:szCs w:val="24"/>
-              </w:rPr>
-            </w:pPr>
-            <w:r>
-              <w:rPr>
-                <w:rFonts w:ascii="Times New Roman" w:hAnsi="Times New Roman"/>
-                <w:sz w:val="24"/>
-                <w:szCs w:val="24"/>
-              </w:rPr>
-              <w:t>Developed + Forest + Herbaceous + Wetland + Cosine Aspect + Terrain Ruggedness</w:t>
-            </w:r>
-          </w:p>
-        </w:tc>
-        <w:tc>
-          <w:tcPr>
-            <w:tcW w:w="2232" w:type="dxa"/>
-          </w:tcPr>
-          <w:p>
-            <w:pPr>
-              <w:rPr>
-                <w:rFonts w:ascii="Times New Roman" w:hAnsi="Times New Roman"/>
-              </w:rPr>
-            </w:pPr>
-          </w:p>
-        </w:tc>
-        <w:tc>
-          <w:tcPr>
-            <w:tcW w:w="3119" w:type="dxa"/>
-          </w:tcPr>
-          <w:p>
-            <w:pPr>
-              <w:rPr>
-                <w:rFonts w:ascii="Times New Roman" w:hAnsi="Times New Roman"/>
-              </w:rPr>
-            </w:pPr>
-          </w:p>
-        </w:tc>
-      </w:tr>
-      <w:tr>
-        <w:trPr>
-          <w:trHeight w:val="1366"/>
-        </w:trPr>
-        <w:tc>
-          <w:tcPr>
-            <w:tcW w:w="2107" w:type="dxa"/>
-          </w:tcPr>
-          <w:p>
-            <w:pPr>
-              <w:rPr>
-                <w:rFonts w:ascii="Times New Roman" w:hAnsi="Times New Roman"/>
-                <w:b/>
-                <w:bCs/>
-                <w:sz w:val="24"/>
-                <w:szCs w:val="24"/>
-              </w:rPr>
-            </w:pPr>
-            <w:r>
-              <w:rPr>
-                <w:rFonts w:ascii="Times New Roman" w:hAnsi="Times New Roman"/>
-                <w:b/>
-                <w:bCs/>
-                <w:sz w:val="24"/>
-                <w:szCs w:val="24"/>
-              </w:rPr>
-              <w:t>Human</w:t>
-            </w:r>
-          </w:p>
-        </w:tc>
-        <w:tc>
-          <w:tcPr>
-            <w:tcW w:w="4019" w:type="dxa"/>
-          </w:tcPr>
-          <w:p>
-            <w:pPr>
-              <w:rPr>
-                <w:rFonts w:ascii="Times New Roman" w:hAnsi="Times New Roman"/>
-                <w:sz w:val="24"/>
-                <w:szCs w:val="24"/>
-              </w:rPr>
-            </w:pPr>
-            <w:r>
-              <w:rPr>
-                <w:rFonts w:ascii="Times New Roman" w:eastAsia="Times New Roman" w:hAnsi="Times New Roman"/>
-                <w:sz w:val="24"/>
-                <w:szCs w:val="24"/>
-              </w:rPr>
-              <w:t>Log Step Length + Log Step Length² + Cosine Turn Angle</w:t>
-            </w:r>
-          </w:p>
-        </w:tc>
-        <w:tc>
-          <w:tcPr>
-            <w:tcW w:w="2287" w:type="dxa"/>
-          </w:tcPr>
-          <w:p>
-            <w:pPr>
-              <w:rPr>
-                <w:rFonts w:ascii="Times New Roman" w:hAnsi="Times New Roman"/>
-                <w:sz w:val="24"/>
-                <w:szCs w:val="24"/>
-              </w:rPr>
-            </w:pPr>
-          </w:p>
-        </w:tc>
-        <w:tc>
-          <w:tcPr>
-            <w:tcW w:w="2232" w:type="dxa"/>
-          </w:tcPr>
-          <w:p>
-            <w:pPr>
-              <w:rPr>
-                <w:rFonts w:ascii="Times New Roman" w:hAnsi="Times New Roman"/>
-                <w:sz w:val="24"/>
-                <w:szCs w:val="24"/>
-              </w:rPr>
-            </w:pPr>
-            <w:r>
-              <w:rPr>
-                <w:rFonts w:ascii="Times New Roman" w:hAnsi="Times New Roman"/>
-                <w:sz w:val="24"/>
-                <w:szCs w:val="24"/>
-              </w:rPr>
-              <w:t>Distance to Trail</w:t>
-            </w:r>
-          </w:p>
-        </w:tc>
-        <w:tc>
-          <w:tcPr>
-            <w:tcW w:w="3119" w:type="dxa"/>
-          </w:tcPr>
-          <w:p>
-            <w:pPr>
-              <w:rPr>
-                <w:rFonts w:ascii="Times New Roman" w:hAnsi="Times New Roman"/>
-                <w:sz w:val="24"/>
-                <w:szCs w:val="24"/>
-              </w:rPr>
-            </w:pPr>
-            <w:r>
-              <w:rPr>
-                <w:rFonts w:ascii="Times New Roman" w:eastAsia="Times New Roman" w:hAnsi="Times New Roman"/>
-                <w:sz w:val="24"/>
-                <w:szCs w:val="24"/>
-              </w:rPr>
-              <w:t>Distance to Trail: Human Activity</w:t>
-            </w:r>
-          </w:p>
-        </w:tc>
-      </w:tr>
-      <w:tr>
-        <w:trPr>
-          <w:cantSplit/>
-          <w:trHeight w:val="1291"/>
-        </w:trPr>
-        <w:tc>
-          <w:tcPr>
-            <w:tcW w:w="2107" w:type="dxa"/>
-          </w:tcPr>
-          <w:p>
-            <w:pPr>
-              <w:rPr>
-                <w:rFonts w:ascii="Times New Roman" w:hAnsi="Times New Roman"/>
-                <w:b/>
-                <w:bCs/>
-                <w:sz w:val="24"/>
-                <w:szCs w:val="24"/>
-              </w:rPr>
-            </w:pPr>
-            <w:r>
-              <w:rPr>
-                <w:rFonts w:ascii="Times New Roman" w:hAnsi="Times New Roman"/>
-                <w:b/>
-                <w:bCs/>
-                <w:sz w:val="24"/>
-                <w:szCs w:val="24"/>
-              </w:rPr>
-              <w:t>Global 1</w:t>
-            </w:r>
-          </w:p>
-        </w:tc>
-        <w:tc>
-          <w:tcPr>
-            <w:tcW w:w="4019" w:type="dxa"/>
-          </w:tcPr>
-          <w:p>
-            <w:pPr>
-              <w:rPr>
-                <w:rFonts w:ascii="Times New Roman" w:hAnsi="Times New Roman"/>
-                <w:sz w:val="24"/>
-                <w:szCs w:val="24"/>
-              </w:rPr>
-            </w:pPr>
-            <w:r>
-              <w:rPr>
-                <w:rFonts w:ascii="Times New Roman" w:eastAsia="Times New Roman" w:hAnsi="Times New Roman"/>
-                <w:sz w:val="24"/>
-                <w:szCs w:val="24"/>
-              </w:rPr>
-              <w:t>Log Step Length + Log Step Length² + Cosine Turn Angle</w:t>
-            </w:r>
-          </w:p>
-        </w:tc>
-        <w:tc>
-          <w:tcPr>
-            <w:tcW w:w="2287" w:type="dxa"/>
-          </w:tcPr>
-          <w:p>
-            <w:pPr>
-              <w:rPr>
-                <w:rFonts w:ascii="Times New Roman" w:hAnsi="Times New Roman"/>
-                <w:sz w:val="24"/>
-                <w:szCs w:val="24"/>
-              </w:rPr>
-            </w:pPr>
-            <w:r>
-              <w:rPr>
-                <w:rFonts w:ascii="Times New Roman" w:hAnsi="Times New Roman"/>
-                <w:sz w:val="24"/>
-                <w:szCs w:val="24"/>
-              </w:rPr>
-              <w:t>Developed + Forest + Herbaceous + Wetland + Cosine Aspect + Terrain Ruggedness</w:t>
-            </w:r>
-          </w:p>
-        </w:tc>
-        <w:tc>
-          <w:tcPr>
-            <w:tcW w:w="2232" w:type="dxa"/>
-          </w:tcPr>
-          <w:p>
-            <w:pPr>
-              <w:rPr>
-                <w:rFonts w:ascii="Times New Roman" w:hAnsi="Times New Roman"/>
-                <w:sz w:val="24"/>
-                <w:szCs w:val="24"/>
-              </w:rPr>
-            </w:pPr>
-            <w:r>
-              <w:rPr>
-                <w:rFonts w:ascii="Times New Roman" w:hAnsi="Times New Roman"/>
-                <w:sz w:val="24"/>
-                <w:szCs w:val="24"/>
-              </w:rPr>
-              <w:t>Distance to Trail</w:t>
-            </w:r>
-          </w:p>
-        </w:tc>
-        <w:tc>
-          <w:tcPr>
-            <w:tcW w:w="3119" w:type="dxa"/>
-          </w:tcPr>
-          <w:p>
-            <w:pPr>
-              <w:keepNext/>
-              <w:spacing w:after="160"/>
-              <w:ind w:right="-540"/>
-              <w:rPr>
-                <w:rFonts w:ascii="Times New Roman" w:eastAsia="Times New Roman" w:hAnsi="Times New Roman"/>
-                <w:sz w:val="24"/>
-                <w:szCs w:val="24"/>
-              </w:rPr>
-            </w:pPr>
-            <w:r>
-              <w:rPr>
-                <w:rFonts w:ascii="Times New Roman" w:eastAsia="Times New Roman" w:hAnsi="Times New Roman"/>
-                <w:sz w:val="24"/>
-                <w:szCs w:val="24"/>
-              </w:rPr>
-              <w:t>Log step length : Human Activity</w:t>
-            </w:r>
-          </w:p>
-          <w:p>
-            <w:pPr>
-              <w:rPr>
-                <w:rFonts w:ascii="Times New Roman" w:hAnsi="Times New Roman"/>
-                <w:sz w:val="24"/>
-                <w:szCs w:val="24"/>
-              </w:rPr>
-            </w:pPr>
-            <w:r>
-              <w:rPr>
-                <w:rFonts w:ascii="Times New Roman" w:eastAsia="Times New Roman" w:hAnsi="Times New Roman"/>
-                <w:sz w:val="24"/>
-                <w:szCs w:val="24"/>
-              </w:rPr>
-              <w:t>Log step length</w:t>
-            </w:r>
-            <w:r>
-              <w:rPr>
-                <w:rFonts w:ascii="Times New Roman" w:eastAsia="Times New Roman" w:hAnsi="Times New Roman"/>
-                <w:sz w:val="24"/>
-                <w:szCs w:val="24"/>
-                <w:vertAlign w:val="superscript"/>
-              </w:rPr>
-              <w:t>2</w:t>
-            </w:r>
-            <w:r>
-              <w:rPr>
-                <w:rFonts w:ascii="Times New Roman" w:eastAsia="Times New Roman" w:hAnsi="Times New Roman"/>
-                <w:sz w:val="24"/>
-                <w:szCs w:val="24"/>
-              </w:rPr>
-              <w:t>: Human Activity</w:t>
-            </w:r>
-          </w:p>
-        </w:tc>
-      </w:tr>
-      <w:tr>
-        <w:trPr>
-          <w:cantSplit/>
-          <w:trHeight w:val="1366"/>
-        </w:trPr>
-        <w:tc>
-          <w:tcPr>
-            <w:tcW w:w="2107" w:type="dxa"/>
-          </w:tcPr>
-          <w:p>
-            <w:pPr>
-              <w:rPr>
-                <w:rFonts w:ascii="Times New Roman" w:hAnsi="Times New Roman"/>
-                <w:b/>
-                <w:bCs/>
-                <w:sz w:val="24"/>
-                <w:szCs w:val="24"/>
-              </w:rPr>
-            </w:pPr>
-            <w:r>
-              <w:rPr>
-                <w:rFonts w:ascii="Times New Roman" w:hAnsi="Times New Roman"/>
-                <w:b/>
-                <w:bCs/>
-                <w:sz w:val="24"/>
-                <w:szCs w:val="24"/>
-              </w:rPr>
-              <w:t>Global 2</w:t>
-            </w:r>
-          </w:p>
-        </w:tc>
-        <w:tc>
-          <w:tcPr>
-            <w:tcW w:w="4019" w:type="dxa"/>
-          </w:tcPr>
-          <w:p>
-            <w:pPr>
-              <w:rPr>
-                <w:rFonts w:ascii="Times New Roman" w:hAnsi="Times New Roman"/>
-                <w:sz w:val="24"/>
-                <w:szCs w:val="24"/>
-              </w:rPr>
-            </w:pPr>
-            <w:r>
-              <w:rPr>
-                <w:rFonts w:ascii="Times New Roman" w:eastAsia="Times New Roman" w:hAnsi="Times New Roman"/>
-                <w:sz w:val="24"/>
-                <w:szCs w:val="24"/>
-              </w:rPr>
-              <w:t>Log Step Length + Log Step Length² + Cosine Turn Angle</w:t>
-            </w:r>
-          </w:p>
-        </w:tc>
-        <w:tc>
-          <w:tcPr>
-            <w:tcW w:w="2287" w:type="dxa"/>
-          </w:tcPr>
-          <w:p>
-            <w:pPr>
-              <w:rPr>
-                <w:rFonts w:ascii="Times New Roman" w:hAnsi="Times New Roman"/>
-                <w:sz w:val="24"/>
-                <w:szCs w:val="24"/>
-              </w:rPr>
-            </w:pPr>
-            <w:r>
-              <w:rPr>
-                <w:rFonts w:ascii="Times New Roman" w:hAnsi="Times New Roman"/>
-                <w:sz w:val="24"/>
-                <w:szCs w:val="24"/>
-              </w:rPr>
-              <w:t>Developed + Forest + Herbaceous + Wetland + Cosine Aspect + Terrain Ruggedness</w:t>
-            </w:r>
-          </w:p>
-        </w:tc>
-        <w:tc>
-          <w:tcPr>
-            <w:tcW w:w="2232" w:type="dxa"/>
-          </w:tcPr>
-          <w:p>
-            <w:pPr>
-              <w:rPr>
-                <w:rFonts w:ascii="Times New Roman" w:hAnsi="Times New Roman"/>
-                <w:sz w:val="24"/>
-                <w:szCs w:val="24"/>
-              </w:rPr>
-            </w:pPr>
-            <w:r>
-              <w:rPr>
-                <w:rFonts w:ascii="Times New Roman" w:hAnsi="Times New Roman"/>
-                <w:sz w:val="24"/>
-                <w:szCs w:val="24"/>
-              </w:rPr>
-              <w:t>Distance to Trail</w:t>
-            </w:r>
-          </w:p>
-        </w:tc>
-        <w:tc>
-          <w:tcPr>
-            <w:tcW w:w="3119" w:type="dxa"/>
-          </w:tcPr>
-          <w:p>
-            <w:pPr>
-              <w:rPr>
-                <w:rFonts w:ascii="Times New Roman" w:hAnsi="Times New Roman"/>
-                <w:sz w:val="24"/>
-                <w:szCs w:val="24"/>
-              </w:rPr>
-            </w:pPr>
-            <w:r>
-              <w:rPr>
-                <w:rFonts w:ascii="Times New Roman" w:hAnsi="Times New Roman"/>
-                <w:sz w:val="24"/>
-                <w:szCs w:val="24"/>
-              </w:rPr>
-              <w:t>Forest: Human Activity</w:t>
-            </w:r>
-          </w:p>
-        </w:tc>
-      </w:tr>
-    </w:tbl>
-    <w:p>
-      <w:pPr>
-        <w:sectPr>
-          <w:pgSz w:w="15840" w:h="12240" w:orient="landscape"/>
-          <w:pgMar w:top="1440" w:right="1440" w:bottom="1440" w:left="1440" w:header="720" w:footer="720" w:gutter="0"/>
-          <w:cols w:space="720"/>
-          <w:docGrid w:linePitch="360"/>
-        </w:sectPr>
-      </w:pPr>
-    </w:p>
     <w:p>
       <w:r>
         <w:lastRenderedPageBreak/>
         <w:t>Figure 1: Study area outside Salida, Colorado with inset showing location within the larger state. Overlaid layers include a land cover layer indicating forest (cross-hatches) and shrub (dots) habitats, mountain biking/hiking trails (white lines), trail counter locations (white circles with black dots), and the minimum convex polygon (MCP) of all deer locations.</w:t>
-      </w:r>
-    </w:p>
-    <w:p>
-      <w:r>
-        <w:t>Table 1:</w:t>
-      </w:r>
-      <w:r>
-        <w:t xml:space="preserve"> Candidate models fit to data. Explanatory variables fell into three categories: movement parameters, habitat parameters, and recreation parameters. Interactions between movement or habitat parameters and recreation parameters were included in some models. Bold type face indicates significant terms in the model.</w:t>
       </w:r>
     </w:p>
     <w:p>

</xml_diff>